<commit_message>
Get model 1 to save and produce table s1.
</commit_message>
<xml_diff>
--- a/R Scripts/big-five-table-generator.docx
+++ b/R Scripts/big-five-table-generator.docx
@@ -1145,6 +1145,11 @@
         </w:tc>
       </w:tr>
     </w:tbl>
+    <w:p>
+      <w:r>
+        <w:br w:type="page"/>
+      </w:r>
+    </w:p>
     <w:p xmlns:w14="http://schemas.microsoft.com/office/word/2010/wordml">
       <w:pPr>
         <w:pStyle w:val="TableCaption"/>
@@ -1910,6 +1915,781 @@
         </w:tc>
       </w:tr>
     </w:tbl>
+    <w:p>
+      <w:r>
+        <w:br w:type="page"/>
+      </w:r>
+    </w:p>
+    <w:p xmlns:w14="http://schemas.microsoft.com/office/word/2010/wordml">
+      <w:pPr>
+        <w:pStyle w:val="TableCaption"/>
+        <w:jc w:val="center"/>
+        <w:keepNext/>
+      </w:pPr>
+      <w:r>
+        <w:t xml:space="preserve">Supplementary Table 3.</w:t>
+      </w:r>
+    </w:p>
+    <w:tbl xmlns:w14="http://schemas.microsoft.com/office/word/2010/wordml">
+      <w:tblPr>
+        <w:tblLayout w:type="fixed"/>
+        <w:jc w:val="center"/>
+        <w:tblLook w:firstRow="1" w:lastRow="0" w:firstColumn="0" w:lastColumn="0" w:noHBand="0" w:noVBand="1"/>
+      </w:tblPr>
+      <w:tblGrid>
+        <w:gridCol w:w="2340"/>
+        <w:gridCol w:w="2340"/>
+        <w:gridCol w:w="2340"/>
+        <w:gridCol w:w="2340"/>
+      </w:tblGrid>
+      <w:tr>
+        <w:trPr>
+          <w:trHeight w:val="360" w:hRule="auto"/>
+          <w:tblHeader/>
+        </w:trPr>
+        header1
+        <w:tc>
+          <w:tcPr>
+            <w:tcBorders>
+              <w:bottom w:val="single" w:sz="12" w:space="0" w:color="666666"/>
+              <w:top w:val="single" w:sz="12" w:space="0" w:color="666666"/>
+              <w:left w:val="none" w:sz="0" w:space="0" w:color="000000"/>
+              <w:right w:val="none" w:sz="0" w:space="0" w:color="000000"/>
+            </w:tcBorders>
+            <w:shd w:val="clear" w:color="auto" w:fill="FFFFFF"/>
+            <w:tcMar>
+              <w:top w:w="0" w:type="dxa"/>
+              <w:bottom w:w="0" w:type="dxa"/>
+              <w:left w:w="0" w:type="dxa"/>
+              <w:right w:w="0" w:type="dxa"/>
+            </w:tcMar>
+            <w:vAlign w:val="center"/>
+          </w:tcPr>
+          <w:p>
+            <w:pPr>
+              <w:pStyle w:val="Normal"/>
+              <w:jc w:val="left"/>
+              <w:pBdr>
+                <w:bottom w:val="none" w:sz="0" w:space="0" w:color="000000"/>
+                <w:top w:val="none" w:sz="0" w:space="0" w:color="000000"/>
+                <w:left w:val="none" w:sz="0" w:space="0" w:color="000000"/>
+                <w:right w:val="none" w:sz="0" w:space="0" w:color="000000"/>
+              </w:pBdr>
+              <w:spacing w:after="100" w:before="100" w:line="240"/>
+              <w:ind w:left="100" w:right="100" w:firstLine="0" w:firstLineChars="0"/>
+            </w:pPr>
+            <w:r>
+              <w:rPr>
+                <w:rFonts w:ascii="Arial" w:hAnsi="Arial" w:eastAsia="Arial" w:cs="Arial"/>
+                <w:i w:val="false"/>
+                <w:b w:val="false"/>
+                <w:u w:val="none"/>
+                <w:sz w:val="22"/>
+                <w:szCs w:val="22"/>
+                <w:color w:val="000000"/>
+              </w:rPr>
+              <w:t xml:space="preserve">Parameter</w:t>
+            </w:r>
+          </w:p>
+        </w:tc>
+        <w:tc>
+          <w:tcPr>
+            <w:tcBorders>
+              <w:bottom w:val="single" w:sz="12" w:space="0" w:color="666666"/>
+              <w:top w:val="single" w:sz="12" w:space="0" w:color="666666"/>
+              <w:left w:val="none" w:sz="0" w:space="0" w:color="000000"/>
+              <w:right w:val="none" w:sz="0" w:space="0" w:color="000000"/>
+            </w:tcBorders>
+            <w:shd w:val="clear" w:color="auto" w:fill="FFFFFF"/>
+            <w:tcMar>
+              <w:top w:w="0" w:type="dxa"/>
+              <w:bottom w:w="0" w:type="dxa"/>
+              <w:left w:w="0" w:type="dxa"/>
+              <w:right w:w="0" w:type="dxa"/>
+            </w:tcMar>
+            <w:vAlign w:val="center"/>
+          </w:tcPr>
+          <w:p>
+            <w:pPr>
+              <w:pStyle w:val="Normal"/>
+              <w:jc w:val="left"/>
+              <w:pBdr>
+                <w:bottom w:val="none" w:sz="0" w:space="0" w:color="000000"/>
+                <w:top w:val="none" w:sz="0" w:space="0" w:color="000000"/>
+                <w:left w:val="none" w:sz="0" w:space="0" w:color="000000"/>
+                <w:right w:val="none" w:sz="0" w:space="0" w:color="000000"/>
+              </w:pBdr>
+              <w:spacing w:after="100" w:before="100" w:line="240"/>
+              <w:ind w:left="100" w:right="100" w:firstLine="0" w:firstLineChars="0"/>
+            </w:pPr>
+            <w:r>
+              <w:rPr>
+                <w:rFonts w:ascii="Arial" w:hAnsi="Arial" w:eastAsia="Arial" w:cs="Arial"/>
+                <w:i w:val="false"/>
+                <w:b w:val="false"/>
+                <w:u w:val="none"/>
+                <w:sz w:val="22"/>
+                <w:szCs w:val="22"/>
+                <w:color w:val="000000"/>
+              </w:rPr>
+              <w:t xml:space="preserve">𝛘</w:t>
+            </w:r>
+            <w:r>
+              <w:rPr>
+                <w:rFonts w:ascii="Arial" w:hAnsi="Arial" w:eastAsia="Arial" w:cs="Arial"/>
+                <w:i w:val="false"/>
+                <w:b w:val="false"/>
+                <w:u w:val="none"/>
+                <w:vertAlign w:val="superscript"/>
+                <w:sz w:val="22"/>
+                <w:szCs w:val="22"/>
+                <w:color w:val="000000"/>
+              </w:rPr>
+              <w:t xml:space="preserve">2</w:t>
+            </w:r>
+          </w:p>
+        </w:tc>
+        <w:tc>
+          <w:tcPr>
+            <w:tcBorders>
+              <w:bottom w:val="single" w:sz="12" w:space="0" w:color="666666"/>
+              <w:top w:val="single" w:sz="12" w:space="0" w:color="666666"/>
+              <w:left w:val="none" w:sz="0" w:space="0" w:color="000000"/>
+              <w:right w:val="none" w:sz="0" w:space="0" w:color="000000"/>
+            </w:tcBorders>
+            <w:shd w:val="clear" w:color="auto" w:fill="FFFFFF"/>
+            <w:tcMar>
+              <w:top w:w="0" w:type="dxa"/>
+              <w:bottom w:w="0" w:type="dxa"/>
+              <w:left w:w="0" w:type="dxa"/>
+              <w:right w:w="0" w:type="dxa"/>
+            </w:tcMar>
+            <w:vAlign w:val="center"/>
+          </w:tcPr>
+          <w:p>
+            <w:pPr>
+              <w:pStyle w:val="Normal"/>
+              <w:jc w:val="right"/>
+              <w:pBdr>
+                <w:bottom w:val="none" w:sz="0" w:space="0" w:color="000000"/>
+                <w:top w:val="none" w:sz="0" w:space="0" w:color="000000"/>
+                <w:left w:val="none" w:sz="0" w:space="0" w:color="000000"/>
+                <w:right w:val="none" w:sz="0" w:space="0" w:color="000000"/>
+              </w:pBdr>
+              <w:spacing w:after="100" w:before="100" w:line="240"/>
+              <w:ind w:left="100" w:right="100" w:firstLine="0" w:firstLineChars="0"/>
+            </w:pPr>
+            <w:r>
+              <w:rPr>
+                <w:rFonts w:ascii="Arial" w:hAnsi="Arial" w:eastAsia="Arial" w:cs="Arial"/>
+                <w:i w:val="false"/>
+                <w:b w:val="false"/>
+                <w:u w:val="none"/>
+                <w:sz w:val="22"/>
+                <w:szCs w:val="22"/>
+                <w:color w:val="000000"/>
+              </w:rPr>
+              <w:t xml:space="preserve">DF</w:t>
+            </w:r>
+          </w:p>
+        </w:tc>
+        <w:tc>
+          <w:tcPr>
+            <w:tcBorders>
+              <w:bottom w:val="single" w:sz="12" w:space="0" w:color="666666"/>
+              <w:top w:val="single" w:sz="12" w:space="0" w:color="666666"/>
+              <w:left w:val="none" w:sz="0" w:space="0" w:color="000000"/>
+              <w:right w:val="none" w:sz="0" w:space="0" w:color="000000"/>
+            </w:tcBorders>
+            <w:shd w:val="clear" w:color="auto" w:fill="FFFFFF"/>
+            <w:tcMar>
+              <w:top w:w="0" w:type="dxa"/>
+              <w:bottom w:w="0" w:type="dxa"/>
+              <w:left w:w="0" w:type="dxa"/>
+              <w:right w:w="0" w:type="dxa"/>
+            </w:tcMar>
+            <w:vAlign w:val="center"/>
+          </w:tcPr>
+          <w:p>
+            <w:pPr>
+              <w:pStyle w:val="Normal"/>
+              <w:jc w:val="left"/>
+              <w:pBdr>
+                <w:bottom w:val="none" w:sz="0" w:space="0" w:color="000000"/>
+                <w:top w:val="none" w:sz="0" w:space="0" w:color="000000"/>
+                <w:left w:val="none" w:sz="0" w:space="0" w:color="000000"/>
+                <w:right w:val="none" w:sz="0" w:space="0" w:color="000000"/>
+              </w:pBdr>
+              <w:spacing w:after="100" w:before="100" w:line="240"/>
+              <w:ind w:left="100" w:right="100" w:firstLine="0" w:firstLineChars="0"/>
+            </w:pPr>
+            <w:r>
+              <w:rPr>
+                <w:rFonts w:ascii="Arial" w:hAnsi="Arial" w:eastAsia="Arial" w:cs="Arial"/>
+                <w:i w:val="true"/>
+                <w:b w:val="false"/>
+                <w:u w:val="none"/>
+                <w:sz w:val="22"/>
+                <w:szCs w:val="22"/>
+                <w:color w:val="000000"/>
+              </w:rPr>
+              <w:t xml:space="preserve">p</w:t>
+            </w:r>
+          </w:p>
+        </w:tc>
+      </w:tr>
+      <w:tr>
+        <w:trPr>
+          <w:trHeight w:val="360" w:hRule="auto"/>
+        </w:trPr>
+        body1
+        <w:tc>
+          <w:tcPr>
+            <w:tcBorders>
+              <w:bottom w:val="none" w:sz="0" w:space="0" w:color="000000"/>
+              <w:top w:val="single" w:sz="12" w:space="0" w:color="666666"/>
+              <w:left w:val="none" w:sz="0" w:space="0" w:color="000000"/>
+              <w:right w:val="none" w:sz="0" w:space="0" w:color="000000"/>
+            </w:tcBorders>
+            <w:shd w:val="clear" w:color="auto" w:fill="FFFFFF"/>
+            <w:tcMar>
+              <w:top w:w="0" w:type="dxa"/>
+              <w:bottom w:w="0" w:type="dxa"/>
+              <w:left w:w="0" w:type="dxa"/>
+              <w:right w:w="0" w:type="dxa"/>
+            </w:tcMar>
+            <w:vAlign w:val="center"/>
+          </w:tcPr>
+          <w:p>
+            <w:pPr>
+              <w:pStyle w:val="Normal"/>
+              <w:jc w:val="left"/>
+              <w:pBdr>
+                <w:bottom w:val="none" w:sz="0" w:space="0" w:color="000000"/>
+                <w:top w:val="none" w:sz="0" w:space="0" w:color="000000"/>
+                <w:left w:val="none" w:sz="0" w:space="0" w:color="000000"/>
+                <w:right w:val="none" w:sz="0" w:space="0" w:color="000000"/>
+              </w:pBdr>
+              <w:spacing w:after="100" w:before="100" w:line="240"/>
+              <w:ind w:left="100" w:right="100" w:firstLine="0" w:firstLineChars="0"/>
+            </w:pPr>
+            <w:r>
+              <w:rPr>
+                <w:rFonts w:ascii="Arial" w:hAnsi="Arial" w:eastAsia="Arial" w:cs="Arial"/>
+                <w:i w:val="false"/>
+                <w:b w:val="false"/>
+                <w:u w:val="none"/>
+                <w:sz w:val="22"/>
+                <w:szCs w:val="22"/>
+                <w:color w:val="000000"/>
+              </w:rPr>
+              <w:t xml:space="preserve">Biotype</w:t>
+            </w:r>
+          </w:p>
+        </w:tc>
+        <w:tc>
+          <w:tcPr>
+            <w:tcBorders>
+              <w:bottom w:val="none" w:sz="0" w:space="0" w:color="000000"/>
+              <w:top w:val="single" w:sz="12" w:space="0" w:color="666666"/>
+              <w:left w:val="none" w:sz="0" w:space="0" w:color="000000"/>
+              <w:right w:val="none" w:sz="0" w:space="0" w:color="000000"/>
+            </w:tcBorders>
+            <w:shd w:val="clear" w:color="auto" w:fill="FFFFFF"/>
+            <w:tcMar>
+              <w:top w:w="0" w:type="dxa"/>
+              <w:bottom w:w="0" w:type="dxa"/>
+              <w:left w:w="0" w:type="dxa"/>
+              <w:right w:w="0" w:type="dxa"/>
+            </w:tcMar>
+            <w:vAlign w:val="center"/>
+          </w:tcPr>
+          <w:p>
+            <w:pPr>
+              <w:pStyle w:val="Normal"/>
+              <w:jc w:val="left"/>
+              <w:pBdr>
+                <w:bottom w:val="none" w:sz="0" w:space="0" w:color="000000"/>
+                <w:top w:val="none" w:sz="0" w:space="0" w:color="000000"/>
+                <w:left w:val="none" w:sz="0" w:space="0" w:color="000000"/>
+                <w:right w:val="none" w:sz="0" w:space="0" w:color="000000"/>
+              </w:pBdr>
+              <w:spacing w:after="100" w:before="100" w:line="240"/>
+              <w:ind w:left="100" w:right="100" w:firstLine="0" w:firstLineChars="0"/>
+            </w:pPr>
+            <w:r>
+              <w:rPr>
+                <w:rFonts w:ascii="Arial" w:hAnsi="Arial" w:eastAsia="Arial" w:cs="Arial"/>
+                <w:i w:val="false"/>
+                <w:b w:val="false"/>
+                <w:u w:val="none"/>
+                <w:sz w:val="22"/>
+                <w:szCs w:val="22"/>
+                <w:color w:val="000000"/>
+              </w:rPr>
+              <w:t xml:space="preserve">  0.00</w:t>
+            </w:r>
+          </w:p>
+        </w:tc>
+        <w:tc>
+          <w:tcPr>
+            <w:tcBorders>
+              <w:bottom w:val="none" w:sz="0" w:space="0" w:color="000000"/>
+              <w:top w:val="single" w:sz="12" w:space="0" w:color="666666"/>
+              <w:left w:val="none" w:sz="0" w:space="0" w:color="000000"/>
+              <w:right w:val="none" w:sz="0" w:space="0" w:color="000000"/>
+            </w:tcBorders>
+            <w:shd w:val="clear" w:color="auto" w:fill="FFFFFF"/>
+            <w:tcMar>
+              <w:top w:w="0" w:type="dxa"/>
+              <w:bottom w:w="0" w:type="dxa"/>
+              <w:left w:w="0" w:type="dxa"/>
+              <w:right w:w="0" w:type="dxa"/>
+            </w:tcMar>
+            <w:vAlign w:val="center"/>
+          </w:tcPr>
+          <w:p>
+            <w:pPr>
+              <w:pStyle w:val="Normal"/>
+              <w:jc w:val="right"/>
+              <w:pBdr>
+                <w:bottom w:val="none" w:sz="0" w:space="0" w:color="000000"/>
+                <w:top w:val="none" w:sz="0" w:space="0" w:color="000000"/>
+                <w:left w:val="none" w:sz="0" w:space="0" w:color="000000"/>
+                <w:right w:val="none" w:sz="0" w:space="0" w:color="000000"/>
+              </w:pBdr>
+              <w:spacing w:after="100" w:before="100" w:line="240"/>
+              <w:ind w:left="100" w:right="100" w:firstLine="0" w:firstLineChars="0"/>
+            </w:pPr>
+            <w:r>
+              <w:rPr>
+                <w:rFonts w:ascii="Arial" w:hAnsi="Arial" w:eastAsia="Arial" w:cs="Arial"/>
+                <w:i w:val="false"/>
+                <w:b w:val="false"/>
+                <w:u w:val="none"/>
+                <w:sz w:val="22"/>
+                <w:szCs w:val="22"/>
+                <w:color w:val="000000"/>
+              </w:rPr>
+              <w:t xml:space="preserve">1</w:t>
+            </w:r>
+          </w:p>
+        </w:tc>
+        <w:tc>
+          <w:tcPr>
+            <w:tcBorders>
+              <w:bottom w:val="none" w:sz="0" w:space="0" w:color="000000"/>
+              <w:top w:val="single" w:sz="12" w:space="0" w:color="666666"/>
+              <w:left w:val="none" w:sz="0" w:space="0" w:color="000000"/>
+              <w:right w:val="none" w:sz="0" w:space="0" w:color="000000"/>
+            </w:tcBorders>
+            <w:shd w:val="clear" w:color="auto" w:fill="FFFFFF"/>
+            <w:tcMar>
+              <w:top w:w="0" w:type="dxa"/>
+              <w:bottom w:w="0" w:type="dxa"/>
+              <w:left w:w="0" w:type="dxa"/>
+              <w:right w:w="0" w:type="dxa"/>
+            </w:tcMar>
+            <w:vAlign w:val="center"/>
+          </w:tcPr>
+          <w:p>
+            <w:pPr>
+              <w:pStyle w:val="Normal"/>
+              <w:jc w:val="left"/>
+              <w:pBdr>
+                <w:bottom w:val="none" w:sz="0" w:space="0" w:color="000000"/>
+                <w:top w:val="none" w:sz="0" w:space="0" w:color="000000"/>
+                <w:left w:val="none" w:sz="0" w:space="0" w:color="000000"/>
+                <w:right w:val="none" w:sz="0" w:space="0" w:color="000000"/>
+              </w:pBdr>
+              <w:spacing w:after="100" w:before="100" w:line="240"/>
+              <w:ind w:left="100" w:right="100" w:firstLine="0" w:firstLineChars="0"/>
+            </w:pPr>
+            <w:r>
+              <w:rPr>
+                <w:rFonts w:ascii="Arial" w:hAnsi="Arial" w:eastAsia="Arial" w:cs="Arial"/>
+                <w:i w:val="false"/>
+                <w:b w:val="false"/>
+                <w:u w:val="none"/>
+                <w:sz w:val="22"/>
+                <w:szCs w:val="22"/>
+                <w:color w:val="000000"/>
+              </w:rPr>
+              <w:t xml:space="preserve">0.94</w:t>
+            </w:r>
+          </w:p>
+        </w:tc>
+      </w:tr>
+      <w:tr>
+        <w:trPr>
+          <w:trHeight w:val="360" w:hRule="auto"/>
+        </w:trPr>
+        body2
+        <w:tc>
+          <w:tcPr>
+            <w:tcBorders>
+              <w:bottom w:val="none" w:sz="0" w:space="0" w:color="000000"/>
+              <w:top w:val="none" w:sz="0" w:space="0" w:color="000000"/>
+              <w:left w:val="none" w:sz="0" w:space="0" w:color="000000"/>
+              <w:right w:val="none" w:sz="0" w:space="0" w:color="000000"/>
+            </w:tcBorders>
+            <w:shd w:val="clear" w:color="auto" w:fill="FFFFFF"/>
+            <w:tcMar>
+              <w:top w:w="0" w:type="dxa"/>
+              <w:bottom w:w="0" w:type="dxa"/>
+              <w:left w:w="0" w:type="dxa"/>
+              <w:right w:w="0" w:type="dxa"/>
+            </w:tcMar>
+            <w:vAlign w:val="center"/>
+          </w:tcPr>
+          <w:p>
+            <w:pPr>
+              <w:pStyle w:val="Normal"/>
+              <w:jc w:val="left"/>
+              <w:pBdr>
+                <w:bottom w:val="none" w:sz="0" w:space="0" w:color="000000"/>
+                <w:top w:val="none" w:sz="0" w:space="0" w:color="000000"/>
+                <w:left w:val="none" w:sz="0" w:space="0" w:color="000000"/>
+                <w:right w:val="none" w:sz="0" w:space="0" w:color="000000"/>
+              </w:pBdr>
+              <w:spacing w:after="100" w:before="100" w:line="240"/>
+              <w:ind w:left="100" w:right="100" w:firstLine="0" w:firstLineChars="0"/>
+            </w:pPr>
+            <w:r>
+              <w:rPr>
+                <w:rFonts w:ascii="Arial" w:hAnsi="Arial" w:eastAsia="Arial" w:cs="Arial"/>
+                <w:i w:val="false"/>
+                <w:b w:val="false"/>
+                <w:u w:val="none"/>
+                <w:sz w:val="22"/>
+                <w:szCs w:val="22"/>
+                <w:color w:val="000000"/>
+              </w:rPr>
+              <w:t xml:space="preserve">`Plant Species`</w:t>
+            </w:r>
+          </w:p>
+        </w:tc>
+        <w:tc>
+          <w:tcPr>
+            <w:tcBorders>
+              <w:bottom w:val="none" w:sz="0" w:space="0" w:color="000000"/>
+              <w:top w:val="none" w:sz="0" w:space="0" w:color="000000"/>
+              <w:left w:val="none" w:sz="0" w:space="0" w:color="000000"/>
+              <w:right w:val="none" w:sz="0" w:space="0" w:color="000000"/>
+            </w:tcBorders>
+            <w:shd w:val="clear" w:color="auto" w:fill="FFFFFF"/>
+            <w:tcMar>
+              <w:top w:w="0" w:type="dxa"/>
+              <w:bottom w:w="0" w:type="dxa"/>
+              <w:left w:w="0" w:type="dxa"/>
+              <w:right w:w="0" w:type="dxa"/>
+            </w:tcMar>
+            <w:vAlign w:val="center"/>
+          </w:tcPr>
+          <w:p>
+            <w:pPr>
+              <w:pStyle w:val="Normal"/>
+              <w:jc w:val="left"/>
+              <w:pBdr>
+                <w:bottom w:val="none" w:sz="0" w:space="0" w:color="000000"/>
+                <w:top w:val="none" w:sz="0" w:space="0" w:color="000000"/>
+                <w:left w:val="none" w:sz="0" w:space="0" w:color="000000"/>
+                <w:right w:val="none" w:sz="0" w:space="0" w:color="000000"/>
+              </w:pBdr>
+              <w:spacing w:after="100" w:before="100" w:line="240"/>
+              <w:ind w:left="100" w:right="100" w:firstLine="0" w:firstLineChars="0"/>
+            </w:pPr>
+            <w:r>
+              <w:rPr>
+                <w:rFonts w:ascii="Arial" w:hAnsi="Arial" w:eastAsia="Arial" w:cs="Arial"/>
+                <w:i w:val="false"/>
+                <w:b w:val="false"/>
+                <w:u w:val="none"/>
+                <w:sz w:val="22"/>
+                <w:szCs w:val="22"/>
+                <w:color w:val="000000"/>
+              </w:rPr>
+              <w:t xml:space="preserve">111.77</w:t>
+            </w:r>
+          </w:p>
+        </w:tc>
+        <w:tc>
+          <w:tcPr>
+            <w:tcBorders>
+              <w:bottom w:val="none" w:sz="0" w:space="0" w:color="000000"/>
+              <w:top w:val="none" w:sz="0" w:space="0" w:color="000000"/>
+              <w:left w:val="none" w:sz="0" w:space="0" w:color="000000"/>
+              <w:right w:val="none" w:sz="0" w:space="0" w:color="000000"/>
+            </w:tcBorders>
+            <w:shd w:val="clear" w:color="auto" w:fill="FFFFFF"/>
+            <w:tcMar>
+              <w:top w:w="0" w:type="dxa"/>
+              <w:bottom w:w="0" w:type="dxa"/>
+              <w:left w:w="0" w:type="dxa"/>
+              <w:right w:w="0" w:type="dxa"/>
+            </w:tcMar>
+            <w:vAlign w:val="center"/>
+          </w:tcPr>
+          <w:p>
+            <w:pPr>
+              <w:pStyle w:val="Normal"/>
+              <w:jc w:val="right"/>
+              <w:pBdr>
+                <w:bottom w:val="none" w:sz="0" w:space="0" w:color="000000"/>
+                <w:top w:val="none" w:sz="0" w:space="0" w:color="000000"/>
+                <w:left w:val="none" w:sz="0" w:space="0" w:color="000000"/>
+                <w:right w:val="none" w:sz="0" w:space="0" w:color="000000"/>
+              </w:pBdr>
+              <w:spacing w:after="100" w:before="100" w:line="240"/>
+              <w:ind w:left="100" w:right="100" w:firstLine="0" w:firstLineChars="0"/>
+            </w:pPr>
+            <w:r>
+              <w:rPr>
+                <w:rFonts w:ascii="Arial" w:hAnsi="Arial" w:eastAsia="Arial" w:cs="Arial"/>
+                <w:i w:val="false"/>
+                <w:b w:val="false"/>
+                <w:u w:val="none"/>
+                <w:sz w:val="22"/>
+                <w:szCs w:val="22"/>
+                <w:color w:val="000000"/>
+              </w:rPr>
+              <w:t xml:space="preserve">5</w:t>
+            </w:r>
+          </w:p>
+        </w:tc>
+        <w:tc>
+          <w:tcPr>
+            <w:tcBorders>
+              <w:bottom w:val="none" w:sz="0" w:space="0" w:color="000000"/>
+              <w:top w:val="none" w:sz="0" w:space="0" w:color="000000"/>
+              <w:left w:val="none" w:sz="0" w:space="0" w:color="000000"/>
+              <w:right w:val="none" w:sz="0" w:space="0" w:color="000000"/>
+            </w:tcBorders>
+            <w:shd w:val="clear" w:color="auto" w:fill="FFFFFF"/>
+            <w:tcMar>
+              <w:top w:w="0" w:type="dxa"/>
+              <w:bottom w:w="0" w:type="dxa"/>
+              <w:left w:w="0" w:type="dxa"/>
+              <w:right w:w="0" w:type="dxa"/>
+            </w:tcMar>
+            <w:vAlign w:val="center"/>
+          </w:tcPr>
+          <w:p>
+            <w:pPr>
+              <w:pStyle w:val="Normal"/>
+              <w:jc w:val="left"/>
+              <w:pBdr>
+                <w:bottom w:val="none" w:sz="0" w:space="0" w:color="000000"/>
+                <w:top w:val="none" w:sz="0" w:space="0" w:color="000000"/>
+                <w:left w:val="none" w:sz="0" w:space="0" w:color="000000"/>
+                <w:right w:val="none" w:sz="0" w:space="0" w:color="000000"/>
+              </w:pBdr>
+              <w:spacing w:after="100" w:before="100" w:line="240"/>
+              <w:ind w:left="100" w:right="100" w:firstLine="0" w:firstLineChars="0"/>
+            </w:pPr>
+            <w:r>
+              <w:rPr>
+                <w:rFonts w:ascii="Arial" w:hAnsi="Arial" w:eastAsia="Arial" w:cs="Arial"/>
+                <w:i w:val="false"/>
+                <w:b w:val="true"/>
+                <w:u w:val="none"/>
+                <w:sz w:val="22"/>
+                <w:szCs w:val="22"/>
+                <w:color w:val="000000"/>
+              </w:rPr>
+              <w:t xml:space="preserve">&lt; 1e-04</w:t>
+            </w:r>
+          </w:p>
+        </w:tc>
+      </w:tr>
+      <w:tr>
+        <w:trPr>
+          <w:trHeight w:val="360" w:hRule="auto"/>
+        </w:trPr>
+        body3
+        <w:tc>
+          <w:tcPr>
+            <w:tcBorders>
+              <w:bottom w:val="single" w:sz="12" w:space="0" w:color="666666"/>
+              <w:top w:val="none" w:sz="0" w:space="0" w:color="000000"/>
+              <w:left w:val="none" w:sz="0" w:space="0" w:color="000000"/>
+              <w:right w:val="none" w:sz="0" w:space="0" w:color="000000"/>
+            </w:tcBorders>
+            <w:shd w:val="clear" w:color="auto" w:fill="FFFFFF"/>
+            <w:tcMar>
+              <w:top w:w="0" w:type="dxa"/>
+              <w:bottom w:w="0" w:type="dxa"/>
+              <w:left w:w="0" w:type="dxa"/>
+              <w:right w:w="0" w:type="dxa"/>
+            </w:tcMar>
+            <w:vAlign w:val="center"/>
+          </w:tcPr>
+          <w:p>
+            <w:pPr>
+              <w:pStyle w:val="Normal"/>
+              <w:jc w:val="left"/>
+              <w:pBdr>
+                <w:bottom w:val="none" w:sz="0" w:space="0" w:color="000000"/>
+                <w:top w:val="none" w:sz="0" w:space="0" w:color="000000"/>
+                <w:left w:val="none" w:sz="0" w:space="0" w:color="000000"/>
+                <w:right w:val="none" w:sz="0" w:space="0" w:color="000000"/>
+              </w:pBdr>
+              <w:spacing w:after="100" w:before="100" w:line="240"/>
+              <w:ind w:left="100" w:right="100" w:firstLine="0" w:firstLineChars="0"/>
+            </w:pPr>
+            <w:r>
+              <w:rPr>
+                <w:rFonts w:ascii="Arial" w:hAnsi="Arial" w:eastAsia="Arial" w:cs="Arial"/>
+                <w:i w:val="false"/>
+                <w:b w:val="false"/>
+                <w:u w:val="none"/>
+                <w:sz w:val="22"/>
+                <w:szCs w:val="22"/>
+                <w:color w:val="000000"/>
+              </w:rPr>
+              <w:t xml:space="preserve">Biotype:`Plant Species`</w:t>
+            </w:r>
+          </w:p>
+        </w:tc>
+        <w:tc>
+          <w:tcPr>
+            <w:tcBorders>
+              <w:bottom w:val="single" w:sz="12" w:space="0" w:color="666666"/>
+              <w:top w:val="none" w:sz="0" w:space="0" w:color="000000"/>
+              <w:left w:val="none" w:sz="0" w:space="0" w:color="000000"/>
+              <w:right w:val="none" w:sz="0" w:space="0" w:color="000000"/>
+            </w:tcBorders>
+            <w:shd w:val="clear" w:color="auto" w:fill="FFFFFF"/>
+            <w:tcMar>
+              <w:top w:w="0" w:type="dxa"/>
+              <w:bottom w:w="0" w:type="dxa"/>
+              <w:left w:w="0" w:type="dxa"/>
+              <w:right w:w="0" w:type="dxa"/>
+            </w:tcMar>
+            <w:vAlign w:val="center"/>
+          </w:tcPr>
+          <w:p>
+            <w:pPr>
+              <w:pStyle w:val="Normal"/>
+              <w:jc w:val="left"/>
+              <w:pBdr>
+                <w:bottom w:val="none" w:sz="0" w:space="0" w:color="000000"/>
+                <w:top w:val="none" w:sz="0" w:space="0" w:color="000000"/>
+                <w:left w:val="none" w:sz="0" w:space="0" w:color="000000"/>
+                <w:right w:val="none" w:sz="0" w:space="0" w:color="000000"/>
+              </w:pBdr>
+              <w:spacing w:after="100" w:before="100" w:line="240"/>
+              <w:ind w:left="100" w:right="100" w:firstLine="0" w:firstLineChars="0"/>
+            </w:pPr>
+            <w:r>
+              <w:rPr>
+                <w:rFonts w:ascii="Arial" w:hAnsi="Arial" w:eastAsia="Arial" w:cs="Arial"/>
+                <w:i w:val="false"/>
+                <w:b w:val="false"/>
+                <w:u w:val="none"/>
+                <w:sz w:val="22"/>
+                <w:szCs w:val="22"/>
+                <w:color w:val="000000"/>
+              </w:rPr>
+              <w:t xml:space="preserve"> 51.78</w:t>
+            </w:r>
+          </w:p>
+        </w:tc>
+        <w:tc>
+          <w:tcPr>
+            <w:tcBorders>
+              <w:bottom w:val="single" w:sz="12" w:space="0" w:color="666666"/>
+              <w:top w:val="none" w:sz="0" w:space="0" w:color="000000"/>
+              <w:left w:val="none" w:sz="0" w:space="0" w:color="000000"/>
+              <w:right w:val="none" w:sz="0" w:space="0" w:color="000000"/>
+            </w:tcBorders>
+            <w:shd w:val="clear" w:color="auto" w:fill="FFFFFF"/>
+            <w:tcMar>
+              <w:top w:w="0" w:type="dxa"/>
+              <w:bottom w:w="0" w:type="dxa"/>
+              <w:left w:w="0" w:type="dxa"/>
+              <w:right w:w="0" w:type="dxa"/>
+            </w:tcMar>
+            <w:vAlign w:val="center"/>
+          </w:tcPr>
+          <w:p>
+            <w:pPr>
+              <w:pStyle w:val="Normal"/>
+              <w:jc w:val="right"/>
+              <w:pBdr>
+                <w:bottom w:val="none" w:sz="0" w:space="0" w:color="000000"/>
+                <w:top w:val="none" w:sz="0" w:space="0" w:color="000000"/>
+                <w:left w:val="none" w:sz="0" w:space="0" w:color="000000"/>
+                <w:right w:val="none" w:sz="0" w:space="0" w:color="000000"/>
+              </w:pBdr>
+              <w:spacing w:after="100" w:before="100" w:line="240"/>
+              <w:ind w:left="100" w:right="100" w:firstLine="0" w:firstLineChars="0"/>
+            </w:pPr>
+            <w:r>
+              <w:rPr>
+                <w:rFonts w:ascii="Arial" w:hAnsi="Arial" w:eastAsia="Arial" w:cs="Arial"/>
+                <w:i w:val="false"/>
+                <w:b w:val="false"/>
+                <w:u w:val="none"/>
+                <w:sz w:val="22"/>
+                <w:szCs w:val="22"/>
+                <w:color w:val="000000"/>
+              </w:rPr>
+              <w:t xml:space="preserve">5</w:t>
+            </w:r>
+          </w:p>
+        </w:tc>
+        <w:tc>
+          <w:tcPr>
+            <w:tcBorders>
+              <w:bottom w:val="single" w:sz="12" w:space="0" w:color="666666"/>
+              <w:top w:val="none" w:sz="0" w:space="0" w:color="000000"/>
+              <w:left w:val="none" w:sz="0" w:space="0" w:color="000000"/>
+              <w:right w:val="none" w:sz="0" w:space="0" w:color="000000"/>
+            </w:tcBorders>
+            <w:shd w:val="clear" w:color="auto" w:fill="FFFFFF"/>
+            <w:tcMar>
+              <w:top w:w="0" w:type="dxa"/>
+              <w:bottom w:w="0" w:type="dxa"/>
+              <w:left w:w="0" w:type="dxa"/>
+              <w:right w:w="0" w:type="dxa"/>
+            </w:tcMar>
+            <w:vAlign w:val="center"/>
+          </w:tcPr>
+          <w:p>
+            <w:pPr>
+              <w:pStyle w:val="Normal"/>
+              <w:jc w:val="left"/>
+              <w:pBdr>
+                <w:bottom w:val="none" w:sz="0" w:space="0" w:color="000000"/>
+                <w:top w:val="none" w:sz="0" w:space="0" w:color="000000"/>
+                <w:left w:val="none" w:sz="0" w:space="0" w:color="000000"/>
+                <w:right w:val="none" w:sz="0" w:space="0" w:color="000000"/>
+              </w:pBdr>
+              <w:spacing w:after="100" w:before="100" w:line="240"/>
+              <w:ind w:left="100" w:right="100" w:firstLine="0" w:firstLineChars="0"/>
+            </w:pPr>
+            <w:r>
+              <w:rPr>
+                <w:rFonts w:ascii="Arial" w:hAnsi="Arial" w:eastAsia="Arial" w:cs="Arial"/>
+                <w:i w:val="false"/>
+                <w:b w:val="true"/>
+                <w:u w:val="none"/>
+                <w:sz w:val="22"/>
+                <w:szCs w:val="22"/>
+                <w:color w:val="000000"/>
+              </w:rPr>
+              <w:t xml:space="preserve">&lt; 1e-04</w:t>
+            </w:r>
+          </w:p>
+        </w:tc>
+      </w:tr>
+    </w:tbl>
+    <w:p>
+      <w:r>
+        <w:br w:type="page"/>
+      </w:r>
+    </w:p>
     <w:p xmlns:w14="http://schemas.microsoft.com/office/word/2010/wordml">
       <w:pPr>
         <w:pStyle w:val="TableCaption"/>
@@ -2311,6 +3091,11 @@
         </w:tc>
       </w:tr>
     </w:tbl>
+    <w:p>
+      <w:r>
+        <w:br w:type="page"/>
+      </w:r>
+    </w:p>
     <w:p xmlns:w14="http://schemas.microsoft.com/office/word/2010/wordml">
       <w:pPr>
         <w:pStyle w:val="TableCaption"/>
@@ -2712,6 +3497,11 @@
         </w:tc>
       </w:tr>
     </w:tbl>
+    <w:p>
+      <w:r>
+        <w:br w:type="page"/>
+      </w:r>
+    </w:p>
     <w:p xmlns:w14="http://schemas.microsoft.com/office/word/2010/wordml">
       <w:pPr>
         <w:pStyle w:val="TableCaption"/>

</xml_diff>

<commit_message>
Render figures and new table.
</commit_message>
<xml_diff>
--- a/R Scripts/big-five-table-generator.docx
+++ b/R Scripts/big-five-table-generator.docx
@@ -23,7 +23,7 @@
         <w:keepNext/>
       </w:pPr>
       <w:r>
-        <w:t xml:space="preserve">Supplementary Table 1.</w:t>
+        <w:t xml:space="preserve">Table S1: Analysis of Deviance for aphid counts after one week</w:t>
       </w:r>
     </w:p>
     <w:tbl xmlns:w14="http://schemas.microsoft.com/office/word/2010/wordml">
@@ -643,7 +643,7 @@
                 <w:szCs w:val="22"/>
                 <w:color w:val="000000"/>
               </w:rPr>
-              <w:t xml:space="preserve">Virus</w:t>
+              <w:t xml:space="preserve">virus</w:t>
             </w:r>
           </w:p>
         </w:tc>
@@ -1007,7 +1007,7 @@
                 <w:szCs w:val="22"/>
                 <w:color w:val="000000"/>
               </w:rPr>
-              <w:t xml:space="preserve">Plant:Virus</w:t>
+              <w:t xml:space="preserve">Plant:virus</w:t>
             </w:r>
           </w:p>
         </w:tc>
@@ -1157,7 +1157,7 @@
         <w:keepNext/>
       </w:pPr>
       <w:r>
-        <w:t xml:space="preserve">Supplementary Table 2.</w:t>
+        <w:t xml:space="preserve">Table S2: Analysis of Deviance for number of aphids moving towards host plant</w:t>
       </w:r>
     </w:p>
     <w:tbl xmlns:w14="http://schemas.microsoft.com/office/word/2010/wordml">
@@ -1595,7 +1595,7 @@
                 <w:szCs w:val="22"/>
                 <w:color w:val="000000"/>
               </w:rPr>
-              <w:t xml:space="preserve">`Plant Species`</w:t>
+              <w:t xml:space="preserve">Plant</w:t>
             </w:r>
           </w:p>
         </w:tc>
@@ -1777,7 +1777,7 @@
                 <w:szCs w:val="22"/>
                 <w:color w:val="000000"/>
               </w:rPr>
-              <w:t xml:space="preserve">Biotype:`Plant Species`</w:t>
+              <w:t xml:space="preserve">Biotype:Plant</w:t>
             </w:r>
           </w:p>
         </w:tc>
@@ -1927,7 +1927,7 @@
         <w:keepNext/>
       </w:pPr>
       <w:r>
-        <w:t xml:space="preserve">Supplementary Table 3.</w:t>
+        <w:t xml:space="preserve">Table S1: Analysis of Deviance for preference and performance</w:t>
       </w:r>
     </w:p>
     <w:tbl xmlns:w14="http://schemas.microsoft.com/office/word/2010/wordml">
@@ -2183,7 +2183,7 @@
                 <w:szCs w:val="22"/>
                 <w:color w:val="000000"/>
               </w:rPr>
-              <w:t xml:space="preserve">Biotype</w:t>
+              <w:t xml:space="preserve">Log_Count</w:t>
             </w:r>
           </w:p>
         </w:tc>
@@ -2227,7 +2227,7 @@
                 <w:szCs w:val="22"/>
                 <w:color w:val="000000"/>
               </w:rPr>
-              <w:t xml:space="preserve">  0.00</w:t>
+              <w:t xml:space="preserve">21.71</w:t>
             </w:r>
           </w:p>
         </w:tc>
@@ -2309,13 +2309,13 @@
               <w:rPr>
                 <w:rFonts w:ascii="Arial" w:hAnsi="Arial" w:eastAsia="Arial" w:cs="Arial"/>
                 <w:i w:val="false"/>
-                <w:b w:val="false"/>
+                <w:b w:val="true"/>
                 <w:u w:val="none"/>
                 <w:sz w:val="22"/>
                 <w:szCs w:val="22"/>
                 <w:color w:val="000000"/>
               </w:rPr>
-              <w:t xml:space="preserve">0.94</w:t>
+              <w:t xml:space="preserve">&lt; 1e-04</w:t>
             </w:r>
           </w:p>
         </w:tc>
@@ -2365,7 +2365,7 @@
                 <w:szCs w:val="22"/>
                 <w:color w:val="000000"/>
               </w:rPr>
-              <w:t xml:space="preserve">`Plant Species`</w:t>
+              <w:t xml:space="preserve">Virus</w:t>
             </w:r>
           </w:p>
         </w:tc>
@@ -2409,7 +2409,7 @@
                 <w:szCs w:val="22"/>
                 <w:color w:val="000000"/>
               </w:rPr>
-              <w:t xml:space="preserve">111.77</w:t>
+              <w:t xml:space="preserve"> 0.16</w:t>
             </w:r>
           </w:p>
         </w:tc>
@@ -2453,7 +2453,7 @@
                 <w:szCs w:val="22"/>
                 <w:color w:val="000000"/>
               </w:rPr>
-              <w:t xml:space="preserve">5</w:t>
+              <w:t xml:space="preserve">2</w:t>
             </w:r>
           </w:p>
         </w:tc>
@@ -2491,13 +2491,13 @@
               <w:rPr>
                 <w:rFonts w:ascii="Arial" w:hAnsi="Arial" w:eastAsia="Arial" w:cs="Arial"/>
                 <w:i w:val="false"/>
-                <w:b w:val="true"/>
+                <w:b w:val="false"/>
                 <w:u w:val="none"/>
                 <w:sz w:val="22"/>
                 <w:szCs w:val="22"/>
                 <w:color w:val="000000"/>
               </w:rPr>
-              <w:t xml:space="preserve">&lt; 1e-04</w:t>
+              <w:t xml:space="preserve">0.92</w:t>
             </w:r>
           </w:p>
         </w:tc>
@@ -2547,7 +2547,7 @@
                 <w:szCs w:val="22"/>
                 <w:color w:val="000000"/>
               </w:rPr>
-              <w:t xml:space="preserve">Biotype:`Plant Species`</w:t>
+              <w:t xml:space="preserve">Log_Count:Virus</w:t>
             </w:r>
           </w:p>
         </w:tc>
@@ -2591,7 +2591,7 @@
                 <w:szCs w:val="22"/>
                 <w:color w:val="000000"/>
               </w:rPr>
-              <w:t xml:space="preserve"> 51.78</w:t>
+              <w:t xml:space="preserve"> 1.13</w:t>
             </w:r>
           </w:p>
         </w:tc>
@@ -2635,1501 +2635,7 @@
                 <w:szCs w:val="22"/>
                 <w:color w:val="000000"/>
               </w:rPr>
-              <w:t xml:space="preserve">5</w:t>
-            </w:r>
-          </w:p>
-        </w:tc>
-        <w:tc>
-          <w:tcPr>
-            <w:tcBorders>
-              <w:bottom w:val="single" w:sz="12" w:space="0" w:color="666666"/>
-              <w:top w:val="none" w:sz="0" w:space="0" w:color="000000"/>
-              <w:left w:val="none" w:sz="0" w:space="0" w:color="000000"/>
-              <w:right w:val="none" w:sz="0" w:space="0" w:color="000000"/>
-            </w:tcBorders>
-            <w:shd w:val="clear" w:color="auto" w:fill="FFFFFF"/>
-            <w:tcMar>
-              <w:top w:w="0" w:type="dxa"/>
-              <w:bottom w:w="0" w:type="dxa"/>
-              <w:left w:w="0" w:type="dxa"/>
-              <w:right w:w="0" w:type="dxa"/>
-            </w:tcMar>
-            <w:vAlign w:val="center"/>
-          </w:tcPr>
-          <w:p>
-            <w:pPr>
-              <w:pStyle w:val="Normal"/>
-              <w:jc w:val="left"/>
-              <w:pBdr>
-                <w:bottom w:val="none" w:sz="0" w:space="0" w:color="000000"/>
-                <w:top w:val="none" w:sz="0" w:space="0" w:color="000000"/>
-                <w:left w:val="none" w:sz="0" w:space="0" w:color="000000"/>
-                <w:right w:val="none" w:sz="0" w:space="0" w:color="000000"/>
-              </w:pBdr>
-              <w:spacing w:after="100" w:before="100" w:line="240"/>
-              <w:ind w:left="100" w:right="100" w:firstLine="0" w:firstLineChars="0"/>
-            </w:pPr>
-            <w:r>
-              <w:rPr>
-                <w:rFonts w:ascii="Arial" w:hAnsi="Arial" w:eastAsia="Arial" w:cs="Arial"/>
-                <w:i w:val="false"/>
-                <w:b w:val="true"/>
-                <w:u w:val="none"/>
-                <w:sz w:val="22"/>
-                <w:szCs w:val="22"/>
-                <w:color w:val="000000"/>
-              </w:rPr>
-              <w:t xml:space="preserve">&lt; 1e-04</w:t>
-            </w:r>
-          </w:p>
-        </w:tc>
-      </w:tr>
-    </w:tbl>
-    <w:p>
-      <w:r>
-        <w:br w:type="page"/>
-      </w:r>
-    </w:p>
-    <w:p xmlns:w14="http://schemas.microsoft.com/office/word/2010/wordml">
-      <w:pPr>
-        <w:pStyle w:val="TableCaption"/>
-        <w:jc w:val="center"/>
-        <w:keepNext/>
-      </w:pPr>
-      <w:r>
-        <w:t xml:space="preserve">Placeholder for Table S1.</w:t>
-      </w:r>
-    </w:p>
-    <w:tbl xmlns:w14="http://schemas.microsoft.com/office/word/2010/wordml">
-      <w:tblPr>
-        <w:tblLayout w:type="fixed"/>
-        <w:jc w:val="center"/>
-        <w:tblLook w:firstRow="1" w:lastRow="0" w:firstColumn="0" w:lastColumn="0" w:noHBand="0" w:noVBand="1"/>
-      </w:tblPr>
-      <w:tblGrid>
-        <w:gridCol w:w="2340"/>
-        <w:gridCol w:w="2340"/>
-        <w:gridCol w:w="2340"/>
-        <w:gridCol w:w="2340"/>
-      </w:tblGrid>
-      <w:tr>
-        <w:trPr>
-          <w:trHeight w:val="360" w:hRule="auto"/>
-          <w:tblHeader/>
-        </w:trPr>
-        header1
-        <w:tc>
-          <w:tcPr>
-            <w:tcBorders>
-              <w:bottom w:val="single" w:sz="12" w:space="0" w:color="666666"/>
-              <w:top w:val="single" w:sz="12" w:space="0" w:color="666666"/>
-              <w:left w:val="none" w:sz="0" w:space="0" w:color="000000"/>
-              <w:right w:val="none" w:sz="0" w:space="0" w:color="000000"/>
-            </w:tcBorders>
-            <w:shd w:val="clear" w:color="auto" w:fill="FFFFFF"/>
-            <w:tcMar>
-              <w:top w:w="0" w:type="dxa"/>
-              <w:bottom w:w="0" w:type="dxa"/>
-              <w:left w:w="0" w:type="dxa"/>
-              <w:right w:w="0" w:type="dxa"/>
-            </w:tcMar>
-            <w:vAlign w:val="center"/>
-          </w:tcPr>
-          <w:p>
-            <w:pPr>
-              <w:pStyle w:val="Normal"/>
-              <w:jc w:val="left"/>
-              <w:pBdr>
-                <w:bottom w:val="none" w:sz="0" w:space="0" w:color="000000"/>
-                <w:top w:val="none" w:sz="0" w:space="0" w:color="000000"/>
-                <w:left w:val="none" w:sz="0" w:space="0" w:color="000000"/>
-                <w:right w:val="none" w:sz="0" w:space="0" w:color="000000"/>
-              </w:pBdr>
-              <w:spacing w:after="100" w:before="100" w:line="240"/>
-              <w:ind w:left="100" w:right="100" w:firstLine="0" w:firstLineChars="0"/>
-            </w:pPr>
-            <w:r>
-              <w:rPr>
-                <w:rFonts w:ascii="Arial" w:hAnsi="Arial" w:eastAsia="Arial" w:cs="Arial"/>
-                <w:i w:val="false"/>
-                <w:b w:val="false"/>
-                <w:u w:val="none"/>
-                <w:sz w:val="22"/>
-                <w:szCs w:val="22"/>
-                <w:color w:val="000000"/>
-              </w:rPr>
-              <w:t xml:space="preserve">Parameter</w:t>
-            </w:r>
-          </w:p>
-        </w:tc>
-        <w:tc>
-          <w:tcPr>
-            <w:tcBorders>
-              <w:bottom w:val="single" w:sz="12" w:space="0" w:color="666666"/>
-              <w:top w:val="single" w:sz="12" w:space="0" w:color="666666"/>
-              <w:left w:val="none" w:sz="0" w:space="0" w:color="000000"/>
-              <w:right w:val="none" w:sz="0" w:space="0" w:color="000000"/>
-            </w:tcBorders>
-            <w:shd w:val="clear" w:color="auto" w:fill="FFFFFF"/>
-            <w:tcMar>
-              <w:top w:w="0" w:type="dxa"/>
-              <w:bottom w:w="0" w:type="dxa"/>
-              <w:left w:w="0" w:type="dxa"/>
-              <w:right w:w="0" w:type="dxa"/>
-            </w:tcMar>
-            <w:vAlign w:val="center"/>
-          </w:tcPr>
-          <w:p>
-            <w:pPr>
-              <w:pStyle w:val="Normal"/>
-              <w:jc w:val="left"/>
-              <w:pBdr>
-                <w:bottom w:val="none" w:sz="0" w:space="0" w:color="000000"/>
-                <w:top w:val="none" w:sz="0" w:space="0" w:color="000000"/>
-                <w:left w:val="none" w:sz="0" w:space="0" w:color="000000"/>
-                <w:right w:val="none" w:sz="0" w:space="0" w:color="000000"/>
-              </w:pBdr>
-              <w:spacing w:after="100" w:before="100" w:line="240"/>
-              <w:ind w:left="100" w:right="100" w:firstLine="0" w:firstLineChars="0"/>
-            </w:pPr>
-            <w:r>
-              <w:rPr>
-                <w:rFonts w:ascii="Arial" w:hAnsi="Arial" w:eastAsia="Arial" w:cs="Arial"/>
-                <w:i w:val="false"/>
-                <w:b w:val="false"/>
-                <w:u w:val="none"/>
-                <w:sz w:val="22"/>
-                <w:szCs w:val="22"/>
-                <w:color w:val="000000"/>
-              </w:rPr>
-              <w:t xml:space="preserve">𝛘</w:t>
-            </w:r>
-            <w:r>
-              <w:rPr>
-                <w:rFonts w:ascii="Arial" w:hAnsi="Arial" w:eastAsia="Arial" w:cs="Arial"/>
-                <w:i w:val="false"/>
-                <w:b w:val="false"/>
-                <w:u w:val="none"/>
-                <w:vertAlign w:val="superscript"/>
-                <w:sz w:val="22"/>
-                <w:szCs w:val="22"/>
-                <w:color w:val="000000"/>
-              </w:rPr>
               <w:t xml:space="preserve">2</w:t>
-            </w:r>
-          </w:p>
-        </w:tc>
-        <w:tc>
-          <w:tcPr>
-            <w:tcBorders>
-              <w:bottom w:val="single" w:sz="12" w:space="0" w:color="666666"/>
-              <w:top w:val="single" w:sz="12" w:space="0" w:color="666666"/>
-              <w:left w:val="none" w:sz="0" w:space="0" w:color="000000"/>
-              <w:right w:val="none" w:sz="0" w:space="0" w:color="000000"/>
-            </w:tcBorders>
-            <w:shd w:val="clear" w:color="auto" w:fill="FFFFFF"/>
-            <w:tcMar>
-              <w:top w:w="0" w:type="dxa"/>
-              <w:bottom w:w="0" w:type="dxa"/>
-              <w:left w:w="0" w:type="dxa"/>
-              <w:right w:w="0" w:type="dxa"/>
-            </w:tcMar>
-            <w:vAlign w:val="center"/>
-          </w:tcPr>
-          <w:p>
-            <w:pPr>
-              <w:pStyle w:val="Normal"/>
-              <w:jc w:val="right"/>
-              <w:pBdr>
-                <w:bottom w:val="none" w:sz="0" w:space="0" w:color="000000"/>
-                <w:top w:val="none" w:sz="0" w:space="0" w:color="000000"/>
-                <w:left w:val="none" w:sz="0" w:space="0" w:color="000000"/>
-                <w:right w:val="none" w:sz="0" w:space="0" w:color="000000"/>
-              </w:pBdr>
-              <w:spacing w:after="100" w:before="100" w:line="240"/>
-              <w:ind w:left="100" w:right="100" w:firstLine="0" w:firstLineChars="0"/>
-            </w:pPr>
-            <w:r>
-              <w:rPr>
-                <w:rFonts w:ascii="Arial" w:hAnsi="Arial" w:eastAsia="Arial" w:cs="Arial"/>
-                <w:i w:val="false"/>
-                <w:b w:val="false"/>
-                <w:u w:val="none"/>
-                <w:sz w:val="22"/>
-                <w:szCs w:val="22"/>
-                <w:color w:val="000000"/>
-              </w:rPr>
-              <w:t xml:space="preserve">DF</w:t>
-            </w:r>
-          </w:p>
-        </w:tc>
-        <w:tc>
-          <w:tcPr>
-            <w:tcBorders>
-              <w:bottom w:val="single" w:sz="12" w:space="0" w:color="666666"/>
-              <w:top w:val="single" w:sz="12" w:space="0" w:color="666666"/>
-              <w:left w:val="none" w:sz="0" w:space="0" w:color="000000"/>
-              <w:right w:val="none" w:sz="0" w:space="0" w:color="000000"/>
-            </w:tcBorders>
-            <w:shd w:val="clear" w:color="auto" w:fill="FFFFFF"/>
-            <w:tcMar>
-              <w:top w:w="0" w:type="dxa"/>
-              <w:bottom w:w="0" w:type="dxa"/>
-              <w:left w:w="0" w:type="dxa"/>
-              <w:right w:w="0" w:type="dxa"/>
-            </w:tcMar>
-            <w:vAlign w:val="center"/>
-          </w:tcPr>
-          <w:p>
-            <w:pPr>
-              <w:pStyle w:val="Normal"/>
-              <w:jc w:val="left"/>
-              <w:pBdr>
-                <w:bottom w:val="none" w:sz="0" w:space="0" w:color="000000"/>
-                <w:top w:val="none" w:sz="0" w:space="0" w:color="000000"/>
-                <w:left w:val="none" w:sz="0" w:space="0" w:color="000000"/>
-                <w:right w:val="none" w:sz="0" w:space="0" w:color="000000"/>
-              </w:pBdr>
-              <w:spacing w:after="100" w:before="100" w:line="240"/>
-              <w:ind w:left="100" w:right="100" w:firstLine="0" w:firstLineChars="0"/>
-            </w:pPr>
-            <w:r>
-              <w:rPr>
-                <w:rFonts w:ascii="Arial" w:hAnsi="Arial" w:eastAsia="Arial" w:cs="Arial"/>
-                <w:i w:val="true"/>
-                <w:b w:val="false"/>
-                <w:u w:val="none"/>
-                <w:sz w:val="22"/>
-                <w:szCs w:val="22"/>
-                <w:color w:val="000000"/>
-              </w:rPr>
-              <w:t xml:space="preserve">p</w:t>
-            </w:r>
-          </w:p>
-        </w:tc>
-      </w:tr>
-      <w:tr>
-        <w:trPr>
-          <w:trHeight w:val="360" w:hRule="auto"/>
-        </w:trPr>
-        body1
-        <w:tc>
-          <w:tcPr>
-            <w:tcBorders>
-              <w:bottom w:val="single" w:sz="12" w:space="0" w:color="666666"/>
-              <w:top w:val="single" w:sz="12" w:space="0" w:color="666666"/>
-              <w:left w:val="none" w:sz="0" w:space="0" w:color="000000"/>
-              <w:right w:val="none" w:sz="0" w:space="0" w:color="000000"/>
-            </w:tcBorders>
-            <w:shd w:val="clear" w:color="auto" w:fill="FFFFFF"/>
-            <w:tcMar>
-              <w:top w:w="0" w:type="dxa"/>
-              <w:bottom w:w="0" w:type="dxa"/>
-              <w:left w:w="0" w:type="dxa"/>
-              <w:right w:w="0" w:type="dxa"/>
-            </w:tcMar>
-            <w:vAlign w:val="center"/>
-          </w:tcPr>
-          <w:p>
-            <w:pPr>
-              <w:pStyle w:val="Normal"/>
-              <w:jc w:val="left"/>
-              <w:pBdr>
-                <w:bottom w:val="none" w:sz="0" w:space="0" w:color="000000"/>
-                <w:top w:val="none" w:sz="0" w:space="0" w:color="000000"/>
-                <w:left w:val="none" w:sz="0" w:space="0" w:color="000000"/>
-                <w:right w:val="none" w:sz="0" w:space="0" w:color="000000"/>
-              </w:pBdr>
-              <w:spacing w:after="100" w:before="100" w:line="240"/>
-              <w:ind w:left="100" w:right="100" w:firstLine="0" w:firstLineChars="0"/>
-            </w:pPr>
-            <w:r>
-              <w:rPr>
-                <w:rFonts w:ascii="Arial" w:hAnsi="Arial" w:eastAsia="Arial" w:cs="Arial"/>
-                <w:i w:val="false"/>
-                <w:b w:val="false"/>
-                <w:u w:val="none"/>
-                <w:sz w:val="22"/>
-                <w:szCs w:val="22"/>
-                <w:color w:val="000000"/>
-              </w:rPr>
-              <w:t xml:space="preserve">Virus</w:t>
-            </w:r>
-          </w:p>
-        </w:tc>
-        <w:tc>
-          <w:tcPr>
-            <w:tcBorders>
-              <w:bottom w:val="single" w:sz="12" w:space="0" w:color="666666"/>
-              <w:top w:val="single" w:sz="12" w:space="0" w:color="666666"/>
-              <w:left w:val="none" w:sz="0" w:space="0" w:color="000000"/>
-              <w:right w:val="none" w:sz="0" w:space="0" w:color="000000"/>
-            </w:tcBorders>
-            <w:shd w:val="clear" w:color="auto" w:fill="FFFFFF"/>
-            <w:tcMar>
-              <w:top w:w="0" w:type="dxa"/>
-              <w:bottom w:w="0" w:type="dxa"/>
-              <w:left w:w="0" w:type="dxa"/>
-              <w:right w:w="0" w:type="dxa"/>
-            </w:tcMar>
-            <w:vAlign w:val="center"/>
-          </w:tcPr>
-          <w:p>
-            <w:pPr>
-              <w:pStyle w:val="Normal"/>
-              <w:jc w:val="left"/>
-              <w:pBdr>
-                <w:bottom w:val="none" w:sz="0" w:space="0" w:color="000000"/>
-                <w:top w:val="none" w:sz="0" w:space="0" w:color="000000"/>
-                <w:left w:val="none" w:sz="0" w:space="0" w:color="000000"/>
-                <w:right w:val="none" w:sz="0" w:space="0" w:color="000000"/>
-              </w:pBdr>
-              <w:spacing w:after="100" w:before="100" w:line="240"/>
-              <w:ind w:left="100" w:right="100" w:firstLine="0" w:firstLineChars="0"/>
-            </w:pPr>
-            <w:r>
-              <w:rPr>
-                <w:rFonts w:ascii="Arial" w:hAnsi="Arial" w:eastAsia="Arial" w:cs="Arial"/>
-                <w:i w:val="false"/>
-                <w:b w:val="false"/>
-                <w:u w:val="none"/>
-                <w:sz w:val="22"/>
-                <w:szCs w:val="22"/>
-                <w:color w:val="000000"/>
-              </w:rPr>
-              <w:t xml:space="preserve">34.33</w:t>
-            </w:r>
-          </w:p>
-        </w:tc>
-        <w:tc>
-          <w:tcPr>
-            <w:tcBorders>
-              <w:bottom w:val="single" w:sz="12" w:space="0" w:color="666666"/>
-              <w:top w:val="single" w:sz="12" w:space="0" w:color="666666"/>
-              <w:left w:val="none" w:sz="0" w:space="0" w:color="000000"/>
-              <w:right w:val="none" w:sz="0" w:space="0" w:color="000000"/>
-            </w:tcBorders>
-            <w:shd w:val="clear" w:color="auto" w:fill="FFFFFF"/>
-            <w:tcMar>
-              <w:top w:w="0" w:type="dxa"/>
-              <w:bottom w:w="0" w:type="dxa"/>
-              <w:left w:w="0" w:type="dxa"/>
-              <w:right w:w="0" w:type="dxa"/>
-            </w:tcMar>
-            <w:vAlign w:val="center"/>
-          </w:tcPr>
-          <w:p>
-            <w:pPr>
-              <w:pStyle w:val="Normal"/>
-              <w:jc w:val="right"/>
-              <w:pBdr>
-                <w:bottom w:val="none" w:sz="0" w:space="0" w:color="000000"/>
-                <w:top w:val="none" w:sz="0" w:space="0" w:color="000000"/>
-                <w:left w:val="none" w:sz="0" w:space="0" w:color="000000"/>
-                <w:right w:val="none" w:sz="0" w:space="0" w:color="000000"/>
-              </w:pBdr>
-              <w:spacing w:after="100" w:before="100" w:line="240"/>
-              <w:ind w:left="100" w:right="100" w:firstLine="0" w:firstLineChars="0"/>
-            </w:pPr>
-            <w:r>
-              <w:rPr>
-                <w:rFonts w:ascii="Arial" w:hAnsi="Arial" w:eastAsia="Arial" w:cs="Arial"/>
-                <w:i w:val="false"/>
-                <w:b w:val="false"/>
-                <w:u w:val="none"/>
-                <w:sz w:val="22"/>
-                <w:szCs w:val="22"/>
-                <w:color w:val="000000"/>
-              </w:rPr>
-              <w:t xml:space="preserve">2</w:t>
-            </w:r>
-          </w:p>
-        </w:tc>
-        <w:tc>
-          <w:tcPr>
-            <w:tcBorders>
-              <w:bottom w:val="single" w:sz="12" w:space="0" w:color="666666"/>
-              <w:top w:val="single" w:sz="12" w:space="0" w:color="666666"/>
-              <w:left w:val="none" w:sz="0" w:space="0" w:color="000000"/>
-              <w:right w:val="none" w:sz="0" w:space="0" w:color="000000"/>
-            </w:tcBorders>
-            <w:shd w:val="clear" w:color="auto" w:fill="FFFFFF"/>
-            <w:tcMar>
-              <w:top w:w="0" w:type="dxa"/>
-              <w:bottom w:w="0" w:type="dxa"/>
-              <w:left w:w="0" w:type="dxa"/>
-              <w:right w:w="0" w:type="dxa"/>
-            </w:tcMar>
-            <w:vAlign w:val="center"/>
-          </w:tcPr>
-          <w:p>
-            <w:pPr>
-              <w:pStyle w:val="Normal"/>
-              <w:jc w:val="left"/>
-              <w:pBdr>
-                <w:bottom w:val="none" w:sz="0" w:space="0" w:color="000000"/>
-                <w:top w:val="none" w:sz="0" w:space="0" w:color="000000"/>
-                <w:left w:val="none" w:sz="0" w:space="0" w:color="000000"/>
-                <w:right w:val="none" w:sz="0" w:space="0" w:color="000000"/>
-              </w:pBdr>
-              <w:spacing w:after="100" w:before="100" w:line="240"/>
-              <w:ind w:left="100" w:right="100" w:firstLine="0" w:firstLineChars="0"/>
-            </w:pPr>
-            <w:r>
-              <w:rPr>
-                <w:rFonts w:ascii="Arial" w:hAnsi="Arial" w:eastAsia="Arial" w:cs="Arial"/>
-                <w:i w:val="false"/>
-                <w:b w:val="true"/>
-                <w:u w:val="none"/>
-                <w:sz w:val="22"/>
-                <w:szCs w:val="22"/>
-                <w:color w:val="000000"/>
-              </w:rPr>
-              <w:t xml:space="preserve">&lt; 1e-04</w:t>
-            </w:r>
-          </w:p>
-        </w:tc>
-      </w:tr>
-    </w:tbl>
-    <w:p>
-      <w:r>
-        <w:br w:type="page"/>
-      </w:r>
-    </w:p>
-    <w:p xmlns:w14="http://schemas.microsoft.com/office/word/2010/wordml">
-      <w:pPr>
-        <w:pStyle w:val="TableCaption"/>
-        <w:jc w:val="center"/>
-        <w:keepNext/>
-      </w:pPr>
-      <w:r>
-        <w:t xml:space="preserve">Placeholder for Table S2.</w:t>
-      </w:r>
-    </w:p>
-    <w:tbl xmlns:w14="http://schemas.microsoft.com/office/word/2010/wordml">
-      <w:tblPr>
-        <w:tblLayout w:type="fixed"/>
-        <w:jc w:val="center"/>
-        <w:tblLook w:firstRow="1" w:lastRow="0" w:firstColumn="0" w:lastColumn="0" w:noHBand="0" w:noVBand="1"/>
-      </w:tblPr>
-      <w:tblGrid>
-        <w:gridCol w:w="2340"/>
-        <w:gridCol w:w="2340"/>
-        <w:gridCol w:w="2340"/>
-        <w:gridCol w:w="2340"/>
-      </w:tblGrid>
-      <w:tr>
-        <w:trPr>
-          <w:trHeight w:val="360" w:hRule="auto"/>
-          <w:tblHeader/>
-        </w:trPr>
-        header1
-        <w:tc>
-          <w:tcPr>
-            <w:tcBorders>
-              <w:bottom w:val="single" w:sz="12" w:space="0" w:color="666666"/>
-              <w:top w:val="single" w:sz="12" w:space="0" w:color="666666"/>
-              <w:left w:val="none" w:sz="0" w:space="0" w:color="000000"/>
-              <w:right w:val="none" w:sz="0" w:space="0" w:color="000000"/>
-            </w:tcBorders>
-            <w:shd w:val="clear" w:color="auto" w:fill="FFFFFF"/>
-            <w:tcMar>
-              <w:top w:w="0" w:type="dxa"/>
-              <w:bottom w:w="0" w:type="dxa"/>
-              <w:left w:w="0" w:type="dxa"/>
-              <w:right w:w="0" w:type="dxa"/>
-            </w:tcMar>
-            <w:vAlign w:val="center"/>
-          </w:tcPr>
-          <w:p>
-            <w:pPr>
-              <w:pStyle w:val="Normal"/>
-              <w:jc w:val="left"/>
-              <w:pBdr>
-                <w:bottom w:val="none" w:sz="0" w:space="0" w:color="000000"/>
-                <w:top w:val="none" w:sz="0" w:space="0" w:color="000000"/>
-                <w:left w:val="none" w:sz="0" w:space="0" w:color="000000"/>
-                <w:right w:val="none" w:sz="0" w:space="0" w:color="000000"/>
-              </w:pBdr>
-              <w:spacing w:after="100" w:before="100" w:line="240"/>
-              <w:ind w:left="100" w:right="100" w:firstLine="0" w:firstLineChars="0"/>
-            </w:pPr>
-            <w:r>
-              <w:rPr>
-                <w:rFonts w:ascii="Arial" w:hAnsi="Arial" w:eastAsia="Arial" w:cs="Arial"/>
-                <w:i w:val="false"/>
-                <w:b w:val="false"/>
-                <w:u w:val="none"/>
-                <w:sz w:val="22"/>
-                <w:szCs w:val="22"/>
-                <w:color w:val="000000"/>
-              </w:rPr>
-              <w:t xml:space="preserve">Parameter</w:t>
-            </w:r>
-          </w:p>
-        </w:tc>
-        <w:tc>
-          <w:tcPr>
-            <w:tcBorders>
-              <w:bottom w:val="single" w:sz="12" w:space="0" w:color="666666"/>
-              <w:top w:val="single" w:sz="12" w:space="0" w:color="666666"/>
-              <w:left w:val="none" w:sz="0" w:space="0" w:color="000000"/>
-              <w:right w:val="none" w:sz="0" w:space="0" w:color="000000"/>
-            </w:tcBorders>
-            <w:shd w:val="clear" w:color="auto" w:fill="FFFFFF"/>
-            <w:tcMar>
-              <w:top w:w="0" w:type="dxa"/>
-              <w:bottom w:w="0" w:type="dxa"/>
-              <w:left w:w="0" w:type="dxa"/>
-              <w:right w:w="0" w:type="dxa"/>
-            </w:tcMar>
-            <w:vAlign w:val="center"/>
-          </w:tcPr>
-          <w:p>
-            <w:pPr>
-              <w:pStyle w:val="Normal"/>
-              <w:jc w:val="left"/>
-              <w:pBdr>
-                <w:bottom w:val="none" w:sz="0" w:space="0" w:color="000000"/>
-                <w:top w:val="none" w:sz="0" w:space="0" w:color="000000"/>
-                <w:left w:val="none" w:sz="0" w:space="0" w:color="000000"/>
-                <w:right w:val="none" w:sz="0" w:space="0" w:color="000000"/>
-              </w:pBdr>
-              <w:spacing w:after="100" w:before="100" w:line="240"/>
-              <w:ind w:left="100" w:right="100" w:firstLine="0" w:firstLineChars="0"/>
-            </w:pPr>
-            <w:r>
-              <w:rPr>
-                <w:rFonts w:ascii="Arial" w:hAnsi="Arial" w:eastAsia="Arial" w:cs="Arial"/>
-                <w:i w:val="false"/>
-                <w:b w:val="false"/>
-                <w:u w:val="none"/>
-                <w:sz w:val="22"/>
-                <w:szCs w:val="22"/>
-                <w:color w:val="000000"/>
-              </w:rPr>
-              <w:t xml:space="preserve">𝛘</w:t>
-            </w:r>
-            <w:r>
-              <w:rPr>
-                <w:rFonts w:ascii="Arial" w:hAnsi="Arial" w:eastAsia="Arial" w:cs="Arial"/>
-                <w:i w:val="false"/>
-                <w:b w:val="false"/>
-                <w:u w:val="none"/>
-                <w:vertAlign w:val="superscript"/>
-                <w:sz w:val="22"/>
-                <w:szCs w:val="22"/>
-                <w:color w:val="000000"/>
-              </w:rPr>
-              <w:t xml:space="preserve">2</w:t>
-            </w:r>
-          </w:p>
-        </w:tc>
-        <w:tc>
-          <w:tcPr>
-            <w:tcBorders>
-              <w:bottom w:val="single" w:sz="12" w:space="0" w:color="666666"/>
-              <w:top w:val="single" w:sz="12" w:space="0" w:color="666666"/>
-              <w:left w:val="none" w:sz="0" w:space="0" w:color="000000"/>
-              <w:right w:val="none" w:sz="0" w:space="0" w:color="000000"/>
-            </w:tcBorders>
-            <w:shd w:val="clear" w:color="auto" w:fill="FFFFFF"/>
-            <w:tcMar>
-              <w:top w:w="0" w:type="dxa"/>
-              <w:bottom w:w="0" w:type="dxa"/>
-              <w:left w:w="0" w:type="dxa"/>
-              <w:right w:w="0" w:type="dxa"/>
-            </w:tcMar>
-            <w:vAlign w:val="center"/>
-          </w:tcPr>
-          <w:p>
-            <w:pPr>
-              <w:pStyle w:val="Normal"/>
-              <w:jc w:val="right"/>
-              <w:pBdr>
-                <w:bottom w:val="none" w:sz="0" w:space="0" w:color="000000"/>
-                <w:top w:val="none" w:sz="0" w:space="0" w:color="000000"/>
-                <w:left w:val="none" w:sz="0" w:space="0" w:color="000000"/>
-                <w:right w:val="none" w:sz="0" w:space="0" w:color="000000"/>
-              </w:pBdr>
-              <w:spacing w:after="100" w:before="100" w:line="240"/>
-              <w:ind w:left="100" w:right="100" w:firstLine="0" w:firstLineChars="0"/>
-            </w:pPr>
-            <w:r>
-              <w:rPr>
-                <w:rFonts w:ascii="Arial" w:hAnsi="Arial" w:eastAsia="Arial" w:cs="Arial"/>
-                <w:i w:val="false"/>
-                <w:b w:val="false"/>
-                <w:u w:val="none"/>
-                <w:sz w:val="22"/>
-                <w:szCs w:val="22"/>
-                <w:color w:val="000000"/>
-              </w:rPr>
-              <w:t xml:space="preserve">DF</w:t>
-            </w:r>
-          </w:p>
-        </w:tc>
-        <w:tc>
-          <w:tcPr>
-            <w:tcBorders>
-              <w:bottom w:val="single" w:sz="12" w:space="0" w:color="666666"/>
-              <w:top w:val="single" w:sz="12" w:space="0" w:color="666666"/>
-              <w:left w:val="none" w:sz="0" w:space="0" w:color="000000"/>
-              <w:right w:val="none" w:sz="0" w:space="0" w:color="000000"/>
-            </w:tcBorders>
-            <w:shd w:val="clear" w:color="auto" w:fill="FFFFFF"/>
-            <w:tcMar>
-              <w:top w:w="0" w:type="dxa"/>
-              <w:bottom w:w="0" w:type="dxa"/>
-              <w:left w:w="0" w:type="dxa"/>
-              <w:right w:w="0" w:type="dxa"/>
-            </w:tcMar>
-            <w:vAlign w:val="center"/>
-          </w:tcPr>
-          <w:p>
-            <w:pPr>
-              <w:pStyle w:val="Normal"/>
-              <w:jc w:val="left"/>
-              <w:pBdr>
-                <w:bottom w:val="none" w:sz="0" w:space="0" w:color="000000"/>
-                <w:top w:val="none" w:sz="0" w:space="0" w:color="000000"/>
-                <w:left w:val="none" w:sz="0" w:space="0" w:color="000000"/>
-                <w:right w:val="none" w:sz="0" w:space="0" w:color="000000"/>
-              </w:pBdr>
-              <w:spacing w:after="100" w:before="100" w:line="240"/>
-              <w:ind w:left="100" w:right="100" w:firstLine="0" w:firstLineChars="0"/>
-            </w:pPr>
-            <w:r>
-              <w:rPr>
-                <w:rFonts w:ascii="Arial" w:hAnsi="Arial" w:eastAsia="Arial" w:cs="Arial"/>
-                <w:i w:val="true"/>
-                <w:b w:val="false"/>
-                <w:u w:val="none"/>
-                <w:sz w:val="22"/>
-                <w:szCs w:val="22"/>
-                <w:color w:val="000000"/>
-              </w:rPr>
-              <w:t xml:space="preserve">p</w:t>
-            </w:r>
-          </w:p>
-        </w:tc>
-      </w:tr>
-      <w:tr>
-        <w:trPr>
-          <w:trHeight w:val="360" w:hRule="auto"/>
-        </w:trPr>
-        body1
-        <w:tc>
-          <w:tcPr>
-            <w:tcBorders>
-              <w:bottom w:val="single" w:sz="12" w:space="0" w:color="666666"/>
-              <w:top w:val="single" w:sz="12" w:space="0" w:color="666666"/>
-              <w:left w:val="none" w:sz="0" w:space="0" w:color="000000"/>
-              <w:right w:val="none" w:sz="0" w:space="0" w:color="000000"/>
-            </w:tcBorders>
-            <w:shd w:val="clear" w:color="auto" w:fill="FFFFFF"/>
-            <w:tcMar>
-              <w:top w:w="0" w:type="dxa"/>
-              <w:bottom w:w="0" w:type="dxa"/>
-              <w:left w:w="0" w:type="dxa"/>
-              <w:right w:w="0" w:type="dxa"/>
-            </w:tcMar>
-            <w:vAlign w:val="center"/>
-          </w:tcPr>
-          <w:p>
-            <w:pPr>
-              <w:pStyle w:val="Normal"/>
-              <w:jc w:val="left"/>
-              <w:pBdr>
-                <w:bottom w:val="none" w:sz="0" w:space="0" w:color="000000"/>
-                <w:top w:val="none" w:sz="0" w:space="0" w:color="000000"/>
-                <w:left w:val="none" w:sz="0" w:space="0" w:color="000000"/>
-                <w:right w:val="none" w:sz="0" w:space="0" w:color="000000"/>
-              </w:pBdr>
-              <w:spacing w:after="100" w:before="100" w:line="240"/>
-              <w:ind w:left="100" w:right="100" w:firstLine="0" w:firstLineChars="0"/>
-            </w:pPr>
-            <w:r>
-              <w:rPr>
-                <w:rFonts w:ascii="Arial" w:hAnsi="Arial" w:eastAsia="Arial" w:cs="Arial"/>
-                <w:i w:val="false"/>
-                <w:b w:val="false"/>
-                <w:u w:val="none"/>
-                <w:sz w:val="22"/>
-                <w:szCs w:val="22"/>
-                <w:color w:val="000000"/>
-              </w:rPr>
-              <w:t xml:space="preserve">Virus</w:t>
-            </w:r>
-          </w:p>
-        </w:tc>
-        <w:tc>
-          <w:tcPr>
-            <w:tcBorders>
-              <w:bottom w:val="single" w:sz="12" w:space="0" w:color="666666"/>
-              <w:top w:val="single" w:sz="12" w:space="0" w:color="666666"/>
-              <w:left w:val="none" w:sz="0" w:space="0" w:color="000000"/>
-              <w:right w:val="none" w:sz="0" w:space="0" w:color="000000"/>
-            </w:tcBorders>
-            <w:shd w:val="clear" w:color="auto" w:fill="FFFFFF"/>
-            <w:tcMar>
-              <w:top w:w="0" w:type="dxa"/>
-              <w:bottom w:w="0" w:type="dxa"/>
-              <w:left w:w="0" w:type="dxa"/>
-              <w:right w:w="0" w:type="dxa"/>
-            </w:tcMar>
-            <w:vAlign w:val="center"/>
-          </w:tcPr>
-          <w:p>
-            <w:pPr>
-              <w:pStyle w:val="Normal"/>
-              <w:jc w:val="left"/>
-              <w:pBdr>
-                <w:bottom w:val="none" w:sz="0" w:space="0" w:color="000000"/>
-                <w:top w:val="none" w:sz="0" w:space="0" w:color="000000"/>
-                <w:left w:val="none" w:sz="0" w:space="0" w:color="000000"/>
-                <w:right w:val="none" w:sz="0" w:space="0" w:color="000000"/>
-              </w:pBdr>
-              <w:spacing w:after="100" w:before="100" w:line="240"/>
-              <w:ind w:left="100" w:right="100" w:firstLine="0" w:firstLineChars="0"/>
-            </w:pPr>
-            <w:r>
-              <w:rPr>
-                <w:rFonts w:ascii="Arial" w:hAnsi="Arial" w:eastAsia="Arial" w:cs="Arial"/>
-                <w:i w:val="false"/>
-                <w:b w:val="false"/>
-                <w:u w:val="none"/>
-                <w:sz w:val="22"/>
-                <w:szCs w:val="22"/>
-                <w:color w:val="000000"/>
-              </w:rPr>
-              <w:t xml:space="preserve">16.29</w:t>
-            </w:r>
-          </w:p>
-        </w:tc>
-        <w:tc>
-          <w:tcPr>
-            <w:tcBorders>
-              <w:bottom w:val="single" w:sz="12" w:space="0" w:color="666666"/>
-              <w:top w:val="single" w:sz="12" w:space="0" w:color="666666"/>
-              <w:left w:val="none" w:sz="0" w:space="0" w:color="000000"/>
-              <w:right w:val="none" w:sz="0" w:space="0" w:color="000000"/>
-            </w:tcBorders>
-            <w:shd w:val="clear" w:color="auto" w:fill="FFFFFF"/>
-            <w:tcMar>
-              <w:top w:w="0" w:type="dxa"/>
-              <w:bottom w:w="0" w:type="dxa"/>
-              <w:left w:w="0" w:type="dxa"/>
-              <w:right w:w="0" w:type="dxa"/>
-            </w:tcMar>
-            <w:vAlign w:val="center"/>
-          </w:tcPr>
-          <w:p>
-            <w:pPr>
-              <w:pStyle w:val="Normal"/>
-              <w:jc w:val="right"/>
-              <w:pBdr>
-                <w:bottom w:val="none" w:sz="0" w:space="0" w:color="000000"/>
-                <w:top w:val="none" w:sz="0" w:space="0" w:color="000000"/>
-                <w:left w:val="none" w:sz="0" w:space="0" w:color="000000"/>
-                <w:right w:val="none" w:sz="0" w:space="0" w:color="000000"/>
-              </w:pBdr>
-              <w:spacing w:after="100" w:before="100" w:line="240"/>
-              <w:ind w:left="100" w:right="100" w:firstLine="0" w:firstLineChars="0"/>
-            </w:pPr>
-            <w:r>
-              <w:rPr>
-                <w:rFonts w:ascii="Arial" w:hAnsi="Arial" w:eastAsia="Arial" w:cs="Arial"/>
-                <w:i w:val="false"/>
-                <w:b w:val="false"/>
-                <w:u w:val="none"/>
-                <w:sz w:val="22"/>
-                <w:szCs w:val="22"/>
-                <w:color w:val="000000"/>
-              </w:rPr>
-              <w:t xml:space="preserve">2</w:t>
-            </w:r>
-          </w:p>
-        </w:tc>
-        <w:tc>
-          <w:tcPr>
-            <w:tcBorders>
-              <w:bottom w:val="single" w:sz="12" w:space="0" w:color="666666"/>
-              <w:top w:val="single" w:sz="12" w:space="0" w:color="666666"/>
-              <w:left w:val="none" w:sz="0" w:space="0" w:color="000000"/>
-              <w:right w:val="none" w:sz="0" w:space="0" w:color="000000"/>
-            </w:tcBorders>
-            <w:shd w:val="clear" w:color="auto" w:fill="FFFFFF"/>
-            <w:tcMar>
-              <w:top w:w="0" w:type="dxa"/>
-              <w:bottom w:w="0" w:type="dxa"/>
-              <w:left w:w="0" w:type="dxa"/>
-              <w:right w:w="0" w:type="dxa"/>
-            </w:tcMar>
-            <w:vAlign w:val="center"/>
-          </w:tcPr>
-          <w:p>
-            <w:pPr>
-              <w:pStyle w:val="Normal"/>
-              <w:jc w:val="left"/>
-              <w:pBdr>
-                <w:bottom w:val="none" w:sz="0" w:space="0" w:color="000000"/>
-                <w:top w:val="none" w:sz="0" w:space="0" w:color="000000"/>
-                <w:left w:val="none" w:sz="0" w:space="0" w:color="000000"/>
-                <w:right w:val="none" w:sz="0" w:space="0" w:color="000000"/>
-              </w:pBdr>
-              <w:spacing w:after="100" w:before="100" w:line="240"/>
-              <w:ind w:left="100" w:right="100" w:firstLine="0" w:firstLineChars="0"/>
-            </w:pPr>
-            <w:r>
-              <w:rPr>
-                <w:rFonts w:ascii="Arial" w:hAnsi="Arial" w:eastAsia="Arial" w:cs="Arial"/>
-                <w:i w:val="false"/>
-                <w:b w:val="true"/>
-                <w:u w:val="none"/>
-                <w:sz w:val="22"/>
-                <w:szCs w:val="22"/>
-                <w:color w:val="000000"/>
-              </w:rPr>
-              <w:t xml:space="preserve">0</w:t>
-            </w:r>
-          </w:p>
-        </w:tc>
-      </w:tr>
-    </w:tbl>
-    <w:p>
-      <w:r>
-        <w:br w:type="page"/>
-      </w:r>
-    </w:p>
-    <w:p xmlns:w14="http://schemas.microsoft.com/office/word/2010/wordml">
-      <w:pPr>
-        <w:pStyle w:val="TableCaption"/>
-        <w:jc w:val="center"/>
-        <w:keepNext/>
-      </w:pPr>
-      <w:r>
-        <w:t xml:space="preserve">Placeholder for Table S3.</w:t>
-      </w:r>
-    </w:p>
-    <w:tbl xmlns:w14="http://schemas.microsoft.com/office/word/2010/wordml">
-      <w:tblPr>
-        <w:tblLayout w:type="fixed"/>
-        <w:jc w:val="center"/>
-        <w:tblLook w:firstRow="1" w:lastRow="0" w:firstColumn="0" w:lastColumn="0" w:noHBand="0" w:noVBand="1"/>
-      </w:tblPr>
-      <w:tblGrid>
-        <w:gridCol w:w="2340"/>
-        <w:gridCol w:w="2340"/>
-        <w:gridCol w:w="2340"/>
-        <w:gridCol w:w="2340"/>
-      </w:tblGrid>
-      <w:tr>
-        <w:trPr>
-          <w:trHeight w:val="360" w:hRule="auto"/>
-          <w:tblHeader/>
-        </w:trPr>
-        header1
-        <w:tc>
-          <w:tcPr>
-            <w:tcBorders>
-              <w:bottom w:val="single" w:sz="12" w:space="0" w:color="666666"/>
-              <w:top w:val="single" w:sz="12" w:space="0" w:color="666666"/>
-              <w:left w:val="none" w:sz="0" w:space="0" w:color="000000"/>
-              <w:right w:val="none" w:sz="0" w:space="0" w:color="000000"/>
-            </w:tcBorders>
-            <w:shd w:val="clear" w:color="auto" w:fill="FFFFFF"/>
-            <w:tcMar>
-              <w:top w:w="0" w:type="dxa"/>
-              <w:bottom w:w="0" w:type="dxa"/>
-              <w:left w:w="0" w:type="dxa"/>
-              <w:right w:w="0" w:type="dxa"/>
-            </w:tcMar>
-            <w:vAlign w:val="center"/>
-          </w:tcPr>
-          <w:p>
-            <w:pPr>
-              <w:pStyle w:val="Normal"/>
-              <w:jc w:val="left"/>
-              <w:pBdr>
-                <w:bottom w:val="none" w:sz="0" w:space="0" w:color="000000"/>
-                <w:top w:val="none" w:sz="0" w:space="0" w:color="000000"/>
-                <w:left w:val="none" w:sz="0" w:space="0" w:color="000000"/>
-                <w:right w:val="none" w:sz="0" w:space="0" w:color="000000"/>
-              </w:pBdr>
-              <w:spacing w:after="100" w:before="100" w:line="240"/>
-              <w:ind w:left="100" w:right="100" w:firstLine="0" w:firstLineChars="0"/>
-            </w:pPr>
-            <w:r>
-              <w:rPr>
-                <w:rFonts w:ascii="Arial" w:hAnsi="Arial" w:eastAsia="Arial" w:cs="Arial"/>
-                <w:i w:val="false"/>
-                <w:b w:val="false"/>
-                <w:u w:val="none"/>
-                <w:sz w:val="22"/>
-                <w:szCs w:val="22"/>
-                <w:color w:val="000000"/>
-              </w:rPr>
-              <w:t xml:space="preserve">Parameter</w:t>
-            </w:r>
-          </w:p>
-        </w:tc>
-        <w:tc>
-          <w:tcPr>
-            <w:tcBorders>
-              <w:bottom w:val="single" w:sz="12" w:space="0" w:color="666666"/>
-              <w:top w:val="single" w:sz="12" w:space="0" w:color="666666"/>
-              <w:left w:val="none" w:sz="0" w:space="0" w:color="000000"/>
-              <w:right w:val="none" w:sz="0" w:space="0" w:color="000000"/>
-            </w:tcBorders>
-            <w:shd w:val="clear" w:color="auto" w:fill="FFFFFF"/>
-            <w:tcMar>
-              <w:top w:w="0" w:type="dxa"/>
-              <w:bottom w:w="0" w:type="dxa"/>
-              <w:left w:w="0" w:type="dxa"/>
-              <w:right w:w="0" w:type="dxa"/>
-            </w:tcMar>
-            <w:vAlign w:val="center"/>
-          </w:tcPr>
-          <w:p>
-            <w:pPr>
-              <w:pStyle w:val="Normal"/>
-              <w:jc w:val="left"/>
-              <w:pBdr>
-                <w:bottom w:val="none" w:sz="0" w:space="0" w:color="000000"/>
-                <w:top w:val="none" w:sz="0" w:space="0" w:color="000000"/>
-                <w:left w:val="none" w:sz="0" w:space="0" w:color="000000"/>
-                <w:right w:val="none" w:sz="0" w:space="0" w:color="000000"/>
-              </w:pBdr>
-              <w:spacing w:after="100" w:before="100" w:line="240"/>
-              <w:ind w:left="100" w:right="100" w:firstLine="0" w:firstLineChars="0"/>
-            </w:pPr>
-            <w:r>
-              <w:rPr>
-                <w:rFonts w:ascii="Arial" w:hAnsi="Arial" w:eastAsia="Arial" w:cs="Arial"/>
-                <w:i w:val="false"/>
-                <w:b w:val="false"/>
-                <w:u w:val="none"/>
-                <w:sz w:val="22"/>
-                <w:szCs w:val="22"/>
-                <w:color w:val="000000"/>
-              </w:rPr>
-              <w:t xml:space="preserve">𝛘</w:t>
-            </w:r>
-            <w:r>
-              <w:rPr>
-                <w:rFonts w:ascii="Arial" w:hAnsi="Arial" w:eastAsia="Arial" w:cs="Arial"/>
-                <w:i w:val="false"/>
-                <w:b w:val="false"/>
-                <w:u w:val="none"/>
-                <w:vertAlign w:val="superscript"/>
-                <w:sz w:val="22"/>
-                <w:szCs w:val="22"/>
-                <w:color w:val="000000"/>
-              </w:rPr>
-              <w:t xml:space="preserve">2</w:t>
-            </w:r>
-          </w:p>
-        </w:tc>
-        <w:tc>
-          <w:tcPr>
-            <w:tcBorders>
-              <w:bottom w:val="single" w:sz="12" w:space="0" w:color="666666"/>
-              <w:top w:val="single" w:sz="12" w:space="0" w:color="666666"/>
-              <w:left w:val="none" w:sz="0" w:space="0" w:color="000000"/>
-              <w:right w:val="none" w:sz="0" w:space="0" w:color="000000"/>
-            </w:tcBorders>
-            <w:shd w:val="clear" w:color="auto" w:fill="FFFFFF"/>
-            <w:tcMar>
-              <w:top w:w="0" w:type="dxa"/>
-              <w:bottom w:w="0" w:type="dxa"/>
-              <w:left w:w="0" w:type="dxa"/>
-              <w:right w:w="0" w:type="dxa"/>
-            </w:tcMar>
-            <w:vAlign w:val="center"/>
-          </w:tcPr>
-          <w:p>
-            <w:pPr>
-              <w:pStyle w:val="Normal"/>
-              <w:jc w:val="right"/>
-              <w:pBdr>
-                <w:bottom w:val="none" w:sz="0" w:space="0" w:color="000000"/>
-                <w:top w:val="none" w:sz="0" w:space="0" w:color="000000"/>
-                <w:left w:val="none" w:sz="0" w:space="0" w:color="000000"/>
-                <w:right w:val="none" w:sz="0" w:space="0" w:color="000000"/>
-              </w:pBdr>
-              <w:spacing w:after="100" w:before="100" w:line="240"/>
-              <w:ind w:left="100" w:right="100" w:firstLine="0" w:firstLineChars="0"/>
-            </w:pPr>
-            <w:r>
-              <w:rPr>
-                <w:rFonts w:ascii="Arial" w:hAnsi="Arial" w:eastAsia="Arial" w:cs="Arial"/>
-                <w:i w:val="false"/>
-                <w:b w:val="false"/>
-                <w:u w:val="none"/>
-                <w:sz w:val="22"/>
-                <w:szCs w:val="22"/>
-                <w:color w:val="000000"/>
-              </w:rPr>
-              <w:t xml:space="preserve">DF</w:t>
-            </w:r>
-          </w:p>
-        </w:tc>
-        <w:tc>
-          <w:tcPr>
-            <w:tcBorders>
-              <w:bottom w:val="single" w:sz="12" w:space="0" w:color="666666"/>
-              <w:top w:val="single" w:sz="12" w:space="0" w:color="666666"/>
-              <w:left w:val="none" w:sz="0" w:space="0" w:color="000000"/>
-              <w:right w:val="none" w:sz="0" w:space="0" w:color="000000"/>
-            </w:tcBorders>
-            <w:shd w:val="clear" w:color="auto" w:fill="FFFFFF"/>
-            <w:tcMar>
-              <w:top w:w="0" w:type="dxa"/>
-              <w:bottom w:w="0" w:type="dxa"/>
-              <w:left w:w="0" w:type="dxa"/>
-              <w:right w:w="0" w:type="dxa"/>
-            </w:tcMar>
-            <w:vAlign w:val="center"/>
-          </w:tcPr>
-          <w:p>
-            <w:pPr>
-              <w:pStyle w:val="Normal"/>
-              <w:jc w:val="left"/>
-              <w:pBdr>
-                <w:bottom w:val="none" w:sz="0" w:space="0" w:color="000000"/>
-                <w:top w:val="none" w:sz="0" w:space="0" w:color="000000"/>
-                <w:left w:val="none" w:sz="0" w:space="0" w:color="000000"/>
-                <w:right w:val="none" w:sz="0" w:space="0" w:color="000000"/>
-              </w:pBdr>
-              <w:spacing w:after="100" w:before="100" w:line="240"/>
-              <w:ind w:left="100" w:right="100" w:firstLine="0" w:firstLineChars="0"/>
-            </w:pPr>
-            <w:r>
-              <w:rPr>
-                <w:rFonts w:ascii="Arial" w:hAnsi="Arial" w:eastAsia="Arial" w:cs="Arial"/>
-                <w:i w:val="true"/>
-                <w:b w:val="false"/>
-                <w:u w:val="none"/>
-                <w:sz w:val="22"/>
-                <w:szCs w:val="22"/>
-                <w:color w:val="000000"/>
-              </w:rPr>
-              <w:t xml:space="preserve">p</w:t>
-            </w:r>
-          </w:p>
-        </w:tc>
-      </w:tr>
-      <w:tr>
-        <w:trPr>
-          <w:trHeight w:val="360" w:hRule="auto"/>
-        </w:trPr>
-        body1
-        <w:tc>
-          <w:tcPr>
-            <w:tcBorders>
-              <w:bottom w:val="none" w:sz="0" w:space="0" w:color="000000"/>
-              <w:top w:val="single" w:sz="12" w:space="0" w:color="666666"/>
-              <w:left w:val="none" w:sz="0" w:space="0" w:color="000000"/>
-              <w:right w:val="none" w:sz="0" w:space="0" w:color="000000"/>
-            </w:tcBorders>
-            <w:shd w:val="clear" w:color="auto" w:fill="FFFFFF"/>
-            <w:tcMar>
-              <w:top w:w="0" w:type="dxa"/>
-              <w:bottom w:w="0" w:type="dxa"/>
-              <w:left w:w="0" w:type="dxa"/>
-              <w:right w:w="0" w:type="dxa"/>
-            </w:tcMar>
-            <w:vAlign w:val="center"/>
-          </w:tcPr>
-          <w:p>
-            <w:pPr>
-              <w:pStyle w:val="Normal"/>
-              <w:jc w:val="left"/>
-              <w:pBdr>
-                <w:bottom w:val="none" w:sz="0" w:space="0" w:color="000000"/>
-                <w:top w:val="none" w:sz="0" w:space="0" w:color="000000"/>
-                <w:left w:val="none" w:sz="0" w:space="0" w:color="000000"/>
-                <w:right w:val="none" w:sz="0" w:space="0" w:color="000000"/>
-              </w:pBdr>
-              <w:spacing w:after="100" w:before="100" w:line="240"/>
-              <w:ind w:left="100" w:right="100" w:firstLine="0" w:firstLineChars="0"/>
-            </w:pPr>
-            <w:r>
-              <w:rPr>
-                <w:rFonts w:ascii="Arial" w:hAnsi="Arial" w:eastAsia="Arial" w:cs="Arial"/>
-                <w:i w:val="false"/>
-                <w:b w:val="false"/>
-                <w:u w:val="none"/>
-                <w:sz w:val="22"/>
-                <w:szCs w:val="22"/>
-                <w:color w:val="000000"/>
-              </w:rPr>
-              <w:t xml:space="preserve">`PEMV (PCR)`</w:t>
-            </w:r>
-          </w:p>
-        </w:tc>
-        <w:tc>
-          <w:tcPr>
-            <w:tcBorders>
-              <w:bottom w:val="none" w:sz="0" w:space="0" w:color="000000"/>
-              <w:top w:val="single" w:sz="12" w:space="0" w:color="666666"/>
-              <w:left w:val="none" w:sz="0" w:space="0" w:color="000000"/>
-              <w:right w:val="none" w:sz="0" w:space="0" w:color="000000"/>
-            </w:tcBorders>
-            <w:shd w:val="clear" w:color="auto" w:fill="FFFFFF"/>
-            <w:tcMar>
-              <w:top w:w="0" w:type="dxa"/>
-              <w:bottom w:w="0" w:type="dxa"/>
-              <w:left w:w="0" w:type="dxa"/>
-              <w:right w:w="0" w:type="dxa"/>
-            </w:tcMar>
-            <w:vAlign w:val="center"/>
-          </w:tcPr>
-          <w:p>
-            <w:pPr>
-              <w:pStyle w:val="Normal"/>
-              <w:jc w:val="left"/>
-              <w:pBdr>
-                <w:bottom w:val="none" w:sz="0" w:space="0" w:color="000000"/>
-                <w:top w:val="none" w:sz="0" w:space="0" w:color="000000"/>
-                <w:left w:val="none" w:sz="0" w:space="0" w:color="000000"/>
-                <w:right w:val="none" w:sz="0" w:space="0" w:color="000000"/>
-              </w:pBdr>
-              <w:spacing w:after="100" w:before="100" w:line="240"/>
-              <w:ind w:left="100" w:right="100" w:firstLine="0" w:firstLineChars="0"/>
-            </w:pPr>
-            <w:r>
-              <w:rPr>
-                <w:rFonts w:ascii="Arial" w:hAnsi="Arial" w:eastAsia="Arial" w:cs="Arial"/>
-                <w:i w:val="false"/>
-                <w:b w:val="false"/>
-                <w:u w:val="none"/>
-                <w:sz w:val="22"/>
-                <w:szCs w:val="22"/>
-                <w:color w:val="000000"/>
-              </w:rPr>
-              <w:t xml:space="preserve"> 4.91</w:t>
-            </w:r>
-          </w:p>
-        </w:tc>
-        <w:tc>
-          <w:tcPr>
-            <w:tcBorders>
-              <w:bottom w:val="none" w:sz="0" w:space="0" w:color="000000"/>
-              <w:top w:val="single" w:sz="12" w:space="0" w:color="666666"/>
-              <w:left w:val="none" w:sz="0" w:space="0" w:color="000000"/>
-              <w:right w:val="none" w:sz="0" w:space="0" w:color="000000"/>
-            </w:tcBorders>
-            <w:shd w:val="clear" w:color="auto" w:fill="FFFFFF"/>
-            <w:tcMar>
-              <w:top w:w="0" w:type="dxa"/>
-              <w:bottom w:w="0" w:type="dxa"/>
-              <w:left w:w="0" w:type="dxa"/>
-              <w:right w:w="0" w:type="dxa"/>
-            </w:tcMar>
-            <w:vAlign w:val="center"/>
-          </w:tcPr>
-          <w:p>
-            <w:pPr>
-              <w:pStyle w:val="Normal"/>
-              <w:jc w:val="right"/>
-              <w:pBdr>
-                <w:bottom w:val="none" w:sz="0" w:space="0" w:color="000000"/>
-                <w:top w:val="none" w:sz="0" w:space="0" w:color="000000"/>
-                <w:left w:val="none" w:sz="0" w:space="0" w:color="000000"/>
-                <w:right w:val="none" w:sz="0" w:space="0" w:color="000000"/>
-              </w:pBdr>
-              <w:spacing w:after="100" w:before="100" w:line="240"/>
-              <w:ind w:left="100" w:right="100" w:firstLine="0" w:firstLineChars="0"/>
-            </w:pPr>
-            <w:r>
-              <w:rPr>
-                <w:rFonts w:ascii="Arial" w:hAnsi="Arial" w:eastAsia="Arial" w:cs="Arial"/>
-                <w:i w:val="false"/>
-                <w:b w:val="false"/>
-                <w:u w:val="none"/>
-                <w:sz w:val="22"/>
-                <w:szCs w:val="22"/>
-                <w:color w:val="000000"/>
-              </w:rPr>
-              <w:t xml:space="preserve">2</w:t>
-            </w:r>
-          </w:p>
-        </w:tc>
-        <w:tc>
-          <w:tcPr>
-            <w:tcBorders>
-              <w:bottom w:val="none" w:sz="0" w:space="0" w:color="000000"/>
-              <w:top w:val="single" w:sz="12" w:space="0" w:color="666666"/>
-              <w:left w:val="none" w:sz="0" w:space="0" w:color="000000"/>
-              <w:right w:val="none" w:sz="0" w:space="0" w:color="000000"/>
-            </w:tcBorders>
-            <w:shd w:val="clear" w:color="auto" w:fill="FFFFFF"/>
-            <w:tcMar>
-              <w:top w:w="0" w:type="dxa"/>
-              <w:bottom w:w="0" w:type="dxa"/>
-              <w:left w:w="0" w:type="dxa"/>
-              <w:right w:w="0" w:type="dxa"/>
-            </w:tcMar>
-            <w:vAlign w:val="center"/>
-          </w:tcPr>
-          <w:p>
-            <w:pPr>
-              <w:pStyle w:val="Normal"/>
-              <w:jc w:val="left"/>
-              <w:pBdr>
-                <w:bottom w:val="none" w:sz="0" w:space="0" w:color="000000"/>
-                <w:top w:val="none" w:sz="0" w:space="0" w:color="000000"/>
-                <w:left w:val="none" w:sz="0" w:space="0" w:color="000000"/>
-                <w:right w:val="none" w:sz="0" w:space="0" w:color="000000"/>
-              </w:pBdr>
-              <w:spacing w:after="100" w:before="100" w:line="240"/>
-              <w:ind w:left="100" w:right="100" w:firstLine="0" w:firstLineChars="0"/>
-            </w:pPr>
-            <w:r>
-              <w:rPr>
-                <w:rFonts w:ascii="Arial" w:hAnsi="Arial" w:eastAsia="Arial" w:cs="Arial"/>
-                <w:i w:val="false"/>
-                <w:b w:val="false"/>
-                <w:u w:val="none"/>
-                <w:sz w:val="22"/>
-                <w:szCs w:val="22"/>
-                <w:color w:val="000000"/>
-              </w:rPr>
-              <w:t xml:space="preserve">0.09</w:t>
-            </w:r>
-          </w:p>
-        </w:tc>
-      </w:tr>
-      <w:tr>
-        <w:trPr>
-          <w:trHeight w:val="360" w:hRule="auto"/>
-        </w:trPr>
-        body2
-        <w:tc>
-          <w:tcPr>
-            <w:tcBorders>
-              <w:bottom w:val="none" w:sz="0" w:space="0" w:color="000000"/>
-              <w:top w:val="none" w:sz="0" w:space="0" w:color="000000"/>
-              <w:left w:val="none" w:sz="0" w:space="0" w:color="000000"/>
-              <w:right w:val="none" w:sz="0" w:space="0" w:color="000000"/>
-            </w:tcBorders>
-            <w:shd w:val="clear" w:color="auto" w:fill="FFFFFF"/>
-            <w:tcMar>
-              <w:top w:w="0" w:type="dxa"/>
-              <w:bottom w:w="0" w:type="dxa"/>
-              <w:left w:w="0" w:type="dxa"/>
-              <w:right w:w="0" w:type="dxa"/>
-            </w:tcMar>
-            <w:vAlign w:val="center"/>
-          </w:tcPr>
-          <w:p>
-            <w:pPr>
-              <w:pStyle w:val="Normal"/>
-              <w:jc w:val="left"/>
-              <w:pBdr>
-                <w:bottom w:val="none" w:sz="0" w:space="0" w:color="000000"/>
-                <w:top w:val="none" w:sz="0" w:space="0" w:color="000000"/>
-                <w:left w:val="none" w:sz="0" w:space="0" w:color="000000"/>
-                <w:right w:val="none" w:sz="0" w:space="0" w:color="000000"/>
-              </w:pBdr>
-              <w:spacing w:after="100" w:before="100" w:line="240"/>
-              <w:ind w:left="100" w:right="100" w:firstLine="0" w:firstLineChars="0"/>
-            </w:pPr>
-            <w:r>
-              <w:rPr>
-                <w:rFonts w:ascii="Arial" w:hAnsi="Arial" w:eastAsia="Arial" w:cs="Arial"/>
-                <w:i w:val="false"/>
-                <w:b w:val="false"/>
-                <w:u w:val="none"/>
-                <w:sz w:val="22"/>
-                <w:szCs w:val="22"/>
-                <w:color w:val="000000"/>
-              </w:rPr>
-              <w:t xml:space="preserve">Plant</w:t>
-            </w:r>
-          </w:p>
-        </w:tc>
-        <w:tc>
-          <w:tcPr>
-            <w:tcBorders>
-              <w:bottom w:val="none" w:sz="0" w:space="0" w:color="000000"/>
-              <w:top w:val="none" w:sz="0" w:space="0" w:color="000000"/>
-              <w:left w:val="none" w:sz="0" w:space="0" w:color="000000"/>
-              <w:right w:val="none" w:sz="0" w:space="0" w:color="000000"/>
-            </w:tcBorders>
-            <w:shd w:val="clear" w:color="auto" w:fill="FFFFFF"/>
-            <w:tcMar>
-              <w:top w:w="0" w:type="dxa"/>
-              <w:bottom w:w="0" w:type="dxa"/>
-              <w:left w:w="0" w:type="dxa"/>
-              <w:right w:w="0" w:type="dxa"/>
-            </w:tcMar>
-            <w:vAlign w:val="center"/>
-          </w:tcPr>
-          <w:p>
-            <w:pPr>
-              <w:pStyle w:val="Normal"/>
-              <w:jc w:val="left"/>
-              <w:pBdr>
-                <w:bottom w:val="none" w:sz="0" w:space="0" w:color="000000"/>
-                <w:top w:val="none" w:sz="0" w:space="0" w:color="000000"/>
-                <w:left w:val="none" w:sz="0" w:space="0" w:color="000000"/>
-                <w:right w:val="none" w:sz="0" w:space="0" w:color="000000"/>
-              </w:pBdr>
-              <w:spacing w:after="100" w:before="100" w:line="240"/>
-              <w:ind w:left="100" w:right="100" w:firstLine="0" w:firstLineChars="0"/>
-            </w:pPr>
-            <w:r>
-              <w:rPr>
-                <w:rFonts w:ascii="Arial" w:hAnsi="Arial" w:eastAsia="Arial" w:cs="Arial"/>
-                <w:i w:val="false"/>
-                <w:b w:val="false"/>
-                <w:u w:val="none"/>
-                <w:sz w:val="22"/>
-                <w:szCs w:val="22"/>
-                <w:color w:val="000000"/>
-              </w:rPr>
-              <w:t xml:space="preserve">18.82</w:t>
-            </w:r>
-          </w:p>
-        </w:tc>
-        <w:tc>
-          <w:tcPr>
-            <w:tcBorders>
-              <w:bottom w:val="none" w:sz="0" w:space="0" w:color="000000"/>
-              <w:top w:val="none" w:sz="0" w:space="0" w:color="000000"/>
-              <w:left w:val="none" w:sz="0" w:space="0" w:color="000000"/>
-              <w:right w:val="none" w:sz="0" w:space="0" w:color="000000"/>
-            </w:tcBorders>
-            <w:shd w:val="clear" w:color="auto" w:fill="FFFFFF"/>
-            <w:tcMar>
-              <w:top w:w="0" w:type="dxa"/>
-              <w:bottom w:w="0" w:type="dxa"/>
-              <w:left w:w="0" w:type="dxa"/>
-              <w:right w:w="0" w:type="dxa"/>
-            </w:tcMar>
-            <w:vAlign w:val="center"/>
-          </w:tcPr>
-          <w:p>
-            <w:pPr>
-              <w:pStyle w:val="Normal"/>
-              <w:jc w:val="right"/>
-              <w:pBdr>
-                <w:bottom w:val="none" w:sz="0" w:space="0" w:color="000000"/>
-                <w:top w:val="none" w:sz="0" w:space="0" w:color="000000"/>
-                <w:left w:val="none" w:sz="0" w:space="0" w:color="000000"/>
-                <w:right w:val="none" w:sz="0" w:space="0" w:color="000000"/>
-              </w:pBdr>
-              <w:spacing w:after="100" w:before="100" w:line="240"/>
-              <w:ind w:left="100" w:right="100" w:firstLine="0" w:firstLineChars="0"/>
-            </w:pPr>
-            <w:r>
-              <w:rPr>
-                <w:rFonts w:ascii="Arial" w:hAnsi="Arial" w:eastAsia="Arial" w:cs="Arial"/>
-                <w:i w:val="false"/>
-                <w:b w:val="false"/>
-                <w:u w:val="none"/>
-                <w:sz w:val="22"/>
-                <w:szCs w:val="22"/>
-                <w:color w:val="000000"/>
-              </w:rPr>
-              <w:t xml:space="preserve">4</w:t>
-            </w:r>
-          </w:p>
-        </w:tc>
-        <w:tc>
-          <w:tcPr>
-            <w:tcBorders>
-              <w:bottom w:val="none" w:sz="0" w:space="0" w:color="000000"/>
-              <w:top w:val="none" w:sz="0" w:space="0" w:color="000000"/>
-              <w:left w:val="none" w:sz="0" w:space="0" w:color="000000"/>
-              <w:right w:val="none" w:sz="0" w:space="0" w:color="000000"/>
-            </w:tcBorders>
-            <w:shd w:val="clear" w:color="auto" w:fill="FFFFFF"/>
-            <w:tcMar>
-              <w:top w:w="0" w:type="dxa"/>
-              <w:bottom w:w="0" w:type="dxa"/>
-              <w:left w:w="0" w:type="dxa"/>
-              <w:right w:w="0" w:type="dxa"/>
-            </w:tcMar>
-            <w:vAlign w:val="center"/>
-          </w:tcPr>
-          <w:p>
-            <w:pPr>
-              <w:pStyle w:val="Normal"/>
-              <w:jc w:val="left"/>
-              <w:pBdr>
-                <w:bottom w:val="none" w:sz="0" w:space="0" w:color="000000"/>
-                <w:top w:val="none" w:sz="0" w:space="0" w:color="000000"/>
-                <w:left w:val="none" w:sz="0" w:space="0" w:color="000000"/>
-                <w:right w:val="none" w:sz="0" w:space="0" w:color="000000"/>
-              </w:pBdr>
-              <w:spacing w:after="100" w:before="100" w:line="240"/>
-              <w:ind w:left="100" w:right="100" w:firstLine="0" w:firstLineChars="0"/>
-            </w:pPr>
-            <w:r>
-              <w:rPr>
-                <w:rFonts w:ascii="Arial" w:hAnsi="Arial" w:eastAsia="Arial" w:cs="Arial"/>
-                <w:i w:val="false"/>
-                <w:b w:val="true"/>
-                <w:u w:val="none"/>
-                <w:sz w:val="22"/>
-                <w:szCs w:val="22"/>
-                <w:color w:val="000000"/>
-              </w:rPr>
-              <w:t xml:space="preserve">0.00</w:t>
-            </w:r>
-          </w:p>
-        </w:tc>
-      </w:tr>
-      <w:tr>
-        <w:trPr>
-          <w:trHeight w:val="360" w:hRule="auto"/>
-        </w:trPr>
-        body3
-        <w:tc>
-          <w:tcPr>
-            <w:tcBorders>
-              <w:bottom w:val="single" w:sz="12" w:space="0" w:color="666666"/>
-              <w:top w:val="none" w:sz="0" w:space="0" w:color="000000"/>
-              <w:left w:val="none" w:sz="0" w:space="0" w:color="000000"/>
-              <w:right w:val="none" w:sz="0" w:space="0" w:color="000000"/>
-            </w:tcBorders>
-            <w:shd w:val="clear" w:color="auto" w:fill="FFFFFF"/>
-            <w:tcMar>
-              <w:top w:w="0" w:type="dxa"/>
-              <w:bottom w:w="0" w:type="dxa"/>
-              <w:left w:w="0" w:type="dxa"/>
-              <w:right w:w="0" w:type="dxa"/>
-            </w:tcMar>
-            <w:vAlign w:val="center"/>
-          </w:tcPr>
-          <w:p>
-            <w:pPr>
-              <w:pStyle w:val="Normal"/>
-              <w:jc w:val="left"/>
-              <w:pBdr>
-                <w:bottom w:val="none" w:sz="0" w:space="0" w:color="000000"/>
-                <w:top w:val="none" w:sz="0" w:space="0" w:color="000000"/>
-                <w:left w:val="none" w:sz="0" w:space="0" w:color="000000"/>
-                <w:right w:val="none" w:sz="0" w:space="0" w:color="000000"/>
-              </w:pBdr>
-              <w:spacing w:after="100" w:before="100" w:line="240"/>
-              <w:ind w:left="100" w:right="100" w:firstLine="0" w:firstLineChars="0"/>
-            </w:pPr>
-            <w:r>
-              <w:rPr>
-                <w:rFonts w:ascii="Arial" w:hAnsi="Arial" w:eastAsia="Arial" w:cs="Arial"/>
-                <w:i w:val="false"/>
-                <w:b w:val="false"/>
-                <w:u w:val="none"/>
-                <w:sz w:val="22"/>
-                <w:szCs w:val="22"/>
-                <w:color w:val="000000"/>
-              </w:rPr>
-              <w:t xml:space="preserve">`PEMV (PCR)`:Plant</w:t>
             </w:r>
           </w:p>
         </w:tc>
@@ -4173,95 +2679,7 @@
                 <w:szCs w:val="22"/>
                 <w:color w:val="000000"/>
               </w:rPr>
-              <w:t xml:space="preserve"> 6.31</w:t>
-            </w:r>
-          </w:p>
-        </w:tc>
-        <w:tc>
-          <w:tcPr>
-            <w:tcBorders>
-              <w:bottom w:val="single" w:sz="12" w:space="0" w:color="666666"/>
-              <w:top w:val="none" w:sz="0" w:space="0" w:color="000000"/>
-              <w:left w:val="none" w:sz="0" w:space="0" w:color="000000"/>
-              <w:right w:val="none" w:sz="0" w:space="0" w:color="000000"/>
-            </w:tcBorders>
-            <w:shd w:val="clear" w:color="auto" w:fill="FFFFFF"/>
-            <w:tcMar>
-              <w:top w:w="0" w:type="dxa"/>
-              <w:bottom w:w="0" w:type="dxa"/>
-              <w:left w:w="0" w:type="dxa"/>
-              <w:right w:w="0" w:type="dxa"/>
-            </w:tcMar>
-            <w:vAlign w:val="center"/>
-          </w:tcPr>
-          <w:p>
-            <w:pPr>
-              <w:pStyle w:val="Normal"/>
-              <w:jc w:val="right"/>
-              <w:pBdr>
-                <w:bottom w:val="none" w:sz="0" w:space="0" w:color="000000"/>
-                <w:top w:val="none" w:sz="0" w:space="0" w:color="000000"/>
-                <w:left w:val="none" w:sz="0" w:space="0" w:color="000000"/>
-                <w:right w:val="none" w:sz="0" w:space="0" w:color="000000"/>
-              </w:pBdr>
-              <w:spacing w:after="100" w:before="100" w:line="240"/>
-              <w:ind w:left="100" w:right="100" w:firstLine="0" w:firstLineChars="0"/>
-            </w:pPr>
-            <w:r>
-              <w:rPr>
-                <w:rFonts w:ascii="Arial" w:hAnsi="Arial" w:eastAsia="Arial" w:cs="Arial"/>
-                <w:i w:val="false"/>
-                <w:b w:val="false"/>
-                <w:u w:val="none"/>
-                <w:sz w:val="22"/>
-                <w:szCs w:val="22"/>
-                <w:color w:val="000000"/>
-              </w:rPr>
-              <w:t xml:space="preserve">4</w:t>
-            </w:r>
-          </w:p>
-        </w:tc>
-        <w:tc>
-          <w:tcPr>
-            <w:tcBorders>
-              <w:bottom w:val="single" w:sz="12" w:space="0" w:color="666666"/>
-              <w:top w:val="none" w:sz="0" w:space="0" w:color="000000"/>
-              <w:left w:val="none" w:sz="0" w:space="0" w:color="000000"/>
-              <w:right w:val="none" w:sz="0" w:space="0" w:color="000000"/>
-            </w:tcBorders>
-            <w:shd w:val="clear" w:color="auto" w:fill="FFFFFF"/>
-            <w:tcMar>
-              <w:top w:w="0" w:type="dxa"/>
-              <w:bottom w:w="0" w:type="dxa"/>
-              <w:left w:w="0" w:type="dxa"/>
-              <w:right w:w="0" w:type="dxa"/>
-            </w:tcMar>
-            <w:vAlign w:val="center"/>
-          </w:tcPr>
-          <w:p>
-            <w:pPr>
-              <w:pStyle w:val="Normal"/>
-              <w:jc w:val="left"/>
-              <w:pBdr>
-                <w:bottom w:val="none" w:sz="0" w:space="0" w:color="000000"/>
-                <w:top w:val="none" w:sz="0" w:space="0" w:color="000000"/>
-                <w:left w:val="none" w:sz="0" w:space="0" w:color="000000"/>
-                <w:right w:val="none" w:sz="0" w:space="0" w:color="000000"/>
-              </w:pBdr>
-              <w:spacing w:after="100" w:before="100" w:line="240"/>
-              <w:ind w:left="100" w:right="100" w:firstLine="0" w:firstLineChars="0"/>
-            </w:pPr>
-            <w:r>
-              <w:rPr>
-                <w:rFonts w:ascii="Arial" w:hAnsi="Arial" w:eastAsia="Arial" w:cs="Arial"/>
-                <w:i w:val="false"/>
-                <w:b w:val="false"/>
-                <w:u w:val="none"/>
-                <w:sz w:val="22"/>
-                <w:szCs w:val="22"/>
-                <w:color w:val="000000"/>
-              </w:rPr>
-              <w:t xml:space="preserve">0.18</w:t>
+              <w:t xml:space="preserve">0.57</w:t>
             </w:r>
           </w:p>
         </w:tc>

</xml_diff>

<commit_message>
Clean figures and model summary tables.
</commit_message>
<xml_diff>
--- a/R Scripts/big-five-table-generator.docx
+++ b/R Scripts/big-five-table-generator.docx
@@ -23,7 +23,7 @@
         <w:keepNext/>
       </w:pPr>
       <w:r>
-        <w:t xml:space="preserve">Table S1: Analysis of Deviance for aphid counts after one week</w:t>
+        <w:t xml:space="preserve">Table S1a: Analysis of Deviance for aphid counts after one week</w:t>
       </w:r>
     </w:p>
     <w:tbl xmlns:w14="http://schemas.microsoft.com/office/word/2010/wordml">
@@ -593,7 +593,7 @@
                 <w:szCs w:val="22"/>
                 <w:color w:val="000000"/>
               </w:rPr>
-              <w:t xml:space="preserve">0.00</w:t>
+              <w:t xml:space="preserve">&lt; 0.001</w:t>
             </w:r>
           </w:p>
         </w:tc>
@@ -643,7 +643,7 @@
                 <w:szCs w:val="22"/>
                 <w:color w:val="000000"/>
               </w:rPr>
-              <w:t xml:space="preserve">virus</w:t>
+              <w:t xml:space="preserve">Virus</w:t>
             </w:r>
           </w:p>
         </w:tc>
@@ -957,7 +957,7 @@
                 <w:szCs w:val="22"/>
                 <w:color w:val="000000"/>
               </w:rPr>
-              <w:t xml:space="preserve">&lt; 1e-04</w:t>
+              <w:t xml:space="preserve">&lt; 0.001</w:t>
             </w:r>
           </w:p>
         </w:tc>
@@ -1007,7 +1007,7 @@
                 <w:szCs w:val="22"/>
                 <w:color w:val="000000"/>
               </w:rPr>
-              <w:t xml:space="preserve">Plant:virus</w:t>
+              <w:t xml:space="preserve">Plant:Virus</w:t>
             </w:r>
           </w:p>
         </w:tc>
@@ -1139,7 +1139,1500 @@
                 <w:szCs w:val="22"/>
                 <w:color w:val="000000"/>
               </w:rPr>
-              <w:t xml:space="preserve">0.00</w:t>
+              <w:t xml:space="preserve">&lt; 0.001</w:t>
+            </w:r>
+          </w:p>
+        </w:tc>
+      </w:tr>
+    </w:tbl>
+    <w:p xmlns:w14="http://schemas.microsoft.com/office/word/2010/wordml">
+      <w:pPr>
+        <w:pStyle w:val="TableCaption"/>
+        <w:jc w:val="center"/>
+        <w:keepNext/>
+      </w:pPr>
+      <w:r>
+        <w:t xml:space="preserve">Table S1b: Analysis of Deviance for fully specified model</w:t>
+      </w:r>
+    </w:p>
+    <w:tbl xmlns:w14="http://schemas.microsoft.com/office/word/2010/wordml">
+      <w:tblPr>
+        <w:tblLayout w:type="fixed"/>
+        <w:jc w:val="center"/>
+        <w:tblLook w:firstRow="1" w:lastRow="0" w:firstColumn="0" w:lastColumn="0" w:noHBand="0" w:noVBand="1"/>
+      </w:tblPr>
+      <w:tblGrid>
+        <w:gridCol w:w="2340"/>
+        <w:gridCol w:w="2340"/>
+        <w:gridCol w:w="2340"/>
+        <w:gridCol w:w="2340"/>
+      </w:tblGrid>
+      <w:tr>
+        <w:trPr>
+          <w:trHeight w:val="360" w:hRule="auto"/>
+          <w:tblHeader/>
+        </w:trPr>
+        header1
+        <w:tc>
+          <w:tcPr>
+            <w:tcBorders>
+              <w:bottom w:val="single" w:sz="12" w:space="0" w:color="666666"/>
+              <w:top w:val="single" w:sz="12" w:space="0" w:color="666666"/>
+              <w:left w:val="none" w:sz="0" w:space="0" w:color="000000"/>
+              <w:right w:val="none" w:sz="0" w:space="0" w:color="000000"/>
+            </w:tcBorders>
+            <w:shd w:val="clear" w:color="auto" w:fill="FFFFFF"/>
+            <w:tcMar>
+              <w:top w:w="0" w:type="dxa"/>
+              <w:bottom w:w="0" w:type="dxa"/>
+              <w:left w:w="0" w:type="dxa"/>
+              <w:right w:w="0" w:type="dxa"/>
+            </w:tcMar>
+            <w:vAlign w:val="center"/>
+          </w:tcPr>
+          <w:p>
+            <w:pPr>
+              <w:pStyle w:val="Normal"/>
+              <w:jc w:val="left"/>
+              <w:pBdr>
+                <w:bottom w:val="none" w:sz="0" w:space="0" w:color="000000"/>
+                <w:top w:val="none" w:sz="0" w:space="0" w:color="000000"/>
+                <w:left w:val="none" w:sz="0" w:space="0" w:color="000000"/>
+                <w:right w:val="none" w:sz="0" w:space="0" w:color="000000"/>
+              </w:pBdr>
+              <w:spacing w:after="100" w:before="100" w:line="240"/>
+              <w:ind w:left="100" w:right="100" w:firstLine="0" w:firstLineChars="0"/>
+            </w:pPr>
+            <w:r>
+              <w:rPr>
+                <w:rFonts w:ascii="Arial" w:hAnsi="Arial" w:eastAsia="Arial" w:cs="Arial"/>
+                <w:i w:val="false"/>
+                <w:b w:val="false"/>
+                <w:u w:val="none"/>
+                <w:sz w:val="22"/>
+                <w:szCs w:val="22"/>
+                <w:color w:val="000000"/>
+              </w:rPr>
+              <w:t xml:space="preserve">Parameter</w:t>
+            </w:r>
+          </w:p>
+        </w:tc>
+        <w:tc>
+          <w:tcPr>
+            <w:tcBorders>
+              <w:bottom w:val="single" w:sz="12" w:space="0" w:color="666666"/>
+              <w:top w:val="single" w:sz="12" w:space="0" w:color="666666"/>
+              <w:left w:val="none" w:sz="0" w:space="0" w:color="000000"/>
+              <w:right w:val="none" w:sz="0" w:space="0" w:color="000000"/>
+            </w:tcBorders>
+            <w:shd w:val="clear" w:color="auto" w:fill="FFFFFF"/>
+            <w:tcMar>
+              <w:top w:w="0" w:type="dxa"/>
+              <w:bottom w:w="0" w:type="dxa"/>
+              <w:left w:w="0" w:type="dxa"/>
+              <w:right w:w="0" w:type="dxa"/>
+            </w:tcMar>
+            <w:vAlign w:val="center"/>
+          </w:tcPr>
+          <w:p>
+            <w:pPr>
+              <w:pStyle w:val="Normal"/>
+              <w:jc w:val="left"/>
+              <w:pBdr>
+                <w:bottom w:val="none" w:sz="0" w:space="0" w:color="000000"/>
+                <w:top w:val="none" w:sz="0" w:space="0" w:color="000000"/>
+                <w:left w:val="none" w:sz="0" w:space="0" w:color="000000"/>
+                <w:right w:val="none" w:sz="0" w:space="0" w:color="000000"/>
+              </w:pBdr>
+              <w:spacing w:after="100" w:before="100" w:line="240"/>
+              <w:ind w:left="100" w:right="100" w:firstLine="0" w:firstLineChars="0"/>
+            </w:pPr>
+            <w:r>
+              <w:rPr>
+                <w:rFonts w:ascii="Arial" w:hAnsi="Arial" w:eastAsia="Arial" w:cs="Arial"/>
+                <w:i w:val="false"/>
+                <w:b w:val="false"/>
+                <w:u w:val="none"/>
+                <w:sz w:val="22"/>
+                <w:szCs w:val="22"/>
+                <w:color w:val="000000"/>
+              </w:rPr>
+              <w:t xml:space="preserve">𝛘</w:t>
+            </w:r>
+            <w:r>
+              <w:rPr>
+                <w:rFonts w:ascii="Arial" w:hAnsi="Arial" w:eastAsia="Arial" w:cs="Arial"/>
+                <w:i w:val="false"/>
+                <w:b w:val="false"/>
+                <w:u w:val="none"/>
+                <w:vertAlign w:val="superscript"/>
+                <w:sz w:val="22"/>
+                <w:szCs w:val="22"/>
+                <w:color w:val="000000"/>
+              </w:rPr>
+              <w:t xml:space="preserve">2</w:t>
+            </w:r>
+          </w:p>
+        </w:tc>
+        <w:tc>
+          <w:tcPr>
+            <w:tcBorders>
+              <w:bottom w:val="single" w:sz="12" w:space="0" w:color="666666"/>
+              <w:top w:val="single" w:sz="12" w:space="0" w:color="666666"/>
+              <w:left w:val="none" w:sz="0" w:space="0" w:color="000000"/>
+              <w:right w:val="none" w:sz="0" w:space="0" w:color="000000"/>
+            </w:tcBorders>
+            <w:shd w:val="clear" w:color="auto" w:fill="FFFFFF"/>
+            <w:tcMar>
+              <w:top w:w="0" w:type="dxa"/>
+              <w:bottom w:w="0" w:type="dxa"/>
+              <w:left w:w="0" w:type="dxa"/>
+              <w:right w:w="0" w:type="dxa"/>
+            </w:tcMar>
+            <w:vAlign w:val="center"/>
+          </w:tcPr>
+          <w:p>
+            <w:pPr>
+              <w:pStyle w:val="Normal"/>
+              <w:jc w:val="right"/>
+              <w:pBdr>
+                <w:bottom w:val="none" w:sz="0" w:space="0" w:color="000000"/>
+                <w:top w:val="none" w:sz="0" w:space="0" w:color="000000"/>
+                <w:left w:val="none" w:sz="0" w:space="0" w:color="000000"/>
+                <w:right w:val="none" w:sz="0" w:space="0" w:color="000000"/>
+              </w:pBdr>
+              <w:spacing w:after="100" w:before="100" w:line="240"/>
+              <w:ind w:left="100" w:right="100" w:firstLine="0" w:firstLineChars="0"/>
+            </w:pPr>
+            <w:r>
+              <w:rPr>
+                <w:rFonts w:ascii="Arial" w:hAnsi="Arial" w:eastAsia="Arial" w:cs="Arial"/>
+                <w:i w:val="false"/>
+                <w:b w:val="false"/>
+                <w:u w:val="none"/>
+                <w:sz w:val="22"/>
+                <w:szCs w:val="22"/>
+                <w:color w:val="000000"/>
+              </w:rPr>
+              <w:t xml:space="preserve">DF</w:t>
+            </w:r>
+          </w:p>
+        </w:tc>
+        <w:tc>
+          <w:tcPr>
+            <w:tcBorders>
+              <w:bottom w:val="single" w:sz="12" w:space="0" w:color="666666"/>
+              <w:top w:val="single" w:sz="12" w:space="0" w:color="666666"/>
+              <w:left w:val="none" w:sz="0" w:space="0" w:color="000000"/>
+              <w:right w:val="none" w:sz="0" w:space="0" w:color="000000"/>
+            </w:tcBorders>
+            <w:shd w:val="clear" w:color="auto" w:fill="FFFFFF"/>
+            <w:tcMar>
+              <w:top w:w="0" w:type="dxa"/>
+              <w:bottom w:w="0" w:type="dxa"/>
+              <w:left w:w="0" w:type="dxa"/>
+              <w:right w:w="0" w:type="dxa"/>
+            </w:tcMar>
+            <w:vAlign w:val="center"/>
+          </w:tcPr>
+          <w:p>
+            <w:pPr>
+              <w:pStyle w:val="Normal"/>
+              <w:jc w:val="left"/>
+              <w:pBdr>
+                <w:bottom w:val="none" w:sz="0" w:space="0" w:color="000000"/>
+                <w:top w:val="none" w:sz="0" w:space="0" w:color="000000"/>
+                <w:left w:val="none" w:sz="0" w:space="0" w:color="000000"/>
+                <w:right w:val="none" w:sz="0" w:space="0" w:color="000000"/>
+              </w:pBdr>
+              <w:spacing w:after="100" w:before="100" w:line="240"/>
+              <w:ind w:left="100" w:right="100" w:firstLine="0" w:firstLineChars="0"/>
+            </w:pPr>
+            <w:r>
+              <w:rPr>
+                <w:rFonts w:ascii="Arial" w:hAnsi="Arial" w:eastAsia="Arial" w:cs="Arial"/>
+                <w:i w:val="true"/>
+                <w:b w:val="false"/>
+                <w:u w:val="none"/>
+                <w:sz w:val="22"/>
+                <w:szCs w:val="22"/>
+                <w:color w:val="000000"/>
+              </w:rPr>
+              <w:t xml:space="preserve">p</w:t>
+            </w:r>
+          </w:p>
+        </w:tc>
+      </w:tr>
+      <w:tr>
+        <w:trPr>
+          <w:trHeight w:val="360" w:hRule="auto"/>
+        </w:trPr>
+        body1
+        <w:tc>
+          <w:tcPr>
+            <w:tcBorders>
+              <w:bottom w:val="none" w:sz="0" w:space="0" w:color="000000"/>
+              <w:top w:val="single" w:sz="12" w:space="0" w:color="666666"/>
+              <w:left w:val="none" w:sz="0" w:space="0" w:color="000000"/>
+              <w:right w:val="none" w:sz="0" w:space="0" w:color="000000"/>
+            </w:tcBorders>
+            <w:shd w:val="clear" w:color="auto" w:fill="FFFFFF"/>
+            <w:tcMar>
+              <w:top w:w="0" w:type="dxa"/>
+              <w:bottom w:w="0" w:type="dxa"/>
+              <w:left w:w="0" w:type="dxa"/>
+              <w:right w:w="0" w:type="dxa"/>
+            </w:tcMar>
+            <w:vAlign w:val="center"/>
+          </w:tcPr>
+          <w:p>
+            <w:pPr>
+              <w:pStyle w:val="Normal"/>
+              <w:jc w:val="left"/>
+              <w:pBdr>
+                <w:bottom w:val="none" w:sz="0" w:space="0" w:color="000000"/>
+                <w:top w:val="none" w:sz="0" w:space="0" w:color="000000"/>
+                <w:left w:val="none" w:sz="0" w:space="0" w:color="000000"/>
+                <w:right w:val="none" w:sz="0" w:space="0" w:color="000000"/>
+              </w:pBdr>
+              <w:spacing w:after="100" w:before="100" w:line="240"/>
+              <w:ind w:left="100" w:right="100" w:firstLine="0" w:firstLineChars="0"/>
+            </w:pPr>
+            <w:r>
+              <w:rPr>
+                <w:rFonts w:ascii="Arial" w:hAnsi="Arial" w:eastAsia="Arial" w:cs="Arial"/>
+                <w:i w:val="false"/>
+                <w:b w:val="false"/>
+                <w:u w:val="none"/>
+                <w:sz w:val="22"/>
+                <w:szCs w:val="22"/>
+                <w:color w:val="000000"/>
+              </w:rPr>
+              <w:t xml:space="preserve">Biotype</w:t>
+            </w:r>
+          </w:p>
+        </w:tc>
+        <w:tc>
+          <w:tcPr>
+            <w:tcBorders>
+              <w:bottom w:val="none" w:sz="0" w:space="0" w:color="000000"/>
+              <w:top w:val="single" w:sz="12" w:space="0" w:color="666666"/>
+              <w:left w:val="none" w:sz="0" w:space="0" w:color="000000"/>
+              <w:right w:val="none" w:sz="0" w:space="0" w:color="000000"/>
+            </w:tcBorders>
+            <w:shd w:val="clear" w:color="auto" w:fill="FFFFFF"/>
+            <w:tcMar>
+              <w:top w:w="0" w:type="dxa"/>
+              <w:bottom w:w="0" w:type="dxa"/>
+              <w:left w:w="0" w:type="dxa"/>
+              <w:right w:w="0" w:type="dxa"/>
+            </w:tcMar>
+            <w:vAlign w:val="center"/>
+          </w:tcPr>
+          <w:p>
+            <w:pPr>
+              <w:pStyle w:val="Normal"/>
+              <w:jc w:val="left"/>
+              <w:pBdr>
+                <w:bottom w:val="none" w:sz="0" w:space="0" w:color="000000"/>
+                <w:top w:val="none" w:sz="0" w:space="0" w:color="000000"/>
+                <w:left w:val="none" w:sz="0" w:space="0" w:color="000000"/>
+                <w:right w:val="none" w:sz="0" w:space="0" w:color="000000"/>
+              </w:pBdr>
+              <w:spacing w:after="100" w:before="100" w:line="240"/>
+              <w:ind w:left="100" w:right="100" w:firstLine="0" w:firstLineChars="0"/>
+            </w:pPr>
+            <w:r>
+              <w:rPr>
+                <w:rFonts w:ascii="Arial" w:hAnsi="Arial" w:eastAsia="Arial" w:cs="Arial"/>
+                <w:i w:val="false"/>
+                <w:b w:val="false"/>
+                <w:u w:val="none"/>
+                <w:sz w:val="22"/>
+                <w:szCs w:val="22"/>
+                <w:color w:val="000000"/>
+              </w:rPr>
+              <w:t xml:space="preserve"> 0.46</w:t>
+            </w:r>
+          </w:p>
+        </w:tc>
+        <w:tc>
+          <w:tcPr>
+            <w:tcBorders>
+              <w:bottom w:val="none" w:sz="0" w:space="0" w:color="000000"/>
+              <w:top w:val="single" w:sz="12" w:space="0" w:color="666666"/>
+              <w:left w:val="none" w:sz="0" w:space="0" w:color="000000"/>
+              <w:right w:val="none" w:sz="0" w:space="0" w:color="000000"/>
+            </w:tcBorders>
+            <w:shd w:val="clear" w:color="auto" w:fill="FFFFFF"/>
+            <w:tcMar>
+              <w:top w:w="0" w:type="dxa"/>
+              <w:bottom w:w="0" w:type="dxa"/>
+              <w:left w:w="0" w:type="dxa"/>
+              <w:right w:w="0" w:type="dxa"/>
+            </w:tcMar>
+            <w:vAlign w:val="center"/>
+          </w:tcPr>
+          <w:p>
+            <w:pPr>
+              <w:pStyle w:val="Normal"/>
+              <w:jc w:val="right"/>
+              <w:pBdr>
+                <w:bottom w:val="none" w:sz="0" w:space="0" w:color="000000"/>
+                <w:top w:val="none" w:sz="0" w:space="0" w:color="000000"/>
+                <w:left w:val="none" w:sz="0" w:space="0" w:color="000000"/>
+                <w:right w:val="none" w:sz="0" w:space="0" w:color="000000"/>
+              </w:pBdr>
+              <w:spacing w:after="100" w:before="100" w:line="240"/>
+              <w:ind w:left="100" w:right="100" w:firstLine="0" w:firstLineChars="0"/>
+            </w:pPr>
+            <w:r>
+              <w:rPr>
+                <w:rFonts w:ascii="Arial" w:hAnsi="Arial" w:eastAsia="Arial" w:cs="Arial"/>
+                <w:i w:val="false"/>
+                <w:b w:val="false"/>
+                <w:u w:val="none"/>
+                <w:sz w:val="22"/>
+                <w:szCs w:val="22"/>
+                <w:color w:val="000000"/>
+              </w:rPr>
+              <w:t xml:space="preserve">1</w:t>
+            </w:r>
+          </w:p>
+        </w:tc>
+        <w:tc>
+          <w:tcPr>
+            <w:tcBorders>
+              <w:bottom w:val="none" w:sz="0" w:space="0" w:color="000000"/>
+              <w:top w:val="single" w:sz="12" w:space="0" w:color="666666"/>
+              <w:left w:val="none" w:sz="0" w:space="0" w:color="000000"/>
+              <w:right w:val="none" w:sz="0" w:space="0" w:color="000000"/>
+            </w:tcBorders>
+            <w:shd w:val="clear" w:color="auto" w:fill="FFFFFF"/>
+            <w:tcMar>
+              <w:top w:w="0" w:type="dxa"/>
+              <w:bottom w:w="0" w:type="dxa"/>
+              <w:left w:w="0" w:type="dxa"/>
+              <w:right w:w="0" w:type="dxa"/>
+            </w:tcMar>
+            <w:vAlign w:val="center"/>
+          </w:tcPr>
+          <w:p>
+            <w:pPr>
+              <w:pStyle w:val="Normal"/>
+              <w:jc w:val="left"/>
+              <w:pBdr>
+                <w:bottom w:val="none" w:sz="0" w:space="0" w:color="000000"/>
+                <w:top w:val="none" w:sz="0" w:space="0" w:color="000000"/>
+                <w:left w:val="none" w:sz="0" w:space="0" w:color="000000"/>
+                <w:right w:val="none" w:sz="0" w:space="0" w:color="000000"/>
+              </w:pBdr>
+              <w:spacing w:after="100" w:before="100" w:line="240"/>
+              <w:ind w:left="100" w:right="100" w:firstLine="0" w:firstLineChars="0"/>
+            </w:pPr>
+            <w:r>
+              <w:rPr>
+                <w:rFonts w:ascii="Arial" w:hAnsi="Arial" w:eastAsia="Arial" w:cs="Arial"/>
+                <w:i w:val="false"/>
+                <w:b w:val="false"/>
+                <w:u w:val="none"/>
+                <w:sz w:val="22"/>
+                <w:szCs w:val="22"/>
+                <w:color w:val="000000"/>
+              </w:rPr>
+              <w:t xml:space="preserve">0.50</w:t>
+            </w:r>
+          </w:p>
+        </w:tc>
+      </w:tr>
+      <w:tr>
+        <w:trPr>
+          <w:trHeight w:val="360" w:hRule="auto"/>
+        </w:trPr>
+        body2
+        <w:tc>
+          <w:tcPr>
+            <w:tcBorders>
+              <w:bottom w:val="none" w:sz="0" w:space="0" w:color="000000"/>
+              <w:top w:val="none" w:sz="0" w:space="0" w:color="000000"/>
+              <w:left w:val="none" w:sz="0" w:space="0" w:color="000000"/>
+              <w:right w:val="none" w:sz="0" w:space="0" w:color="000000"/>
+            </w:tcBorders>
+            <w:shd w:val="clear" w:color="auto" w:fill="FFFFFF"/>
+            <w:tcMar>
+              <w:top w:w="0" w:type="dxa"/>
+              <w:bottom w:w="0" w:type="dxa"/>
+              <w:left w:w="0" w:type="dxa"/>
+              <w:right w:w="0" w:type="dxa"/>
+            </w:tcMar>
+            <w:vAlign w:val="center"/>
+          </w:tcPr>
+          <w:p>
+            <w:pPr>
+              <w:pStyle w:val="Normal"/>
+              <w:jc w:val="left"/>
+              <w:pBdr>
+                <w:bottom w:val="none" w:sz="0" w:space="0" w:color="000000"/>
+                <w:top w:val="none" w:sz="0" w:space="0" w:color="000000"/>
+                <w:left w:val="none" w:sz="0" w:space="0" w:color="000000"/>
+                <w:right w:val="none" w:sz="0" w:space="0" w:color="000000"/>
+              </w:pBdr>
+              <w:spacing w:after="100" w:before="100" w:line="240"/>
+              <w:ind w:left="100" w:right="100" w:firstLine="0" w:firstLineChars="0"/>
+            </w:pPr>
+            <w:r>
+              <w:rPr>
+                <w:rFonts w:ascii="Arial" w:hAnsi="Arial" w:eastAsia="Arial" w:cs="Arial"/>
+                <w:i w:val="false"/>
+                <w:b w:val="false"/>
+                <w:u w:val="none"/>
+                <w:sz w:val="22"/>
+                <w:szCs w:val="22"/>
+                <w:color w:val="000000"/>
+              </w:rPr>
+              <w:t xml:space="preserve">Plant</w:t>
+            </w:r>
+          </w:p>
+        </w:tc>
+        <w:tc>
+          <w:tcPr>
+            <w:tcBorders>
+              <w:bottom w:val="none" w:sz="0" w:space="0" w:color="000000"/>
+              <w:top w:val="none" w:sz="0" w:space="0" w:color="000000"/>
+              <w:left w:val="none" w:sz="0" w:space="0" w:color="000000"/>
+              <w:right w:val="none" w:sz="0" w:space="0" w:color="000000"/>
+            </w:tcBorders>
+            <w:shd w:val="clear" w:color="auto" w:fill="FFFFFF"/>
+            <w:tcMar>
+              <w:top w:w="0" w:type="dxa"/>
+              <w:bottom w:w="0" w:type="dxa"/>
+              <w:left w:w="0" w:type="dxa"/>
+              <w:right w:w="0" w:type="dxa"/>
+            </w:tcMar>
+            <w:vAlign w:val="center"/>
+          </w:tcPr>
+          <w:p>
+            <w:pPr>
+              <w:pStyle w:val="Normal"/>
+              <w:jc w:val="left"/>
+              <w:pBdr>
+                <w:bottom w:val="none" w:sz="0" w:space="0" w:color="000000"/>
+                <w:top w:val="none" w:sz="0" w:space="0" w:color="000000"/>
+                <w:left w:val="none" w:sz="0" w:space="0" w:color="000000"/>
+                <w:right w:val="none" w:sz="0" w:space="0" w:color="000000"/>
+              </w:pBdr>
+              <w:spacing w:after="100" w:before="100" w:line="240"/>
+              <w:ind w:left="100" w:right="100" w:firstLine="0" w:firstLineChars="0"/>
+            </w:pPr>
+            <w:r>
+              <w:rPr>
+                <w:rFonts w:ascii="Arial" w:hAnsi="Arial" w:eastAsia="Arial" w:cs="Arial"/>
+                <w:i w:val="false"/>
+                <w:b w:val="false"/>
+                <w:u w:val="none"/>
+                <w:sz w:val="22"/>
+                <w:szCs w:val="22"/>
+                <w:color w:val="000000"/>
+              </w:rPr>
+              <w:t xml:space="preserve">23.99</w:t>
+            </w:r>
+          </w:p>
+        </w:tc>
+        <w:tc>
+          <w:tcPr>
+            <w:tcBorders>
+              <w:bottom w:val="none" w:sz="0" w:space="0" w:color="000000"/>
+              <w:top w:val="none" w:sz="0" w:space="0" w:color="000000"/>
+              <w:left w:val="none" w:sz="0" w:space="0" w:color="000000"/>
+              <w:right w:val="none" w:sz="0" w:space="0" w:color="000000"/>
+            </w:tcBorders>
+            <w:shd w:val="clear" w:color="auto" w:fill="FFFFFF"/>
+            <w:tcMar>
+              <w:top w:w="0" w:type="dxa"/>
+              <w:bottom w:w="0" w:type="dxa"/>
+              <w:left w:w="0" w:type="dxa"/>
+              <w:right w:w="0" w:type="dxa"/>
+            </w:tcMar>
+            <w:vAlign w:val="center"/>
+          </w:tcPr>
+          <w:p>
+            <w:pPr>
+              <w:pStyle w:val="Normal"/>
+              <w:jc w:val="right"/>
+              <w:pBdr>
+                <w:bottom w:val="none" w:sz="0" w:space="0" w:color="000000"/>
+                <w:top w:val="none" w:sz="0" w:space="0" w:color="000000"/>
+                <w:left w:val="none" w:sz="0" w:space="0" w:color="000000"/>
+                <w:right w:val="none" w:sz="0" w:space="0" w:color="000000"/>
+              </w:pBdr>
+              <w:spacing w:after="100" w:before="100" w:line="240"/>
+              <w:ind w:left="100" w:right="100" w:firstLine="0" w:firstLineChars="0"/>
+            </w:pPr>
+            <w:r>
+              <w:rPr>
+                <w:rFonts w:ascii="Arial" w:hAnsi="Arial" w:eastAsia="Arial" w:cs="Arial"/>
+                <w:i w:val="false"/>
+                <w:b w:val="false"/>
+                <w:u w:val="none"/>
+                <w:sz w:val="22"/>
+                <w:szCs w:val="22"/>
+                <w:color w:val="000000"/>
+              </w:rPr>
+              <w:t xml:space="preserve">5</w:t>
+            </w:r>
+          </w:p>
+        </w:tc>
+        <w:tc>
+          <w:tcPr>
+            <w:tcBorders>
+              <w:bottom w:val="none" w:sz="0" w:space="0" w:color="000000"/>
+              <w:top w:val="none" w:sz="0" w:space="0" w:color="000000"/>
+              <w:left w:val="none" w:sz="0" w:space="0" w:color="000000"/>
+              <w:right w:val="none" w:sz="0" w:space="0" w:color="000000"/>
+            </w:tcBorders>
+            <w:shd w:val="clear" w:color="auto" w:fill="FFFFFF"/>
+            <w:tcMar>
+              <w:top w:w="0" w:type="dxa"/>
+              <w:bottom w:w="0" w:type="dxa"/>
+              <w:left w:w="0" w:type="dxa"/>
+              <w:right w:w="0" w:type="dxa"/>
+            </w:tcMar>
+            <w:vAlign w:val="center"/>
+          </w:tcPr>
+          <w:p>
+            <w:pPr>
+              <w:pStyle w:val="Normal"/>
+              <w:jc w:val="left"/>
+              <w:pBdr>
+                <w:bottom w:val="none" w:sz="0" w:space="0" w:color="000000"/>
+                <w:top w:val="none" w:sz="0" w:space="0" w:color="000000"/>
+                <w:left w:val="none" w:sz="0" w:space="0" w:color="000000"/>
+                <w:right w:val="none" w:sz="0" w:space="0" w:color="000000"/>
+              </w:pBdr>
+              <w:spacing w:after="100" w:before="100" w:line="240"/>
+              <w:ind w:left="100" w:right="100" w:firstLine="0" w:firstLineChars="0"/>
+            </w:pPr>
+            <w:r>
+              <w:rPr>
+                <w:rFonts w:ascii="Arial" w:hAnsi="Arial" w:eastAsia="Arial" w:cs="Arial"/>
+                <w:i w:val="false"/>
+                <w:b w:val="true"/>
+                <w:u w:val="none"/>
+                <w:sz w:val="22"/>
+                <w:szCs w:val="22"/>
+                <w:color w:val="000000"/>
+              </w:rPr>
+              <w:t xml:space="preserve">&lt; 0.001</w:t>
+            </w:r>
+          </w:p>
+        </w:tc>
+      </w:tr>
+      <w:tr>
+        <w:trPr>
+          <w:trHeight w:val="360" w:hRule="auto"/>
+        </w:trPr>
+        body3
+        <w:tc>
+          <w:tcPr>
+            <w:tcBorders>
+              <w:bottom w:val="none" w:sz="0" w:space="0" w:color="000000"/>
+              <w:top w:val="none" w:sz="0" w:space="0" w:color="000000"/>
+              <w:left w:val="none" w:sz="0" w:space="0" w:color="000000"/>
+              <w:right w:val="none" w:sz="0" w:space="0" w:color="000000"/>
+            </w:tcBorders>
+            <w:shd w:val="clear" w:color="auto" w:fill="FFFFFF"/>
+            <w:tcMar>
+              <w:top w:w="0" w:type="dxa"/>
+              <w:bottom w:w="0" w:type="dxa"/>
+              <w:left w:w="0" w:type="dxa"/>
+              <w:right w:w="0" w:type="dxa"/>
+            </w:tcMar>
+            <w:vAlign w:val="center"/>
+          </w:tcPr>
+          <w:p>
+            <w:pPr>
+              <w:pStyle w:val="Normal"/>
+              <w:jc w:val="left"/>
+              <w:pBdr>
+                <w:bottom w:val="none" w:sz="0" w:space="0" w:color="000000"/>
+                <w:top w:val="none" w:sz="0" w:space="0" w:color="000000"/>
+                <w:left w:val="none" w:sz="0" w:space="0" w:color="000000"/>
+                <w:right w:val="none" w:sz="0" w:space="0" w:color="000000"/>
+              </w:pBdr>
+              <w:spacing w:after="100" w:before="100" w:line="240"/>
+              <w:ind w:left="100" w:right="100" w:firstLine="0" w:firstLineChars="0"/>
+            </w:pPr>
+            <w:r>
+              <w:rPr>
+                <w:rFonts w:ascii="Arial" w:hAnsi="Arial" w:eastAsia="Arial" w:cs="Arial"/>
+                <w:i w:val="false"/>
+                <w:b w:val="false"/>
+                <w:u w:val="none"/>
+                <w:sz w:val="22"/>
+                <w:szCs w:val="22"/>
+                <w:color w:val="000000"/>
+              </w:rPr>
+              <w:t xml:space="preserve">Virus</w:t>
+            </w:r>
+          </w:p>
+        </w:tc>
+        <w:tc>
+          <w:tcPr>
+            <w:tcBorders>
+              <w:bottom w:val="none" w:sz="0" w:space="0" w:color="000000"/>
+              <w:top w:val="none" w:sz="0" w:space="0" w:color="000000"/>
+              <w:left w:val="none" w:sz="0" w:space="0" w:color="000000"/>
+              <w:right w:val="none" w:sz="0" w:space="0" w:color="000000"/>
+            </w:tcBorders>
+            <w:shd w:val="clear" w:color="auto" w:fill="FFFFFF"/>
+            <w:tcMar>
+              <w:top w:w="0" w:type="dxa"/>
+              <w:bottom w:w="0" w:type="dxa"/>
+              <w:left w:w="0" w:type="dxa"/>
+              <w:right w:w="0" w:type="dxa"/>
+            </w:tcMar>
+            <w:vAlign w:val="center"/>
+          </w:tcPr>
+          <w:p>
+            <w:pPr>
+              <w:pStyle w:val="Normal"/>
+              <w:jc w:val="left"/>
+              <w:pBdr>
+                <w:bottom w:val="none" w:sz="0" w:space="0" w:color="000000"/>
+                <w:top w:val="none" w:sz="0" w:space="0" w:color="000000"/>
+                <w:left w:val="none" w:sz="0" w:space="0" w:color="000000"/>
+                <w:right w:val="none" w:sz="0" w:space="0" w:color="000000"/>
+              </w:pBdr>
+              <w:spacing w:after="100" w:before="100" w:line="240"/>
+              <w:ind w:left="100" w:right="100" w:firstLine="0" w:firstLineChars="0"/>
+            </w:pPr>
+            <w:r>
+              <w:rPr>
+                <w:rFonts w:ascii="Arial" w:hAnsi="Arial" w:eastAsia="Arial" w:cs="Arial"/>
+                <w:i w:val="false"/>
+                <w:b w:val="false"/>
+                <w:u w:val="none"/>
+                <w:sz w:val="22"/>
+                <w:szCs w:val="22"/>
+                <w:color w:val="000000"/>
+              </w:rPr>
+              <w:t xml:space="preserve"> 6.78</w:t>
+            </w:r>
+          </w:p>
+        </w:tc>
+        <w:tc>
+          <w:tcPr>
+            <w:tcBorders>
+              <w:bottom w:val="none" w:sz="0" w:space="0" w:color="000000"/>
+              <w:top w:val="none" w:sz="0" w:space="0" w:color="000000"/>
+              <w:left w:val="none" w:sz="0" w:space="0" w:color="000000"/>
+              <w:right w:val="none" w:sz="0" w:space="0" w:color="000000"/>
+            </w:tcBorders>
+            <w:shd w:val="clear" w:color="auto" w:fill="FFFFFF"/>
+            <w:tcMar>
+              <w:top w:w="0" w:type="dxa"/>
+              <w:bottom w:w="0" w:type="dxa"/>
+              <w:left w:w="0" w:type="dxa"/>
+              <w:right w:w="0" w:type="dxa"/>
+            </w:tcMar>
+            <w:vAlign w:val="center"/>
+          </w:tcPr>
+          <w:p>
+            <w:pPr>
+              <w:pStyle w:val="Normal"/>
+              <w:jc w:val="right"/>
+              <w:pBdr>
+                <w:bottom w:val="none" w:sz="0" w:space="0" w:color="000000"/>
+                <w:top w:val="none" w:sz="0" w:space="0" w:color="000000"/>
+                <w:left w:val="none" w:sz="0" w:space="0" w:color="000000"/>
+                <w:right w:val="none" w:sz="0" w:space="0" w:color="000000"/>
+              </w:pBdr>
+              <w:spacing w:after="100" w:before="100" w:line="240"/>
+              <w:ind w:left="100" w:right="100" w:firstLine="0" w:firstLineChars="0"/>
+            </w:pPr>
+            <w:r>
+              <w:rPr>
+                <w:rFonts w:ascii="Arial" w:hAnsi="Arial" w:eastAsia="Arial" w:cs="Arial"/>
+                <w:i w:val="false"/>
+                <w:b w:val="false"/>
+                <w:u w:val="none"/>
+                <w:sz w:val="22"/>
+                <w:szCs w:val="22"/>
+                <w:color w:val="000000"/>
+              </w:rPr>
+              <w:t xml:space="preserve">2</w:t>
+            </w:r>
+          </w:p>
+        </w:tc>
+        <w:tc>
+          <w:tcPr>
+            <w:tcBorders>
+              <w:bottom w:val="none" w:sz="0" w:space="0" w:color="000000"/>
+              <w:top w:val="none" w:sz="0" w:space="0" w:color="000000"/>
+              <w:left w:val="none" w:sz="0" w:space="0" w:color="000000"/>
+              <w:right w:val="none" w:sz="0" w:space="0" w:color="000000"/>
+            </w:tcBorders>
+            <w:shd w:val="clear" w:color="auto" w:fill="FFFFFF"/>
+            <w:tcMar>
+              <w:top w:w="0" w:type="dxa"/>
+              <w:bottom w:w="0" w:type="dxa"/>
+              <w:left w:w="0" w:type="dxa"/>
+              <w:right w:w="0" w:type="dxa"/>
+            </w:tcMar>
+            <w:vAlign w:val="center"/>
+          </w:tcPr>
+          <w:p>
+            <w:pPr>
+              <w:pStyle w:val="Normal"/>
+              <w:jc w:val="left"/>
+              <w:pBdr>
+                <w:bottom w:val="none" w:sz="0" w:space="0" w:color="000000"/>
+                <w:top w:val="none" w:sz="0" w:space="0" w:color="000000"/>
+                <w:left w:val="none" w:sz="0" w:space="0" w:color="000000"/>
+                <w:right w:val="none" w:sz="0" w:space="0" w:color="000000"/>
+              </w:pBdr>
+              <w:spacing w:after="100" w:before="100" w:line="240"/>
+              <w:ind w:left="100" w:right="100" w:firstLine="0" w:firstLineChars="0"/>
+            </w:pPr>
+            <w:r>
+              <w:rPr>
+                <w:rFonts w:ascii="Arial" w:hAnsi="Arial" w:eastAsia="Arial" w:cs="Arial"/>
+                <w:i w:val="false"/>
+                <w:b w:val="true"/>
+                <w:u w:val="none"/>
+                <w:sz w:val="22"/>
+                <w:szCs w:val="22"/>
+                <w:color w:val="000000"/>
+              </w:rPr>
+              <w:t xml:space="preserve">0.03</w:t>
+            </w:r>
+          </w:p>
+        </w:tc>
+      </w:tr>
+      <w:tr>
+        <w:trPr>
+          <w:trHeight w:val="360" w:hRule="auto"/>
+        </w:trPr>
+        body4
+        <w:tc>
+          <w:tcPr>
+            <w:tcBorders>
+              <w:bottom w:val="none" w:sz="0" w:space="0" w:color="000000"/>
+              <w:top w:val="none" w:sz="0" w:space="0" w:color="000000"/>
+              <w:left w:val="none" w:sz="0" w:space="0" w:color="000000"/>
+              <w:right w:val="none" w:sz="0" w:space="0" w:color="000000"/>
+            </w:tcBorders>
+            <w:shd w:val="clear" w:color="auto" w:fill="FFFFFF"/>
+            <w:tcMar>
+              <w:top w:w="0" w:type="dxa"/>
+              <w:bottom w:w="0" w:type="dxa"/>
+              <w:left w:w="0" w:type="dxa"/>
+              <w:right w:w="0" w:type="dxa"/>
+            </w:tcMar>
+            <w:vAlign w:val="center"/>
+          </w:tcPr>
+          <w:p>
+            <w:pPr>
+              <w:pStyle w:val="Normal"/>
+              <w:jc w:val="left"/>
+              <w:pBdr>
+                <w:bottom w:val="none" w:sz="0" w:space="0" w:color="000000"/>
+                <w:top w:val="none" w:sz="0" w:space="0" w:color="000000"/>
+                <w:left w:val="none" w:sz="0" w:space="0" w:color="000000"/>
+                <w:right w:val="none" w:sz="0" w:space="0" w:color="000000"/>
+              </w:pBdr>
+              <w:spacing w:after="100" w:before="100" w:line="240"/>
+              <w:ind w:left="100" w:right="100" w:firstLine="0" w:firstLineChars="0"/>
+            </w:pPr>
+            <w:r>
+              <w:rPr>
+                <w:rFonts w:ascii="Arial" w:hAnsi="Arial" w:eastAsia="Arial" w:cs="Arial"/>
+                <w:i w:val="false"/>
+                <w:b w:val="false"/>
+                <w:u w:val="none"/>
+                <w:sz w:val="22"/>
+                <w:szCs w:val="22"/>
+                <w:color w:val="000000"/>
+              </w:rPr>
+              <w:t xml:space="preserve">Biotype:Plant</w:t>
+            </w:r>
+          </w:p>
+        </w:tc>
+        <w:tc>
+          <w:tcPr>
+            <w:tcBorders>
+              <w:bottom w:val="none" w:sz="0" w:space="0" w:color="000000"/>
+              <w:top w:val="none" w:sz="0" w:space="0" w:color="000000"/>
+              <w:left w:val="none" w:sz="0" w:space="0" w:color="000000"/>
+              <w:right w:val="none" w:sz="0" w:space="0" w:color="000000"/>
+            </w:tcBorders>
+            <w:shd w:val="clear" w:color="auto" w:fill="FFFFFF"/>
+            <w:tcMar>
+              <w:top w:w="0" w:type="dxa"/>
+              <w:bottom w:w="0" w:type="dxa"/>
+              <w:left w:w="0" w:type="dxa"/>
+              <w:right w:w="0" w:type="dxa"/>
+            </w:tcMar>
+            <w:vAlign w:val="center"/>
+          </w:tcPr>
+          <w:p>
+            <w:pPr>
+              <w:pStyle w:val="Normal"/>
+              <w:jc w:val="left"/>
+              <w:pBdr>
+                <w:bottom w:val="none" w:sz="0" w:space="0" w:color="000000"/>
+                <w:top w:val="none" w:sz="0" w:space="0" w:color="000000"/>
+                <w:left w:val="none" w:sz="0" w:space="0" w:color="000000"/>
+                <w:right w:val="none" w:sz="0" w:space="0" w:color="000000"/>
+              </w:pBdr>
+              <w:spacing w:after="100" w:before="100" w:line="240"/>
+              <w:ind w:left="100" w:right="100" w:firstLine="0" w:firstLineChars="0"/>
+            </w:pPr>
+            <w:r>
+              <w:rPr>
+                <w:rFonts w:ascii="Arial" w:hAnsi="Arial" w:eastAsia="Arial" w:cs="Arial"/>
+                <w:i w:val="false"/>
+                <w:b w:val="false"/>
+                <w:u w:val="none"/>
+                <w:sz w:val="22"/>
+                <w:szCs w:val="22"/>
+                <w:color w:val="000000"/>
+              </w:rPr>
+              <w:t xml:space="preserve">57.65</w:t>
+            </w:r>
+          </w:p>
+        </w:tc>
+        <w:tc>
+          <w:tcPr>
+            <w:tcBorders>
+              <w:bottom w:val="none" w:sz="0" w:space="0" w:color="000000"/>
+              <w:top w:val="none" w:sz="0" w:space="0" w:color="000000"/>
+              <w:left w:val="none" w:sz="0" w:space="0" w:color="000000"/>
+              <w:right w:val="none" w:sz="0" w:space="0" w:color="000000"/>
+            </w:tcBorders>
+            <w:shd w:val="clear" w:color="auto" w:fill="FFFFFF"/>
+            <w:tcMar>
+              <w:top w:w="0" w:type="dxa"/>
+              <w:bottom w:w="0" w:type="dxa"/>
+              <w:left w:w="0" w:type="dxa"/>
+              <w:right w:w="0" w:type="dxa"/>
+            </w:tcMar>
+            <w:vAlign w:val="center"/>
+          </w:tcPr>
+          <w:p>
+            <w:pPr>
+              <w:pStyle w:val="Normal"/>
+              <w:jc w:val="right"/>
+              <w:pBdr>
+                <w:bottom w:val="none" w:sz="0" w:space="0" w:color="000000"/>
+                <w:top w:val="none" w:sz="0" w:space="0" w:color="000000"/>
+                <w:left w:val="none" w:sz="0" w:space="0" w:color="000000"/>
+                <w:right w:val="none" w:sz="0" w:space="0" w:color="000000"/>
+              </w:pBdr>
+              <w:spacing w:after="100" w:before="100" w:line="240"/>
+              <w:ind w:left="100" w:right="100" w:firstLine="0" w:firstLineChars="0"/>
+            </w:pPr>
+            <w:r>
+              <w:rPr>
+                <w:rFonts w:ascii="Arial" w:hAnsi="Arial" w:eastAsia="Arial" w:cs="Arial"/>
+                <w:i w:val="false"/>
+                <w:b w:val="false"/>
+                <w:u w:val="none"/>
+                <w:sz w:val="22"/>
+                <w:szCs w:val="22"/>
+                <w:color w:val="000000"/>
+              </w:rPr>
+              <w:t xml:space="preserve">5</w:t>
+            </w:r>
+          </w:p>
+        </w:tc>
+        <w:tc>
+          <w:tcPr>
+            <w:tcBorders>
+              <w:bottom w:val="none" w:sz="0" w:space="0" w:color="000000"/>
+              <w:top w:val="none" w:sz="0" w:space="0" w:color="000000"/>
+              <w:left w:val="none" w:sz="0" w:space="0" w:color="000000"/>
+              <w:right w:val="none" w:sz="0" w:space="0" w:color="000000"/>
+            </w:tcBorders>
+            <w:shd w:val="clear" w:color="auto" w:fill="FFFFFF"/>
+            <w:tcMar>
+              <w:top w:w="0" w:type="dxa"/>
+              <w:bottom w:w="0" w:type="dxa"/>
+              <w:left w:w="0" w:type="dxa"/>
+              <w:right w:w="0" w:type="dxa"/>
+            </w:tcMar>
+            <w:vAlign w:val="center"/>
+          </w:tcPr>
+          <w:p>
+            <w:pPr>
+              <w:pStyle w:val="Normal"/>
+              <w:jc w:val="left"/>
+              <w:pBdr>
+                <w:bottom w:val="none" w:sz="0" w:space="0" w:color="000000"/>
+                <w:top w:val="none" w:sz="0" w:space="0" w:color="000000"/>
+                <w:left w:val="none" w:sz="0" w:space="0" w:color="000000"/>
+                <w:right w:val="none" w:sz="0" w:space="0" w:color="000000"/>
+              </w:pBdr>
+              <w:spacing w:after="100" w:before="100" w:line="240"/>
+              <w:ind w:left="100" w:right="100" w:firstLine="0" w:firstLineChars="0"/>
+            </w:pPr>
+            <w:r>
+              <w:rPr>
+                <w:rFonts w:ascii="Arial" w:hAnsi="Arial" w:eastAsia="Arial" w:cs="Arial"/>
+                <w:i w:val="false"/>
+                <w:b w:val="true"/>
+                <w:u w:val="none"/>
+                <w:sz w:val="22"/>
+                <w:szCs w:val="22"/>
+                <w:color w:val="000000"/>
+              </w:rPr>
+              <w:t xml:space="preserve">&lt; 0.001</w:t>
+            </w:r>
+          </w:p>
+        </w:tc>
+      </w:tr>
+      <w:tr>
+        <w:trPr>
+          <w:trHeight w:val="360" w:hRule="auto"/>
+        </w:trPr>
+        body5
+        <w:tc>
+          <w:tcPr>
+            <w:tcBorders>
+              <w:bottom w:val="none" w:sz="0" w:space="0" w:color="000000"/>
+              <w:top w:val="none" w:sz="0" w:space="0" w:color="000000"/>
+              <w:left w:val="none" w:sz="0" w:space="0" w:color="000000"/>
+              <w:right w:val="none" w:sz="0" w:space="0" w:color="000000"/>
+            </w:tcBorders>
+            <w:shd w:val="clear" w:color="auto" w:fill="FFFFFF"/>
+            <w:tcMar>
+              <w:top w:w="0" w:type="dxa"/>
+              <w:bottom w:w="0" w:type="dxa"/>
+              <w:left w:w="0" w:type="dxa"/>
+              <w:right w:w="0" w:type="dxa"/>
+            </w:tcMar>
+            <w:vAlign w:val="center"/>
+          </w:tcPr>
+          <w:p>
+            <w:pPr>
+              <w:pStyle w:val="Normal"/>
+              <w:jc w:val="left"/>
+              <w:pBdr>
+                <w:bottom w:val="none" w:sz="0" w:space="0" w:color="000000"/>
+                <w:top w:val="none" w:sz="0" w:space="0" w:color="000000"/>
+                <w:left w:val="none" w:sz="0" w:space="0" w:color="000000"/>
+                <w:right w:val="none" w:sz="0" w:space="0" w:color="000000"/>
+              </w:pBdr>
+              <w:spacing w:after="100" w:before="100" w:line="240"/>
+              <w:ind w:left="100" w:right="100" w:firstLine="0" w:firstLineChars="0"/>
+            </w:pPr>
+            <w:r>
+              <w:rPr>
+                <w:rFonts w:ascii="Arial" w:hAnsi="Arial" w:eastAsia="Arial" w:cs="Arial"/>
+                <w:i w:val="false"/>
+                <w:b w:val="false"/>
+                <w:u w:val="none"/>
+                <w:sz w:val="22"/>
+                <w:szCs w:val="22"/>
+                <w:color w:val="000000"/>
+              </w:rPr>
+              <w:t xml:space="preserve">Biotype:Virus</w:t>
+            </w:r>
+          </w:p>
+        </w:tc>
+        <w:tc>
+          <w:tcPr>
+            <w:tcBorders>
+              <w:bottom w:val="none" w:sz="0" w:space="0" w:color="000000"/>
+              <w:top w:val="none" w:sz="0" w:space="0" w:color="000000"/>
+              <w:left w:val="none" w:sz="0" w:space="0" w:color="000000"/>
+              <w:right w:val="none" w:sz="0" w:space="0" w:color="000000"/>
+            </w:tcBorders>
+            <w:shd w:val="clear" w:color="auto" w:fill="FFFFFF"/>
+            <w:tcMar>
+              <w:top w:w="0" w:type="dxa"/>
+              <w:bottom w:w="0" w:type="dxa"/>
+              <w:left w:w="0" w:type="dxa"/>
+              <w:right w:w="0" w:type="dxa"/>
+            </w:tcMar>
+            <w:vAlign w:val="center"/>
+          </w:tcPr>
+          <w:p>
+            <w:pPr>
+              <w:pStyle w:val="Normal"/>
+              <w:jc w:val="left"/>
+              <w:pBdr>
+                <w:bottom w:val="none" w:sz="0" w:space="0" w:color="000000"/>
+                <w:top w:val="none" w:sz="0" w:space="0" w:color="000000"/>
+                <w:left w:val="none" w:sz="0" w:space="0" w:color="000000"/>
+                <w:right w:val="none" w:sz="0" w:space="0" w:color="000000"/>
+              </w:pBdr>
+              <w:spacing w:after="100" w:before="100" w:line="240"/>
+              <w:ind w:left="100" w:right="100" w:firstLine="0" w:firstLineChars="0"/>
+            </w:pPr>
+            <w:r>
+              <w:rPr>
+                <w:rFonts w:ascii="Arial" w:hAnsi="Arial" w:eastAsia="Arial" w:cs="Arial"/>
+                <w:i w:val="false"/>
+                <w:b w:val="false"/>
+                <w:u w:val="none"/>
+                <w:sz w:val="22"/>
+                <w:szCs w:val="22"/>
+                <w:color w:val="000000"/>
+              </w:rPr>
+              <w:t xml:space="preserve"> 2.00</w:t>
+            </w:r>
+          </w:p>
+        </w:tc>
+        <w:tc>
+          <w:tcPr>
+            <w:tcBorders>
+              <w:bottom w:val="none" w:sz="0" w:space="0" w:color="000000"/>
+              <w:top w:val="none" w:sz="0" w:space="0" w:color="000000"/>
+              <w:left w:val="none" w:sz="0" w:space="0" w:color="000000"/>
+              <w:right w:val="none" w:sz="0" w:space="0" w:color="000000"/>
+            </w:tcBorders>
+            <w:shd w:val="clear" w:color="auto" w:fill="FFFFFF"/>
+            <w:tcMar>
+              <w:top w:w="0" w:type="dxa"/>
+              <w:bottom w:w="0" w:type="dxa"/>
+              <w:left w:w="0" w:type="dxa"/>
+              <w:right w:w="0" w:type="dxa"/>
+            </w:tcMar>
+            <w:vAlign w:val="center"/>
+          </w:tcPr>
+          <w:p>
+            <w:pPr>
+              <w:pStyle w:val="Normal"/>
+              <w:jc w:val="right"/>
+              <w:pBdr>
+                <w:bottom w:val="none" w:sz="0" w:space="0" w:color="000000"/>
+                <w:top w:val="none" w:sz="0" w:space="0" w:color="000000"/>
+                <w:left w:val="none" w:sz="0" w:space="0" w:color="000000"/>
+                <w:right w:val="none" w:sz="0" w:space="0" w:color="000000"/>
+              </w:pBdr>
+              <w:spacing w:after="100" w:before="100" w:line="240"/>
+              <w:ind w:left="100" w:right="100" w:firstLine="0" w:firstLineChars="0"/>
+            </w:pPr>
+            <w:r>
+              <w:rPr>
+                <w:rFonts w:ascii="Arial" w:hAnsi="Arial" w:eastAsia="Arial" w:cs="Arial"/>
+                <w:i w:val="false"/>
+                <w:b w:val="false"/>
+                <w:u w:val="none"/>
+                <w:sz w:val="22"/>
+                <w:szCs w:val="22"/>
+                <w:color w:val="000000"/>
+              </w:rPr>
+              <w:t xml:space="preserve">2</w:t>
+            </w:r>
+          </w:p>
+        </w:tc>
+        <w:tc>
+          <w:tcPr>
+            <w:tcBorders>
+              <w:bottom w:val="none" w:sz="0" w:space="0" w:color="000000"/>
+              <w:top w:val="none" w:sz="0" w:space="0" w:color="000000"/>
+              <w:left w:val="none" w:sz="0" w:space="0" w:color="000000"/>
+              <w:right w:val="none" w:sz="0" w:space="0" w:color="000000"/>
+            </w:tcBorders>
+            <w:shd w:val="clear" w:color="auto" w:fill="FFFFFF"/>
+            <w:tcMar>
+              <w:top w:w="0" w:type="dxa"/>
+              <w:bottom w:w="0" w:type="dxa"/>
+              <w:left w:w="0" w:type="dxa"/>
+              <w:right w:w="0" w:type="dxa"/>
+            </w:tcMar>
+            <w:vAlign w:val="center"/>
+          </w:tcPr>
+          <w:p>
+            <w:pPr>
+              <w:pStyle w:val="Normal"/>
+              <w:jc w:val="left"/>
+              <w:pBdr>
+                <w:bottom w:val="none" w:sz="0" w:space="0" w:color="000000"/>
+                <w:top w:val="none" w:sz="0" w:space="0" w:color="000000"/>
+                <w:left w:val="none" w:sz="0" w:space="0" w:color="000000"/>
+                <w:right w:val="none" w:sz="0" w:space="0" w:color="000000"/>
+              </w:pBdr>
+              <w:spacing w:after="100" w:before="100" w:line="240"/>
+              <w:ind w:left="100" w:right="100" w:firstLine="0" w:firstLineChars="0"/>
+            </w:pPr>
+            <w:r>
+              <w:rPr>
+                <w:rFonts w:ascii="Arial" w:hAnsi="Arial" w:eastAsia="Arial" w:cs="Arial"/>
+                <w:i w:val="false"/>
+                <w:b w:val="false"/>
+                <w:u w:val="none"/>
+                <w:sz w:val="22"/>
+                <w:szCs w:val="22"/>
+                <w:color w:val="000000"/>
+              </w:rPr>
+              <w:t xml:space="preserve">0.37</w:t>
+            </w:r>
+          </w:p>
+        </w:tc>
+      </w:tr>
+      <w:tr>
+        <w:trPr>
+          <w:trHeight w:val="360" w:hRule="auto"/>
+        </w:trPr>
+        body6
+        <w:tc>
+          <w:tcPr>
+            <w:tcBorders>
+              <w:bottom w:val="none" w:sz="0" w:space="0" w:color="000000"/>
+              <w:top w:val="none" w:sz="0" w:space="0" w:color="000000"/>
+              <w:left w:val="none" w:sz="0" w:space="0" w:color="000000"/>
+              <w:right w:val="none" w:sz="0" w:space="0" w:color="000000"/>
+            </w:tcBorders>
+            <w:shd w:val="clear" w:color="auto" w:fill="FFFFFF"/>
+            <w:tcMar>
+              <w:top w:w="0" w:type="dxa"/>
+              <w:bottom w:w="0" w:type="dxa"/>
+              <w:left w:w="0" w:type="dxa"/>
+              <w:right w:w="0" w:type="dxa"/>
+            </w:tcMar>
+            <w:vAlign w:val="center"/>
+          </w:tcPr>
+          <w:p>
+            <w:pPr>
+              <w:pStyle w:val="Normal"/>
+              <w:jc w:val="left"/>
+              <w:pBdr>
+                <w:bottom w:val="none" w:sz="0" w:space="0" w:color="000000"/>
+                <w:top w:val="none" w:sz="0" w:space="0" w:color="000000"/>
+                <w:left w:val="none" w:sz="0" w:space="0" w:color="000000"/>
+                <w:right w:val="none" w:sz="0" w:space="0" w:color="000000"/>
+              </w:pBdr>
+              <w:spacing w:after="100" w:before="100" w:line="240"/>
+              <w:ind w:left="100" w:right="100" w:firstLine="0" w:firstLineChars="0"/>
+            </w:pPr>
+            <w:r>
+              <w:rPr>
+                <w:rFonts w:ascii="Arial" w:hAnsi="Arial" w:eastAsia="Arial" w:cs="Arial"/>
+                <w:i w:val="false"/>
+                <w:b w:val="false"/>
+                <w:u w:val="none"/>
+                <w:sz w:val="22"/>
+                <w:szCs w:val="22"/>
+                <w:color w:val="000000"/>
+              </w:rPr>
+              <w:t xml:space="preserve">Plant:Virus</w:t>
+            </w:r>
+          </w:p>
+        </w:tc>
+        <w:tc>
+          <w:tcPr>
+            <w:tcBorders>
+              <w:bottom w:val="none" w:sz="0" w:space="0" w:color="000000"/>
+              <w:top w:val="none" w:sz="0" w:space="0" w:color="000000"/>
+              <w:left w:val="none" w:sz="0" w:space="0" w:color="000000"/>
+              <w:right w:val="none" w:sz="0" w:space="0" w:color="000000"/>
+            </w:tcBorders>
+            <w:shd w:val="clear" w:color="auto" w:fill="FFFFFF"/>
+            <w:tcMar>
+              <w:top w:w="0" w:type="dxa"/>
+              <w:bottom w:w="0" w:type="dxa"/>
+              <w:left w:w="0" w:type="dxa"/>
+              <w:right w:w="0" w:type="dxa"/>
+            </w:tcMar>
+            <w:vAlign w:val="center"/>
+          </w:tcPr>
+          <w:p>
+            <w:pPr>
+              <w:pStyle w:val="Normal"/>
+              <w:jc w:val="left"/>
+              <w:pBdr>
+                <w:bottom w:val="none" w:sz="0" w:space="0" w:color="000000"/>
+                <w:top w:val="none" w:sz="0" w:space="0" w:color="000000"/>
+                <w:left w:val="none" w:sz="0" w:space="0" w:color="000000"/>
+                <w:right w:val="none" w:sz="0" w:space="0" w:color="000000"/>
+              </w:pBdr>
+              <w:spacing w:after="100" w:before="100" w:line="240"/>
+              <w:ind w:left="100" w:right="100" w:firstLine="0" w:firstLineChars="0"/>
+            </w:pPr>
+            <w:r>
+              <w:rPr>
+                <w:rFonts w:ascii="Arial" w:hAnsi="Arial" w:eastAsia="Arial" w:cs="Arial"/>
+                <w:i w:val="false"/>
+                <w:b w:val="false"/>
+                <w:u w:val="none"/>
+                <w:sz w:val="22"/>
+                <w:szCs w:val="22"/>
+                <w:color w:val="000000"/>
+              </w:rPr>
+              <w:t xml:space="preserve">33.34</w:t>
+            </w:r>
+          </w:p>
+        </w:tc>
+        <w:tc>
+          <w:tcPr>
+            <w:tcBorders>
+              <w:bottom w:val="none" w:sz="0" w:space="0" w:color="000000"/>
+              <w:top w:val="none" w:sz="0" w:space="0" w:color="000000"/>
+              <w:left w:val="none" w:sz="0" w:space="0" w:color="000000"/>
+              <w:right w:val="none" w:sz="0" w:space="0" w:color="000000"/>
+            </w:tcBorders>
+            <w:shd w:val="clear" w:color="auto" w:fill="FFFFFF"/>
+            <w:tcMar>
+              <w:top w:w="0" w:type="dxa"/>
+              <w:bottom w:w="0" w:type="dxa"/>
+              <w:left w:w="0" w:type="dxa"/>
+              <w:right w:w="0" w:type="dxa"/>
+            </w:tcMar>
+            <w:vAlign w:val="center"/>
+          </w:tcPr>
+          <w:p>
+            <w:pPr>
+              <w:pStyle w:val="Normal"/>
+              <w:jc w:val="right"/>
+              <w:pBdr>
+                <w:bottom w:val="none" w:sz="0" w:space="0" w:color="000000"/>
+                <w:top w:val="none" w:sz="0" w:space="0" w:color="000000"/>
+                <w:left w:val="none" w:sz="0" w:space="0" w:color="000000"/>
+                <w:right w:val="none" w:sz="0" w:space="0" w:color="000000"/>
+              </w:pBdr>
+              <w:spacing w:after="100" w:before="100" w:line="240"/>
+              <w:ind w:left="100" w:right="100" w:firstLine="0" w:firstLineChars="0"/>
+            </w:pPr>
+            <w:r>
+              <w:rPr>
+                <w:rFonts w:ascii="Arial" w:hAnsi="Arial" w:eastAsia="Arial" w:cs="Arial"/>
+                <w:i w:val="false"/>
+                <w:b w:val="false"/>
+                <w:u w:val="none"/>
+                <w:sz w:val="22"/>
+                <w:szCs w:val="22"/>
+                <w:color w:val="000000"/>
+              </w:rPr>
+              <w:t xml:space="preserve">9</w:t>
+            </w:r>
+          </w:p>
+        </w:tc>
+        <w:tc>
+          <w:tcPr>
+            <w:tcBorders>
+              <w:bottom w:val="none" w:sz="0" w:space="0" w:color="000000"/>
+              <w:top w:val="none" w:sz="0" w:space="0" w:color="000000"/>
+              <w:left w:val="none" w:sz="0" w:space="0" w:color="000000"/>
+              <w:right w:val="none" w:sz="0" w:space="0" w:color="000000"/>
+            </w:tcBorders>
+            <w:shd w:val="clear" w:color="auto" w:fill="FFFFFF"/>
+            <w:tcMar>
+              <w:top w:w="0" w:type="dxa"/>
+              <w:bottom w:w="0" w:type="dxa"/>
+              <w:left w:w="0" w:type="dxa"/>
+              <w:right w:w="0" w:type="dxa"/>
+            </w:tcMar>
+            <w:vAlign w:val="center"/>
+          </w:tcPr>
+          <w:p>
+            <w:pPr>
+              <w:pStyle w:val="Normal"/>
+              <w:jc w:val="left"/>
+              <w:pBdr>
+                <w:bottom w:val="none" w:sz="0" w:space="0" w:color="000000"/>
+                <w:top w:val="none" w:sz="0" w:space="0" w:color="000000"/>
+                <w:left w:val="none" w:sz="0" w:space="0" w:color="000000"/>
+                <w:right w:val="none" w:sz="0" w:space="0" w:color="000000"/>
+              </w:pBdr>
+              <w:spacing w:after="100" w:before="100" w:line="240"/>
+              <w:ind w:left="100" w:right="100" w:firstLine="0" w:firstLineChars="0"/>
+            </w:pPr>
+            <w:r>
+              <w:rPr>
+                <w:rFonts w:ascii="Arial" w:hAnsi="Arial" w:eastAsia="Arial" w:cs="Arial"/>
+                <w:i w:val="false"/>
+                <w:b w:val="true"/>
+                <w:u w:val="none"/>
+                <w:sz w:val="22"/>
+                <w:szCs w:val="22"/>
+                <w:color w:val="000000"/>
+              </w:rPr>
+              <w:t xml:space="preserve">&lt; 0.001</w:t>
+            </w:r>
+          </w:p>
+        </w:tc>
+      </w:tr>
+      <w:tr>
+        <w:trPr>
+          <w:trHeight w:val="360" w:hRule="auto"/>
+        </w:trPr>
+        body7
+        <w:tc>
+          <w:tcPr>
+            <w:tcBorders>
+              <w:bottom w:val="single" w:sz="12" w:space="0" w:color="666666"/>
+              <w:top w:val="none" w:sz="0" w:space="0" w:color="000000"/>
+              <w:left w:val="none" w:sz="0" w:space="0" w:color="000000"/>
+              <w:right w:val="none" w:sz="0" w:space="0" w:color="000000"/>
+            </w:tcBorders>
+            <w:shd w:val="clear" w:color="auto" w:fill="FFFFFF"/>
+            <w:tcMar>
+              <w:top w:w="0" w:type="dxa"/>
+              <w:bottom w:w="0" w:type="dxa"/>
+              <w:left w:w="0" w:type="dxa"/>
+              <w:right w:w="0" w:type="dxa"/>
+            </w:tcMar>
+            <w:vAlign w:val="center"/>
+          </w:tcPr>
+          <w:p>
+            <w:pPr>
+              <w:pStyle w:val="Normal"/>
+              <w:jc w:val="left"/>
+              <w:pBdr>
+                <w:bottom w:val="none" w:sz="0" w:space="0" w:color="000000"/>
+                <w:top w:val="none" w:sz="0" w:space="0" w:color="000000"/>
+                <w:left w:val="none" w:sz="0" w:space="0" w:color="000000"/>
+                <w:right w:val="none" w:sz="0" w:space="0" w:color="000000"/>
+              </w:pBdr>
+              <w:spacing w:after="100" w:before="100" w:line="240"/>
+              <w:ind w:left="100" w:right="100" w:firstLine="0" w:firstLineChars="0"/>
+            </w:pPr>
+            <w:r>
+              <w:rPr>
+                <w:rFonts w:ascii="Arial" w:hAnsi="Arial" w:eastAsia="Arial" w:cs="Arial"/>
+                <w:i w:val="false"/>
+                <w:b w:val="false"/>
+                <w:u w:val="none"/>
+                <w:sz w:val="22"/>
+                <w:szCs w:val="22"/>
+                <w:color w:val="000000"/>
+              </w:rPr>
+              <w:t xml:space="preserve">Biotype:Plant:Virus</w:t>
+            </w:r>
+          </w:p>
+        </w:tc>
+        <w:tc>
+          <w:tcPr>
+            <w:tcBorders>
+              <w:bottom w:val="single" w:sz="12" w:space="0" w:color="666666"/>
+              <w:top w:val="none" w:sz="0" w:space="0" w:color="000000"/>
+              <w:left w:val="none" w:sz="0" w:space="0" w:color="000000"/>
+              <w:right w:val="none" w:sz="0" w:space="0" w:color="000000"/>
+            </w:tcBorders>
+            <w:shd w:val="clear" w:color="auto" w:fill="FFFFFF"/>
+            <w:tcMar>
+              <w:top w:w="0" w:type="dxa"/>
+              <w:bottom w:w="0" w:type="dxa"/>
+              <w:left w:w="0" w:type="dxa"/>
+              <w:right w:w="0" w:type="dxa"/>
+            </w:tcMar>
+            <w:vAlign w:val="center"/>
+          </w:tcPr>
+          <w:p>
+            <w:pPr>
+              <w:pStyle w:val="Normal"/>
+              <w:jc w:val="left"/>
+              <w:pBdr>
+                <w:bottom w:val="none" w:sz="0" w:space="0" w:color="000000"/>
+                <w:top w:val="none" w:sz="0" w:space="0" w:color="000000"/>
+                <w:left w:val="none" w:sz="0" w:space="0" w:color="000000"/>
+                <w:right w:val="none" w:sz="0" w:space="0" w:color="000000"/>
+              </w:pBdr>
+              <w:spacing w:after="100" w:before="100" w:line="240"/>
+              <w:ind w:left="100" w:right="100" w:firstLine="0" w:firstLineChars="0"/>
+            </w:pPr>
+            <w:r>
+              <w:rPr>
+                <w:rFonts w:ascii="Arial" w:hAnsi="Arial" w:eastAsia="Arial" w:cs="Arial"/>
+                <w:i w:val="false"/>
+                <w:b w:val="false"/>
+                <w:u w:val="none"/>
+                <w:sz w:val="22"/>
+                <w:szCs w:val="22"/>
+                <w:color w:val="000000"/>
+              </w:rPr>
+              <w:t xml:space="preserve"> 8.74</w:t>
+            </w:r>
+          </w:p>
+        </w:tc>
+        <w:tc>
+          <w:tcPr>
+            <w:tcBorders>
+              <w:bottom w:val="single" w:sz="12" w:space="0" w:color="666666"/>
+              <w:top w:val="none" w:sz="0" w:space="0" w:color="000000"/>
+              <w:left w:val="none" w:sz="0" w:space="0" w:color="000000"/>
+              <w:right w:val="none" w:sz="0" w:space="0" w:color="000000"/>
+            </w:tcBorders>
+            <w:shd w:val="clear" w:color="auto" w:fill="FFFFFF"/>
+            <w:tcMar>
+              <w:top w:w="0" w:type="dxa"/>
+              <w:bottom w:w="0" w:type="dxa"/>
+              <w:left w:w="0" w:type="dxa"/>
+              <w:right w:w="0" w:type="dxa"/>
+            </w:tcMar>
+            <w:vAlign w:val="center"/>
+          </w:tcPr>
+          <w:p>
+            <w:pPr>
+              <w:pStyle w:val="Normal"/>
+              <w:jc w:val="right"/>
+              <w:pBdr>
+                <w:bottom w:val="none" w:sz="0" w:space="0" w:color="000000"/>
+                <w:top w:val="none" w:sz="0" w:space="0" w:color="000000"/>
+                <w:left w:val="none" w:sz="0" w:space="0" w:color="000000"/>
+                <w:right w:val="none" w:sz="0" w:space="0" w:color="000000"/>
+              </w:pBdr>
+              <w:spacing w:after="100" w:before="100" w:line="240"/>
+              <w:ind w:left="100" w:right="100" w:firstLine="0" w:firstLineChars="0"/>
+            </w:pPr>
+            <w:r>
+              <w:rPr>
+                <w:rFonts w:ascii="Arial" w:hAnsi="Arial" w:eastAsia="Arial" w:cs="Arial"/>
+                <w:i w:val="false"/>
+                <w:b w:val="false"/>
+                <w:u w:val="none"/>
+                <w:sz w:val="22"/>
+                <w:szCs w:val="22"/>
+                <w:color w:val="000000"/>
+              </w:rPr>
+              <w:t xml:space="preserve">9</w:t>
+            </w:r>
+          </w:p>
+        </w:tc>
+        <w:tc>
+          <w:tcPr>
+            <w:tcBorders>
+              <w:bottom w:val="single" w:sz="12" w:space="0" w:color="666666"/>
+              <w:top w:val="none" w:sz="0" w:space="0" w:color="000000"/>
+              <w:left w:val="none" w:sz="0" w:space="0" w:color="000000"/>
+              <w:right w:val="none" w:sz="0" w:space="0" w:color="000000"/>
+            </w:tcBorders>
+            <w:shd w:val="clear" w:color="auto" w:fill="FFFFFF"/>
+            <w:tcMar>
+              <w:top w:w="0" w:type="dxa"/>
+              <w:bottom w:w="0" w:type="dxa"/>
+              <w:left w:w="0" w:type="dxa"/>
+              <w:right w:w="0" w:type="dxa"/>
+            </w:tcMar>
+            <w:vAlign w:val="center"/>
+          </w:tcPr>
+          <w:p>
+            <w:pPr>
+              <w:pStyle w:val="Normal"/>
+              <w:jc w:val="left"/>
+              <w:pBdr>
+                <w:bottom w:val="none" w:sz="0" w:space="0" w:color="000000"/>
+                <w:top w:val="none" w:sz="0" w:space="0" w:color="000000"/>
+                <w:left w:val="none" w:sz="0" w:space="0" w:color="000000"/>
+                <w:right w:val="none" w:sz="0" w:space="0" w:color="000000"/>
+              </w:pBdr>
+              <w:spacing w:after="100" w:before="100" w:line="240"/>
+              <w:ind w:left="100" w:right="100" w:firstLine="0" w:firstLineChars="0"/>
+            </w:pPr>
+            <w:r>
+              <w:rPr>
+                <w:rFonts w:ascii="Arial" w:hAnsi="Arial" w:eastAsia="Arial" w:cs="Arial"/>
+                <w:i w:val="false"/>
+                <w:b w:val="false"/>
+                <w:u w:val="none"/>
+                <w:sz w:val="22"/>
+                <w:szCs w:val="22"/>
+                <w:color w:val="000000"/>
+              </w:rPr>
+              <w:t xml:space="preserve">0.46</w:t>
             </w:r>
           </w:p>
         </w:tc>
@@ -1727,7 +3220,7 @@
                 <w:szCs w:val="22"/>
                 <w:color w:val="000000"/>
               </w:rPr>
-              <w:t xml:space="preserve">&lt; 1e-04</w:t>
+              <w:t xml:space="preserve">&lt; 0.001</w:t>
             </w:r>
           </w:p>
         </w:tc>
@@ -1909,17 +3402,12 @@
                 <w:szCs w:val="22"/>
                 <w:color w:val="000000"/>
               </w:rPr>
-              <w:t xml:space="preserve">&lt; 1e-04</w:t>
+              <w:t xml:space="preserve">&lt; 0.001</w:t>
             </w:r>
           </w:p>
         </w:tc>
       </w:tr>
     </w:tbl>
-    <w:p>
-      <w:r>
-        <w:br w:type="page"/>
-      </w:r>
-    </w:p>
     <w:p xmlns:w14="http://schemas.microsoft.com/office/word/2010/wordml">
       <w:pPr>
         <w:pStyle w:val="TableCaption"/>
@@ -1927,7 +3415,7 @@
         <w:keepNext/>
       </w:pPr>
       <w:r>
-        <w:t xml:space="preserve">Table S1: Analysis of Deviance for preference and performance</w:t>
+        <w:t xml:space="preserve">Table S2b: Analysis of Deviance for fully specified model</w:t>
       </w:r>
     </w:p>
     <w:tbl xmlns:w14="http://schemas.microsoft.com/office/word/2010/wordml">
@@ -2183,7 +3671,7 @@
                 <w:szCs w:val="22"/>
                 <w:color w:val="000000"/>
               </w:rPr>
-              <w:t xml:space="preserve">Log_Count</w:t>
+              <w:t xml:space="preserve">Biotype</w:t>
             </w:r>
           </w:p>
         </w:tc>
@@ -2227,7 +3715,7 @@
                 <w:szCs w:val="22"/>
                 <w:color w:val="000000"/>
               </w:rPr>
-              <w:t xml:space="preserve">21.71</w:t>
+              <w:t xml:space="preserve">  0.01</w:t>
             </w:r>
           </w:p>
         </w:tc>
@@ -2309,13 +3797,1511 @@
               <w:rPr>
                 <w:rFonts w:ascii="Arial" w:hAnsi="Arial" w:eastAsia="Arial" w:cs="Arial"/>
                 <w:i w:val="false"/>
+                <w:b w:val="false"/>
+                <w:u w:val="none"/>
+                <w:sz w:val="22"/>
+                <w:szCs w:val="22"/>
+                <w:color w:val="000000"/>
+              </w:rPr>
+              <w:t xml:space="preserve">0.94</w:t>
+            </w:r>
+          </w:p>
+        </w:tc>
+      </w:tr>
+      <w:tr>
+        <w:trPr>
+          <w:trHeight w:val="360" w:hRule="auto"/>
+        </w:trPr>
+        body2
+        <w:tc>
+          <w:tcPr>
+            <w:tcBorders>
+              <w:bottom w:val="none" w:sz="0" w:space="0" w:color="000000"/>
+              <w:top w:val="none" w:sz="0" w:space="0" w:color="000000"/>
+              <w:left w:val="none" w:sz="0" w:space="0" w:color="000000"/>
+              <w:right w:val="none" w:sz="0" w:space="0" w:color="000000"/>
+            </w:tcBorders>
+            <w:shd w:val="clear" w:color="auto" w:fill="FFFFFF"/>
+            <w:tcMar>
+              <w:top w:w="0" w:type="dxa"/>
+              <w:bottom w:w="0" w:type="dxa"/>
+              <w:left w:w="0" w:type="dxa"/>
+              <w:right w:w="0" w:type="dxa"/>
+            </w:tcMar>
+            <w:vAlign w:val="center"/>
+          </w:tcPr>
+          <w:p>
+            <w:pPr>
+              <w:pStyle w:val="Normal"/>
+              <w:jc w:val="left"/>
+              <w:pBdr>
+                <w:bottom w:val="none" w:sz="0" w:space="0" w:color="000000"/>
+                <w:top w:val="none" w:sz="0" w:space="0" w:color="000000"/>
+                <w:left w:val="none" w:sz="0" w:space="0" w:color="000000"/>
+                <w:right w:val="none" w:sz="0" w:space="0" w:color="000000"/>
+              </w:pBdr>
+              <w:spacing w:after="100" w:before="100" w:line="240"/>
+              <w:ind w:left="100" w:right="100" w:firstLine="0" w:firstLineChars="0"/>
+            </w:pPr>
+            <w:r>
+              <w:rPr>
+                <w:rFonts w:ascii="Arial" w:hAnsi="Arial" w:eastAsia="Arial" w:cs="Arial"/>
+                <w:i w:val="false"/>
+                <w:b w:val="false"/>
+                <w:u w:val="none"/>
+                <w:sz w:val="22"/>
+                <w:szCs w:val="22"/>
+                <w:color w:val="000000"/>
+              </w:rPr>
+              <w:t xml:space="preserve">Plant</w:t>
+            </w:r>
+          </w:p>
+        </w:tc>
+        <w:tc>
+          <w:tcPr>
+            <w:tcBorders>
+              <w:bottom w:val="none" w:sz="0" w:space="0" w:color="000000"/>
+              <w:top w:val="none" w:sz="0" w:space="0" w:color="000000"/>
+              <w:left w:val="none" w:sz="0" w:space="0" w:color="000000"/>
+              <w:right w:val="none" w:sz="0" w:space="0" w:color="000000"/>
+            </w:tcBorders>
+            <w:shd w:val="clear" w:color="auto" w:fill="FFFFFF"/>
+            <w:tcMar>
+              <w:top w:w="0" w:type="dxa"/>
+              <w:bottom w:w="0" w:type="dxa"/>
+              <w:left w:w="0" w:type="dxa"/>
+              <w:right w:w="0" w:type="dxa"/>
+            </w:tcMar>
+            <w:vAlign w:val="center"/>
+          </w:tcPr>
+          <w:p>
+            <w:pPr>
+              <w:pStyle w:val="Normal"/>
+              <w:jc w:val="left"/>
+              <w:pBdr>
+                <w:bottom w:val="none" w:sz="0" w:space="0" w:color="000000"/>
+                <w:top w:val="none" w:sz="0" w:space="0" w:color="000000"/>
+                <w:left w:val="none" w:sz="0" w:space="0" w:color="000000"/>
+                <w:right w:val="none" w:sz="0" w:space="0" w:color="000000"/>
+              </w:pBdr>
+              <w:spacing w:after="100" w:before="100" w:line="240"/>
+              <w:ind w:left="100" w:right="100" w:firstLine="0" w:firstLineChars="0"/>
+            </w:pPr>
+            <w:r>
+              <w:rPr>
+                <w:rFonts w:ascii="Arial" w:hAnsi="Arial" w:eastAsia="Arial" w:cs="Arial"/>
+                <w:i w:val="false"/>
+                <w:b w:val="false"/>
+                <w:u w:val="none"/>
+                <w:sz w:val="22"/>
+                <w:szCs w:val="22"/>
+                <w:color w:val="000000"/>
+              </w:rPr>
+              <w:t xml:space="preserve">108.06</w:t>
+            </w:r>
+          </w:p>
+        </w:tc>
+        <w:tc>
+          <w:tcPr>
+            <w:tcBorders>
+              <w:bottom w:val="none" w:sz="0" w:space="0" w:color="000000"/>
+              <w:top w:val="none" w:sz="0" w:space="0" w:color="000000"/>
+              <w:left w:val="none" w:sz="0" w:space="0" w:color="000000"/>
+              <w:right w:val="none" w:sz="0" w:space="0" w:color="000000"/>
+            </w:tcBorders>
+            <w:shd w:val="clear" w:color="auto" w:fill="FFFFFF"/>
+            <w:tcMar>
+              <w:top w:w="0" w:type="dxa"/>
+              <w:bottom w:w="0" w:type="dxa"/>
+              <w:left w:w="0" w:type="dxa"/>
+              <w:right w:w="0" w:type="dxa"/>
+            </w:tcMar>
+            <w:vAlign w:val="center"/>
+          </w:tcPr>
+          <w:p>
+            <w:pPr>
+              <w:pStyle w:val="Normal"/>
+              <w:jc w:val="right"/>
+              <w:pBdr>
+                <w:bottom w:val="none" w:sz="0" w:space="0" w:color="000000"/>
+                <w:top w:val="none" w:sz="0" w:space="0" w:color="000000"/>
+                <w:left w:val="none" w:sz="0" w:space="0" w:color="000000"/>
+                <w:right w:val="none" w:sz="0" w:space="0" w:color="000000"/>
+              </w:pBdr>
+              <w:spacing w:after="100" w:before="100" w:line="240"/>
+              <w:ind w:left="100" w:right="100" w:firstLine="0" w:firstLineChars="0"/>
+            </w:pPr>
+            <w:r>
+              <w:rPr>
+                <w:rFonts w:ascii="Arial" w:hAnsi="Arial" w:eastAsia="Arial" w:cs="Arial"/>
+                <w:i w:val="false"/>
+                <w:b w:val="false"/>
+                <w:u w:val="none"/>
+                <w:sz w:val="22"/>
+                <w:szCs w:val="22"/>
+                <w:color w:val="000000"/>
+              </w:rPr>
+              <w:t xml:space="preserve">5</w:t>
+            </w:r>
+          </w:p>
+        </w:tc>
+        <w:tc>
+          <w:tcPr>
+            <w:tcBorders>
+              <w:bottom w:val="none" w:sz="0" w:space="0" w:color="000000"/>
+              <w:top w:val="none" w:sz="0" w:space="0" w:color="000000"/>
+              <w:left w:val="none" w:sz="0" w:space="0" w:color="000000"/>
+              <w:right w:val="none" w:sz="0" w:space="0" w:color="000000"/>
+            </w:tcBorders>
+            <w:shd w:val="clear" w:color="auto" w:fill="FFFFFF"/>
+            <w:tcMar>
+              <w:top w:w="0" w:type="dxa"/>
+              <w:bottom w:w="0" w:type="dxa"/>
+              <w:left w:w="0" w:type="dxa"/>
+              <w:right w:w="0" w:type="dxa"/>
+            </w:tcMar>
+            <w:vAlign w:val="center"/>
+          </w:tcPr>
+          <w:p>
+            <w:pPr>
+              <w:pStyle w:val="Normal"/>
+              <w:jc w:val="left"/>
+              <w:pBdr>
+                <w:bottom w:val="none" w:sz="0" w:space="0" w:color="000000"/>
+                <w:top w:val="none" w:sz="0" w:space="0" w:color="000000"/>
+                <w:left w:val="none" w:sz="0" w:space="0" w:color="000000"/>
+                <w:right w:val="none" w:sz="0" w:space="0" w:color="000000"/>
+              </w:pBdr>
+              <w:spacing w:after="100" w:before="100" w:line="240"/>
+              <w:ind w:left="100" w:right="100" w:firstLine="0" w:firstLineChars="0"/>
+            </w:pPr>
+            <w:r>
+              <w:rPr>
+                <w:rFonts w:ascii="Arial" w:hAnsi="Arial" w:eastAsia="Arial" w:cs="Arial"/>
+                <w:i w:val="false"/>
                 <w:b w:val="true"/>
                 <w:u w:val="none"/>
                 <w:sz w:val="22"/>
                 <w:szCs w:val="22"/>
                 <w:color w:val="000000"/>
               </w:rPr>
-              <w:t xml:space="preserve">&lt; 1e-04</w:t>
+              <w:t xml:space="preserve">&lt; 0.001</w:t>
+            </w:r>
+          </w:p>
+        </w:tc>
+      </w:tr>
+      <w:tr>
+        <w:trPr>
+          <w:trHeight w:val="360" w:hRule="auto"/>
+        </w:trPr>
+        body3
+        <w:tc>
+          <w:tcPr>
+            <w:tcBorders>
+              <w:bottom w:val="none" w:sz="0" w:space="0" w:color="000000"/>
+              <w:top w:val="none" w:sz="0" w:space="0" w:color="000000"/>
+              <w:left w:val="none" w:sz="0" w:space="0" w:color="000000"/>
+              <w:right w:val="none" w:sz="0" w:space="0" w:color="000000"/>
+            </w:tcBorders>
+            <w:shd w:val="clear" w:color="auto" w:fill="FFFFFF"/>
+            <w:tcMar>
+              <w:top w:w="0" w:type="dxa"/>
+              <w:bottom w:w="0" w:type="dxa"/>
+              <w:left w:w="0" w:type="dxa"/>
+              <w:right w:w="0" w:type="dxa"/>
+            </w:tcMar>
+            <w:vAlign w:val="center"/>
+          </w:tcPr>
+          <w:p>
+            <w:pPr>
+              <w:pStyle w:val="Normal"/>
+              <w:jc w:val="left"/>
+              <w:pBdr>
+                <w:bottom w:val="none" w:sz="0" w:space="0" w:color="000000"/>
+                <w:top w:val="none" w:sz="0" w:space="0" w:color="000000"/>
+                <w:left w:val="none" w:sz="0" w:space="0" w:color="000000"/>
+                <w:right w:val="none" w:sz="0" w:space="0" w:color="000000"/>
+              </w:pBdr>
+              <w:spacing w:after="100" w:before="100" w:line="240"/>
+              <w:ind w:left="100" w:right="100" w:firstLine="0" w:firstLineChars="0"/>
+            </w:pPr>
+            <w:r>
+              <w:rPr>
+                <w:rFonts w:ascii="Arial" w:hAnsi="Arial" w:eastAsia="Arial" w:cs="Arial"/>
+                <w:i w:val="false"/>
+                <w:b w:val="false"/>
+                <w:u w:val="none"/>
+                <w:sz w:val="22"/>
+                <w:szCs w:val="22"/>
+                <w:color w:val="000000"/>
+              </w:rPr>
+              <w:t xml:space="preserve">Virus</w:t>
+            </w:r>
+          </w:p>
+        </w:tc>
+        <w:tc>
+          <w:tcPr>
+            <w:tcBorders>
+              <w:bottom w:val="none" w:sz="0" w:space="0" w:color="000000"/>
+              <w:top w:val="none" w:sz="0" w:space="0" w:color="000000"/>
+              <w:left w:val="none" w:sz="0" w:space="0" w:color="000000"/>
+              <w:right w:val="none" w:sz="0" w:space="0" w:color="000000"/>
+            </w:tcBorders>
+            <w:shd w:val="clear" w:color="auto" w:fill="FFFFFF"/>
+            <w:tcMar>
+              <w:top w:w="0" w:type="dxa"/>
+              <w:bottom w:w="0" w:type="dxa"/>
+              <w:left w:w="0" w:type="dxa"/>
+              <w:right w:w="0" w:type="dxa"/>
+            </w:tcMar>
+            <w:vAlign w:val="center"/>
+          </w:tcPr>
+          <w:p>
+            <w:pPr>
+              <w:pStyle w:val="Normal"/>
+              <w:jc w:val="left"/>
+              <w:pBdr>
+                <w:bottom w:val="none" w:sz="0" w:space="0" w:color="000000"/>
+                <w:top w:val="none" w:sz="0" w:space="0" w:color="000000"/>
+                <w:left w:val="none" w:sz="0" w:space="0" w:color="000000"/>
+                <w:right w:val="none" w:sz="0" w:space="0" w:color="000000"/>
+              </w:pBdr>
+              <w:spacing w:after="100" w:before="100" w:line="240"/>
+              <w:ind w:left="100" w:right="100" w:firstLine="0" w:firstLineChars="0"/>
+            </w:pPr>
+            <w:r>
+              <w:rPr>
+                <w:rFonts w:ascii="Arial" w:hAnsi="Arial" w:eastAsia="Arial" w:cs="Arial"/>
+                <w:i w:val="false"/>
+                <w:b w:val="false"/>
+                <w:u w:val="none"/>
+                <w:sz w:val="22"/>
+                <w:szCs w:val="22"/>
+                <w:color w:val="000000"/>
+              </w:rPr>
+              <w:t xml:space="preserve">  2.06</w:t>
+            </w:r>
+          </w:p>
+        </w:tc>
+        <w:tc>
+          <w:tcPr>
+            <w:tcBorders>
+              <w:bottom w:val="none" w:sz="0" w:space="0" w:color="000000"/>
+              <w:top w:val="none" w:sz="0" w:space="0" w:color="000000"/>
+              <w:left w:val="none" w:sz="0" w:space="0" w:color="000000"/>
+              <w:right w:val="none" w:sz="0" w:space="0" w:color="000000"/>
+            </w:tcBorders>
+            <w:shd w:val="clear" w:color="auto" w:fill="FFFFFF"/>
+            <w:tcMar>
+              <w:top w:w="0" w:type="dxa"/>
+              <w:bottom w:w="0" w:type="dxa"/>
+              <w:left w:w="0" w:type="dxa"/>
+              <w:right w:w="0" w:type="dxa"/>
+            </w:tcMar>
+            <w:vAlign w:val="center"/>
+          </w:tcPr>
+          <w:p>
+            <w:pPr>
+              <w:pStyle w:val="Normal"/>
+              <w:jc w:val="right"/>
+              <w:pBdr>
+                <w:bottom w:val="none" w:sz="0" w:space="0" w:color="000000"/>
+                <w:top w:val="none" w:sz="0" w:space="0" w:color="000000"/>
+                <w:left w:val="none" w:sz="0" w:space="0" w:color="000000"/>
+                <w:right w:val="none" w:sz="0" w:space="0" w:color="000000"/>
+              </w:pBdr>
+              <w:spacing w:after="100" w:before="100" w:line="240"/>
+              <w:ind w:left="100" w:right="100" w:firstLine="0" w:firstLineChars="0"/>
+            </w:pPr>
+            <w:r>
+              <w:rPr>
+                <w:rFonts w:ascii="Arial" w:hAnsi="Arial" w:eastAsia="Arial" w:cs="Arial"/>
+                <w:i w:val="false"/>
+                <w:b w:val="false"/>
+                <w:u w:val="none"/>
+                <w:sz w:val="22"/>
+                <w:szCs w:val="22"/>
+                <w:color w:val="000000"/>
+              </w:rPr>
+              <w:t xml:space="preserve">2</w:t>
+            </w:r>
+          </w:p>
+        </w:tc>
+        <w:tc>
+          <w:tcPr>
+            <w:tcBorders>
+              <w:bottom w:val="none" w:sz="0" w:space="0" w:color="000000"/>
+              <w:top w:val="none" w:sz="0" w:space="0" w:color="000000"/>
+              <w:left w:val="none" w:sz="0" w:space="0" w:color="000000"/>
+              <w:right w:val="none" w:sz="0" w:space="0" w:color="000000"/>
+            </w:tcBorders>
+            <w:shd w:val="clear" w:color="auto" w:fill="FFFFFF"/>
+            <w:tcMar>
+              <w:top w:w="0" w:type="dxa"/>
+              <w:bottom w:w="0" w:type="dxa"/>
+              <w:left w:w="0" w:type="dxa"/>
+              <w:right w:w="0" w:type="dxa"/>
+            </w:tcMar>
+            <w:vAlign w:val="center"/>
+          </w:tcPr>
+          <w:p>
+            <w:pPr>
+              <w:pStyle w:val="Normal"/>
+              <w:jc w:val="left"/>
+              <w:pBdr>
+                <w:bottom w:val="none" w:sz="0" w:space="0" w:color="000000"/>
+                <w:top w:val="none" w:sz="0" w:space="0" w:color="000000"/>
+                <w:left w:val="none" w:sz="0" w:space="0" w:color="000000"/>
+                <w:right w:val="none" w:sz="0" w:space="0" w:color="000000"/>
+              </w:pBdr>
+              <w:spacing w:after="100" w:before="100" w:line="240"/>
+              <w:ind w:left="100" w:right="100" w:firstLine="0" w:firstLineChars="0"/>
+            </w:pPr>
+            <w:r>
+              <w:rPr>
+                <w:rFonts w:ascii="Arial" w:hAnsi="Arial" w:eastAsia="Arial" w:cs="Arial"/>
+                <w:i w:val="false"/>
+                <w:b w:val="false"/>
+                <w:u w:val="none"/>
+                <w:sz w:val="22"/>
+                <w:szCs w:val="22"/>
+                <w:color w:val="000000"/>
+              </w:rPr>
+              <w:t xml:space="preserve">0.36</w:t>
+            </w:r>
+          </w:p>
+        </w:tc>
+      </w:tr>
+      <w:tr>
+        <w:trPr>
+          <w:trHeight w:val="360" w:hRule="auto"/>
+        </w:trPr>
+        body4
+        <w:tc>
+          <w:tcPr>
+            <w:tcBorders>
+              <w:bottom w:val="none" w:sz="0" w:space="0" w:color="000000"/>
+              <w:top w:val="none" w:sz="0" w:space="0" w:color="000000"/>
+              <w:left w:val="none" w:sz="0" w:space="0" w:color="000000"/>
+              <w:right w:val="none" w:sz="0" w:space="0" w:color="000000"/>
+            </w:tcBorders>
+            <w:shd w:val="clear" w:color="auto" w:fill="FFFFFF"/>
+            <w:tcMar>
+              <w:top w:w="0" w:type="dxa"/>
+              <w:bottom w:w="0" w:type="dxa"/>
+              <w:left w:w="0" w:type="dxa"/>
+              <w:right w:w="0" w:type="dxa"/>
+            </w:tcMar>
+            <w:vAlign w:val="center"/>
+          </w:tcPr>
+          <w:p>
+            <w:pPr>
+              <w:pStyle w:val="Normal"/>
+              <w:jc w:val="left"/>
+              <w:pBdr>
+                <w:bottom w:val="none" w:sz="0" w:space="0" w:color="000000"/>
+                <w:top w:val="none" w:sz="0" w:space="0" w:color="000000"/>
+                <w:left w:val="none" w:sz="0" w:space="0" w:color="000000"/>
+                <w:right w:val="none" w:sz="0" w:space="0" w:color="000000"/>
+              </w:pBdr>
+              <w:spacing w:after="100" w:before="100" w:line="240"/>
+              <w:ind w:left="100" w:right="100" w:firstLine="0" w:firstLineChars="0"/>
+            </w:pPr>
+            <w:r>
+              <w:rPr>
+                <w:rFonts w:ascii="Arial" w:hAnsi="Arial" w:eastAsia="Arial" w:cs="Arial"/>
+                <w:i w:val="false"/>
+                <w:b w:val="false"/>
+                <w:u w:val="none"/>
+                <w:sz w:val="22"/>
+                <w:szCs w:val="22"/>
+                <w:color w:val="000000"/>
+              </w:rPr>
+              <w:t xml:space="preserve">Biotype:Plant</w:t>
+            </w:r>
+          </w:p>
+        </w:tc>
+        <w:tc>
+          <w:tcPr>
+            <w:tcBorders>
+              <w:bottom w:val="none" w:sz="0" w:space="0" w:color="000000"/>
+              <w:top w:val="none" w:sz="0" w:space="0" w:color="000000"/>
+              <w:left w:val="none" w:sz="0" w:space="0" w:color="000000"/>
+              <w:right w:val="none" w:sz="0" w:space="0" w:color="000000"/>
+            </w:tcBorders>
+            <w:shd w:val="clear" w:color="auto" w:fill="FFFFFF"/>
+            <w:tcMar>
+              <w:top w:w="0" w:type="dxa"/>
+              <w:bottom w:w="0" w:type="dxa"/>
+              <w:left w:w="0" w:type="dxa"/>
+              <w:right w:w="0" w:type="dxa"/>
+            </w:tcMar>
+            <w:vAlign w:val="center"/>
+          </w:tcPr>
+          <w:p>
+            <w:pPr>
+              <w:pStyle w:val="Normal"/>
+              <w:jc w:val="left"/>
+              <w:pBdr>
+                <w:bottom w:val="none" w:sz="0" w:space="0" w:color="000000"/>
+                <w:top w:val="none" w:sz="0" w:space="0" w:color="000000"/>
+                <w:left w:val="none" w:sz="0" w:space="0" w:color="000000"/>
+                <w:right w:val="none" w:sz="0" w:space="0" w:color="000000"/>
+              </w:pBdr>
+              <w:spacing w:after="100" w:before="100" w:line="240"/>
+              <w:ind w:left="100" w:right="100" w:firstLine="0" w:firstLineChars="0"/>
+            </w:pPr>
+            <w:r>
+              <w:rPr>
+                <w:rFonts w:ascii="Arial" w:hAnsi="Arial" w:eastAsia="Arial" w:cs="Arial"/>
+                <w:i w:val="false"/>
+                <w:b w:val="false"/>
+                <w:u w:val="none"/>
+                <w:sz w:val="22"/>
+                <w:szCs w:val="22"/>
+                <w:color w:val="000000"/>
+              </w:rPr>
+              <w:t xml:space="preserve"> 55.27</w:t>
+            </w:r>
+          </w:p>
+        </w:tc>
+        <w:tc>
+          <w:tcPr>
+            <w:tcBorders>
+              <w:bottom w:val="none" w:sz="0" w:space="0" w:color="000000"/>
+              <w:top w:val="none" w:sz="0" w:space="0" w:color="000000"/>
+              <w:left w:val="none" w:sz="0" w:space="0" w:color="000000"/>
+              <w:right w:val="none" w:sz="0" w:space="0" w:color="000000"/>
+            </w:tcBorders>
+            <w:shd w:val="clear" w:color="auto" w:fill="FFFFFF"/>
+            <w:tcMar>
+              <w:top w:w="0" w:type="dxa"/>
+              <w:bottom w:w="0" w:type="dxa"/>
+              <w:left w:w="0" w:type="dxa"/>
+              <w:right w:w="0" w:type="dxa"/>
+            </w:tcMar>
+            <w:vAlign w:val="center"/>
+          </w:tcPr>
+          <w:p>
+            <w:pPr>
+              <w:pStyle w:val="Normal"/>
+              <w:jc w:val="right"/>
+              <w:pBdr>
+                <w:bottom w:val="none" w:sz="0" w:space="0" w:color="000000"/>
+                <w:top w:val="none" w:sz="0" w:space="0" w:color="000000"/>
+                <w:left w:val="none" w:sz="0" w:space="0" w:color="000000"/>
+                <w:right w:val="none" w:sz="0" w:space="0" w:color="000000"/>
+              </w:pBdr>
+              <w:spacing w:after="100" w:before="100" w:line="240"/>
+              <w:ind w:left="100" w:right="100" w:firstLine="0" w:firstLineChars="0"/>
+            </w:pPr>
+            <w:r>
+              <w:rPr>
+                <w:rFonts w:ascii="Arial" w:hAnsi="Arial" w:eastAsia="Arial" w:cs="Arial"/>
+                <w:i w:val="false"/>
+                <w:b w:val="false"/>
+                <w:u w:val="none"/>
+                <w:sz w:val="22"/>
+                <w:szCs w:val="22"/>
+                <w:color w:val="000000"/>
+              </w:rPr>
+              <w:t xml:space="preserve">5</w:t>
+            </w:r>
+          </w:p>
+        </w:tc>
+        <w:tc>
+          <w:tcPr>
+            <w:tcBorders>
+              <w:bottom w:val="none" w:sz="0" w:space="0" w:color="000000"/>
+              <w:top w:val="none" w:sz="0" w:space="0" w:color="000000"/>
+              <w:left w:val="none" w:sz="0" w:space="0" w:color="000000"/>
+              <w:right w:val="none" w:sz="0" w:space="0" w:color="000000"/>
+            </w:tcBorders>
+            <w:shd w:val="clear" w:color="auto" w:fill="FFFFFF"/>
+            <w:tcMar>
+              <w:top w:w="0" w:type="dxa"/>
+              <w:bottom w:w="0" w:type="dxa"/>
+              <w:left w:w="0" w:type="dxa"/>
+              <w:right w:w="0" w:type="dxa"/>
+            </w:tcMar>
+            <w:vAlign w:val="center"/>
+          </w:tcPr>
+          <w:p>
+            <w:pPr>
+              <w:pStyle w:val="Normal"/>
+              <w:jc w:val="left"/>
+              <w:pBdr>
+                <w:bottom w:val="none" w:sz="0" w:space="0" w:color="000000"/>
+                <w:top w:val="none" w:sz="0" w:space="0" w:color="000000"/>
+                <w:left w:val="none" w:sz="0" w:space="0" w:color="000000"/>
+                <w:right w:val="none" w:sz="0" w:space="0" w:color="000000"/>
+              </w:pBdr>
+              <w:spacing w:after="100" w:before="100" w:line="240"/>
+              <w:ind w:left="100" w:right="100" w:firstLine="0" w:firstLineChars="0"/>
+            </w:pPr>
+            <w:r>
+              <w:rPr>
+                <w:rFonts w:ascii="Arial" w:hAnsi="Arial" w:eastAsia="Arial" w:cs="Arial"/>
+                <w:i w:val="false"/>
+                <w:b w:val="true"/>
+                <w:u w:val="none"/>
+                <w:sz w:val="22"/>
+                <w:szCs w:val="22"/>
+                <w:color w:val="000000"/>
+              </w:rPr>
+              <w:t xml:space="preserve">&lt; 0.001</w:t>
+            </w:r>
+          </w:p>
+        </w:tc>
+      </w:tr>
+      <w:tr>
+        <w:trPr>
+          <w:trHeight w:val="360" w:hRule="auto"/>
+        </w:trPr>
+        body5
+        <w:tc>
+          <w:tcPr>
+            <w:tcBorders>
+              <w:bottom w:val="none" w:sz="0" w:space="0" w:color="000000"/>
+              <w:top w:val="none" w:sz="0" w:space="0" w:color="000000"/>
+              <w:left w:val="none" w:sz="0" w:space="0" w:color="000000"/>
+              <w:right w:val="none" w:sz="0" w:space="0" w:color="000000"/>
+            </w:tcBorders>
+            <w:shd w:val="clear" w:color="auto" w:fill="FFFFFF"/>
+            <w:tcMar>
+              <w:top w:w="0" w:type="dxa"/>
+              <w:bottom w:w="0" w:type="dxa"/>
+              <w:left w:w="0" w:type="dxa"/>
+              <w:right w:w="0" w:type="dxa"/>
+            </w:tcMar>
+            <w:vAlign w:val="center"/>
+          </w:tcPr>
+          <w:p>
+            <w:pPr>
+              <w:pStyle w:val="Normal"/>
+              <w:jc w:val="left"/>
+              <w:pBdr>
+                <w:bottom w:val="none" w:sz="0" w:space="0" w:color="000000"/>
+                <w:top w:val="none" w:sz="0" w:space="0" w:color="000000"/>
+                <w:left w:val="none" w:sz="0" w:space="0" w:color="000000"/>
+                <w:right w:val="none" w:sz="0" w:space="0" w:color="000000"/>
+              </w:pBdr>
+              <w:spacing w:after="100" w:before="100" w:line="240"/>
+              <w:ind w:left="100" w:right="100" w:firstLine="0" w:firstLineChars="0"/>
+            </w:pPr>
+            <w:r>
+              <w:rPr>
+                <w:rFonts w:ascii="Arial" w:hAnsi="Arial" w:eastAsia="Arial" w:cs="Arial"/>
+                <w:i w:val="false"/>
+                <w:b w:val="false"/>
+                <w:u w:val="none"/>
+                <w:sz w:val="22"/>
+                <w:szCs w:val="22"/>
+                <w:color w:val="000000"/>
+              </w:rPr>
+              <w:t xml:space="preserve">Biotype:Virus</w:t>
+            </w:r>
+          </w:p>
+        </w:tc>
+        <w:tc>
+          <w:tcPr>
+            <w:tcBorders>
+              <w:bottom w:val="none" w:sz="0" w:space="0" w:color="000000"/>
+              <w:top w:val="none" w:sz="0" w:space="0" w:color="000000"/>
+              <w:left w:val="none" w:sz="0" w:space="0" w:color="000000"/>
+              <w:right w:val="none" w:sz="0" w:space="0" w:color="000000"/>
+            </w:tcBorders>
+            <w:shd w:val="clear" w:color="auto" w:fill="FFFFFF"/>
+            <w:tcMar>
+              <w:top w:w="0" w:type="dxa"/>
+              <w:bottom w:w="0" w:type="dxa"/>
+              <w:left w:w="0" w:type="dxa"/>
+              <w:right w:w="0" w:type="dxa"/>
+            </w:tcMar>
+            <w:vAlign w:val="center"/>
+          </w:tcPr>
+          <w:p>
+            <w:pPr>
+              <w:pStyle w:val="Normal"/>
+              <w:jc w:val="left"/>
+              <w:pBdr>
+                <w:bottom w:val="none" w:sz="0" w:space="0" w:color="000000"/>
+                <w:top w:val="none" w:sz="0" w:space="0" w:color="000000"/>
+                <w:left w:val="none" w:sz="0" w:space="0" w:color="000000"/>
+                <w:right w:val="none" w:sz="0" w:space="0" w:color="000000"/>
+              </w:pBdr>
+              <w:spacing w:after="100" w:before="100" w:line="240"/>
+              <w:ind w:left="100" w:right="100" w:firstLine="0" w:firstLineChars="0"/>
+            </w:pPr>
+            <w:r>
+              <w:rPr>
+                <w:rFonts w:ascii="Arial" w:hAnsi="Arial" w:eastAsia="Arial" w:cs="Arial"/>
+                <w:i w:val="false"/>
+                <w:b w:val="false"/>
+                <w:u w:val="none"/>
+                <w:sz w:val="22"/>
+                <w:szCs w:val="22"/>
+                <w:color w:val="000000"/>
+              </w:rPr>
+              <w:t xml:space="preserve">  0.61</w:t>
+            </w:r>
+          </w:p>
+        </w:tc>
+        <w:tc>
+          <w:tcPr>
+            <w:tcBorders>
+              <w:bottom w:val="none" w:sz="0" w:space="0" w:color="000000"/>
+              <w:top w:val="none" w:sz="0" w:space="0" w:color="000000"/>
+              <w:left w:val="none" w:sz="0" w:space="0" w:color="000000"/>
+              <w:right w:val="none" w:sz="0" w:space="0" w:color="000000"/>
+            </w:tcBorders>
+            <w:shd w:val="clear" w:color="auto" w:fill="FFFFFF"/>
+            <w:tcMar>
+              <w:top w:w="0" w:type="dxa"/>
+              <w:bottom w:w="0" w:type="dxa"/>
+              <w:left w:w="0" w:type="dxa"/>
+              <w:right w:w="0" w:type="dxa"/>
+            </w:tcMar>
+            <w:vAlign w:val="center"/>
+          </w:tcPr>
+          <w:p>
+            <w:pPr>
+              <w:pStyle w:val="Normal"/>
+              <w:jc w:val="right"/>
+              <w:pBdr>
+                <w:bottom w:val="none" w:sz="0" w:space="0" w:color="000000"/>
+                <w:top w:val="none" w:sz="0" w:space="0" w:color="000000"/>
+                <w:left w:val="none" w:sz="0" w:space="0" w:color="000000"/>
+                <w:right w:val="none" w:sz="0" w:space="0" w:color="000000"/>
+              </w:pBdr>
+              <w:spacing w:after="100" w:before="100" w:line="240"/>
+              <w:ind w:left="100" w:right="100" w:firstLine="0" w:firstLineChars="0"/>
+            </w:pPr>
+            <w:r>
+              <w:rPr>
+                <w:rFonts w:ascii="Arial" w:hAnsi="Arial" w:eastAsia="Arial" w:cs="Arial"/>
+                <w:i w:val="false"/>
+                <w:b w:val="false"/>
+                <w:u w:val="none"/>
+                <w:sz w:val="22"/>
+                <w:szCs w:val="22"/>
+                <w:color w:val="000000"/>
+              </w:rPr>
+              <w:t xml:space="preserve">2</w:t>
+            </w:r>
+          </w:p>
+        </w:tc>
+        <w:tc>
+          <w:tcPr>
+            <w:tcBorders>
+              <w:bottom w:val="none" w:sz="0" w:space="0" w:color="000000"/>
+              <w:top w:val="none" w:sz="0" w:space="0" w:color="000000"/>
+              <w:left w:val="none" w:sz="0" w:space="0" w:color="000000"/>
+              <w:right w:val="none" w:sz="0" w:space="0" w:color="000000"/>
+            </w:tcBorders>
+            <w:shd w:val="clear" w:color="auto" w:fill="FFFFFF"/>
+            <w:tcMar>
+              <w:top w:w="0" w:type="dxa"/>
+              <w:bottom w:w="0" w:type="dxa"/>
+              <w:left w:w="0" w:type="dxa"/>
+              <w:right w:w="0" w:type="dxa"/>
+            </w:tcMar>
+            <w:vAlign w:val="center"/>
+          </w:tcPr>
+          <w:p>
+            <w:pPr>
+              <w:pStyle w:val="Normal"/>
+              <w:jc w:val="left"/>
+              <w:pBdr>
+                <w:bottom w:val="none" w:sz="0" w:space="0" w:color="000000"/>
+                <w:top w:val="none" w:sz="0" w:space="0" w:color="000000"/>
+                <w:left w:val="none" w:sz="0" w:space="0" w:color="000000"/>
+                <w:right w:val="none" w:sz="0" w:space="0" w:color="000000"/>
+              </w:pBdr>
+              <w:spacing w:after="100" w:before="100" w:line="240"/>
+              <w:ind w:left="100" w:right="100" w:firstLine="0" w:firstLineChars="0"/>
+            </w:pPr>
+            <w:r>
+              <w:rPr>
+                <w:rFonts w:ascii="Arial" w:hAnsi="Arial" w:eastAsia="Arial" w:cs="Arial"/>
+                <w:i w:val="false"/>
+                <w:b w:val="false"/>
+                <w:u w:val="none"/>
+                <w:sz w:val="22"/>
+                <w:szCs w:val="22"/>
+                <w:color w:val="000000"/>
+              </w:rPr>
+              <w:t xml:space="preserve">0.74</w:t>
+            </w:r>
+          </w:p>
+        </w:tc>
+      </w:tr>
+      <w:tr>
+        <w:trPr>
+          <w:trHeight w:val="360" w:hRule="auto"/>
+        </w:trPr>
+        body6
+        <w:tc>
+          <w:tcPr>
+            <w:tcBorders>
+              <w:bottom w:val="none" w:sz="0" w:space="0" w:color="000000"/>
+              <w:top w:val="none" w:sz="0" w:space="0" w:color="000000"/>
+              <w:left w:val="none" w:sz="0" w:space="0" w:color="000000"/>
+              <w:right w:val="none" w:sz="0" w:space="0" w:color="000000"/>
+            </w:tcBorders>
+            <w:shd w:val="clear" w:color="auto" w:fill="FFFFFF"/>
+            <w:tcMar>
+              <w:top w:w="0" w:type="dxa"/>
+              <w:bottom w:w="0" w:type="dxa"/>
+              <w:left w:w="0" w:type="dxa"/>
+              <w:right w:w="0" w:type="dxa"/>
+            </w:tcMar>
+            <w:vAlign w:val="center"/>
+          </w:tcPr>
+          <w:p>
+            <w:pPr>
+              <w:pStyle w:val="Normal"/>
+              <w:jc w:val="left"/>
+              <w:pBdr>
+                <w:bottom w:val="none" w:sz="0" w:space="0" w:color="000000"/>
+                <w:top w:val="none" w:sz="0" w:space="0" w:color="000000"/>
+                <w:left w:val="none" w:sz="0" w:space="0" w:color="000000"/>
+                <w:right w:val="none" w:sz="0" w:space="0" w:color="000000"/>
+              </w:pBdr>
+              <w:spacing w:after="100" w:before="100" w:line="240"/>
+              <w:ind w:left="100" w:right="100" w:firstLine="0" w:firstLineChars="0"/>
+            </w:pPr>
+            <w:r>
+              <w:rPr>
+                <w:rFonts w:ascii="Arial" w:hAnsi="Arial" w:eastAsia="Arial" w:cs="Arial"/>
+                <w:i w:val="false"/>
+                <w:b w:val="false"/>
+                <w:u w:val="none"/>
+                <w:sz w:val="22"/>
+                <w:szCs w:val="22"/>
+                <w:color w:val="000000"/>
+              </w:rPr>
+              <w:t xml:space="preserve">Plant:Virus</w:t>
+            </w:r>
+          </w:p>
+        </w:tc>
+        <w:tc>
+          <w:tcPr>
+            <w:tcBorders>
+              <w:bottom w:val="none" w:sz="0" w:space="0" w:color="000000"/>
+              <w:top w:val="none" w:sz="0" w:space="0" w:color="000000"/>
+              <w:left w:val="none" w:sz="0" w:space="0" w:color="000000"/>
+              <w:right w:val="none" w:sz="0" w:space="0" w:color="000000"/>
+            </w:tcBorders>
+            <w:shd w:val="clear" w:color="auto" w:fill="FFFFFF"/>
+            <w:tcMar>
+              <w:top w:w="0" w:type="dxa"/>
+              <w:bottom w:w="0" w:type="dxa"/>
+              <w:left w:w="0" w:type="dxa"/>
+              <w:right w:w="0" w:type="dxa"/>
+            </w:tcMar>
+            <w:vAlign w:val="center"/>
+          </w:tcPr>
+          <w:p>
+            <w:pPr>
+              <w:pStyle w:val="Normal"/>
+              <w:jc w:val="left"/>
+              <w:pBdr>
+                <w:bottom w:val="none" w:sz="0" w:space="0" w:color="000000"/>
+                <w:top w:val="none" w:sz="0" w:space="0" w:color="000000"/>
+                <w:left w:val="none" w:sz="0" w:space="0" w:color="000000"/>
+                <w:right w:val="none" w:sz="0" w:space="0" w:color="000000"/>
+              </w:pBdr>
+              <w:spacing w:after="100" w:before="100" w:line="240"/>
+              <w:ind w:left="100" w:right="100" w:firstLine="0" w:firstLineChars="0"/>
+            </w:pPr>
+            <w:r>
+              <w:rPr>
+                <w:rFonts w:ascii="Arial" w:hAnsi="Arial" w:eastAsia="Arial" w:cs="Arial"/>
+                <w:i w:val="false"/>
+                <w:b w:val="false"/>
+                <w:u w:val="none"/>
+                <w:sz w:val="22"/>
+                <w:szCs w:val="22"/>
+                <w:color w:val="000000"/>
+              </w:rPr>
+              <w:t xml:space="preserve">  8.74</w:t>
+            </w:r>
+          </w:p>
+        </w:tc>
+        <w:tc>
+          <w:tcPr>
+            <w:tcBorders>
+              <w:bottom w:val="none" w:sz="0" w:space="0" w:color="000000"/>
+              <w:top w:val="none" w:sz="0" w:space="0" w:color="000000"/>
+              <w:left w:val="none" w:sz="0" w:space="0" w:color="000000"/>
+              <w:right w:val="none" w:sz="0" w:space="0" w:color="000000"/>
+            </w:tcBorders>
+            <w:shd w:val="clear" w:color="auto" w:fill="FFFFFF"/>
+            <w:tcMar>
+              <w:top w:w="0" w:type="dxa"/>
+              <w:bottom w:w="0" w:type="dxa"/>
+              <w:left w:w="0" w:type="dxa"/>
+              <w:right w:w="0" w:type="dxa"/>
+            </w:tcMar>
+            <w:vAlign w:val="center"/>
+          </w:tcPr>
+          <w:p>
+            <w:pPr>
+              <w:pStyle w:val="Normal"/>
+              <w:jc w:val="right"/>
+              <w:pBdr>
+                <w:bottom w:val="none" w:sz="0" w:space="0" w:color="000000"/>
+                <w:top w:val="none" w:sz="0" w:space="0" w:color="000000"/>
+                <w:left w:val="none" w:sz="0" w:space="0" w:color="000000"/>
+                <w:right w:val="none" w:sz="0" w:space="0" w:color="000000"/>
+              </w:pBdr>
+              <w:spacing w:after="100" w:before="100" w:line="240"/>
+              <w:ind w:left="100" w:right="100" w:firstLine="0" w:firstLineChars="0"/>
+            </w:pPr>
+            <w:r>
+              <w:rPr>
+                <w:rFonts w:ascii="Arial" w:hAnsi="Arial" w:eastAsia="Arial" w:cs="Arial"/>
+                <w:i w:val="false"/>
+                <w:b w:val="false"/>
+                <w:u w:val="none"/>
+                <w:sz w:val="22"/>
+                <w:szCs w:val="22"/>
+                <w:color w:val="000000"/>
+              </w:rPr>
+              <w:t xml:space="preserve">9</w:t>
+            </w:r>
+          </w:p>
+        </w:tc>
+        <w:tc>
+          <w:tcPr>
+            <w:tcBorders>
+              <w:bottom w:val="none" w:sz="0" w:space="0" w:color="000000"/>
+              <w:top w:val="none" w:sz="0" w:space="0" w:color="000000"/>
+              <w:left w:val="none" w:sz="0" w:space="0" w:color="000000"/>
+              <w:right w:val="none" w:sz="0" w:space="0" w:color="000000"/>
+            </w:tcBorders>
+            <w:shd w:val="clear" w:color="auto" w:fill="FFFFFF"/>
+            <w:tcMar>
+              <w:top w:w="0" w:type="dxa"/>
+              <w:bottom w:w="0" w:type="dxa"/>
+              <w:left w:w="0" w:type="dxa"/>
+              <w:right w:w="0" w:type="dxa"/>
+            </w:tcMar>
+            <w:vAlign w:val="center"/>
+          </w:tcPr>
+          <w:p>
+            <w:pPr>
+              <w:pStyle w:val="Normal"/>
+              <w:jc w:val="left"/>
+              <w:pBdr>
+                <w:bottom w:val="none" w:sz="0" w:space="0" w:color="000000"/>
+                <w:top w:val="none" w:sz="0" w:space="0" w:color="000000"/>
+                <w:left w:val="none" w:sz="0" w:space="0" w:color="000000"/>
+                <w:right w:val="none" w:sz="0" w:space="0" w:color="000000"/>
+              </w:pBdr>
+              <w:spacing w:after="100" w:before="100" w:line="240"/>
+              <w:ind w:left="100" w:right="100" w:firstLine="0" w:firstLineChars="0"/>
+            </w:pPr>
+            <w:r>
+              <w:rPr>
+                <w:rFonts w:ascii="Arial" w:hAnsi="Arial" w:eastAsia="Arial" w:cs="Arial"/>
+                <w:i w:val="false"/>
+                <w:b w:val="false"/>
+                <w:u w:val="none"/>
+                <w:sz w:val="22"/>
+                <w:szCs w:val="22"/>
+                <w:color w:val="000000"/>
+              </w:rPr>
+              <w:t xml:space="preserve">0.46</w:t>
+            </w:r>
+          </w:p>
+        </w:tc>
+      </w:tr>
+      <w:tr>
+        <w:trPr>
+          <w:trHeight w:val="360" w:hRule="auto"/>
+        </w:trPr>
+        body7
+        <w:tc>
+          <w:tcPr>
+            <w:tcBorders>
+              <w:bottom w:val="single" w:sz="12" w:space="0" w:color="666666"/>
+              <w:top w:val="none" w:sz="0" w:space="0" w:color="000000"/>
+              <w:left w:val="none" w:sz="0" w:space="0" w:color="000000"/>
+              <w:right w:val="none" w:sz="0" w:space="0" w:color="000000"/>
+            </w:tcBorders>
+            <w:shd w:val="clear" w:color="auto" w:fill="FFFFFF"/>
+            <w:tcMar>
+              <w:top w:w="0" w:type="dxa"/>
+              <w:bottom w:w="0" w:type="dxa"/>
+              <w:left w:w="0" w:type="dxa"/>
+              <w:right w:w="0" w:type="dxa"/>
+            </w:tcMar>
+            <w:vAlign w:val="center"/>
+          </w:tcPr>
+          <w:p>
+            <w:pPr>
+              <w:pStyle w:val="Normal"/>
+              <w:jc w:val="left"/>
+              <w:pBdr>
+                <w:bottom w:val="none" w:sz="0" w:space="0" w:color="000000"/>
+                <w:top w:val="none" w:sz="0" w:space="0" w:color="000000"/>
+                <w:left w:val="none" w:sz="0" w:space="0" w:color="000000"/>
+                <w:right w:val="none" w:sz="0" w:space="0" w:color="000000"/>
+              </w:pBdr>
+              <w:spacing w:after="100" w:before="100" w:line="240"/>
+              <w:ind w:left="100" w:right="100" w:firstLine="0" w:firstLineChars="0"/>
+            </w:pPr>
+            <w:r>
+              <w:rPr>
+                <w:rFonts w:ascii="Arial" w:hAnsi="Arial" w:eastAsia="Arial" w:cs="Arial"/>
+                <w:i w:val="false"/>
+                <w:b w:val="false"/>
+                <w:u w:val="none"/>
+                <w:sz w:val="22"/>
+                <w:szCs w:val="22"/>
+                <w:color w:val="000000"/>
+              </w:rPr>
+              <w:t xml:space="preserve">Biotype:Plant:Virus</w:t>
+            </w:r>
+          </w:p>
+        </w:tc>
+        <w:tc>
+          <w:tcPr>
+            <w:tcBorders>
+              <w:bottom w:val="single" w:sz="12" w:space="0" w:color="666666"/>
+              <w:top w:val="none" w:sz="0" w:space="0" w:color="000000"/>
+              <w:left w:val="none" w:sz="0" w:space="0" w:color="000000"/>
+              <w:right w:val="none" w:sz="0" w:space="0" w:color="000000"/>
+            </w:tcBorders>
+            <w:shd w:val="clear" w:color="auto" w:fill="FFFFFF"/>
+            <w:tcMar>
+              <w:top w:w="0" w:type="dxa"/>
+              <w:bottom w:w="0" w:type="dxa"/>
+              <w:left w:w="0" w:type="dxa"/>
+              <w:right w:w="0" w:type="dxa"/>
+            </w:tcMar>
+            <w:vAlign w:val="center"/>
+          </w:tcPr>
+          <w:p>
+            <w:pPr>
+              <w:pStyle w:val="Normal"/>
+              <w:jc w:val="left"/>
+              <w:pBdr>
+                <w:bottom w:val="none" w:sz="0" w:space="0" w:color="000000"/>
+                <w:top w:val="none" w:sz="0" w:space="0" w:color="000000"/>
+                <w:left w:val="none" w:sz="0" w:space="0" w:color="000000"/>
+                <w:right w:val="none" w:sz="0" w:space="0" w:color="000000"/>
+              </w:pBdr>
+              <w:spacing w:after="100" w:before="100" w:line="240"/>
+              <w:ind w:left="100" w:right="100" w:firstLine="0" w:firstLineChars="0"/>
+            </w:pPr>
+            <w:r>
+              <w:rPr>
+                <w:rFonts w:ascii="Arial" w:hAnsi="Arial" w:eastAsia="Arial" w:cs="Arial"/>
+                <w:i w:val="false"/>
+                <w:b w:val="false"/>
+                <w:u w:val="none"/>
+                <w:sz w:val="22"/>
+                <w:szCs w:val="22"/>
+                <w:color w:val="000000"/>
+              </w:rPr>
+              <w:t xml:space="preserve"> 10.44</w:t>
+            </w:r>
+          </w:p>
+        </w:tc>
+        <w:tc>
+          <w:tcPr>
+            <w:tcBorders>
+              <w:bottom w:val="single" w:sz="12" w:space="0" w:color="666666"/>
+              <w:top w:val="none" w:sz="0" w:space="0" w:color="000000"/>
+              <w:left w:val="none" w:sz="0" w:space="0" w:color="000000"/>
+              <w:right w:val="none" w:sz="0" w:space="0" w:color="000000"/>
+            </w:tcBorders>
+            <w:shd w:val="clear" w:color="auto" w:fill="FFFFFF"/>
+            <w:tcMar>
+              <w:top w:w="0" w:type="dxa"/>
+              <w:bottom w:w="0" w:type="dxa"/>
+              <w:left w:w="0" w:type="dxa"/>
+              <w:right w:w="0" w:type="dxa"/>
+            </w:tcMar>
+            <w:vAlign w:val="center"/>
+          </w:tcPr>
+          <w:p>
+            <w:pPr>
+              <w:pStyle w:val="Normal"/>
+              <w:jc w:val="right"/>
+              <w:pBdr>
+                <w:bottom w:val="none" w:sz="0" w:space="0" w:color="000000"/>
+                <w:top w:val="none" w:sz="0" w:space="0" w:color="000000"/>
+                <w:left w:val="none" w:sz="0" w:space="0" w:color="000000"/>
+                <w:right w:val="none" w:sz="0" w:space="0" w:color="000000"/>
+              </w:pBdr>
+              <w:spacing w:after="100" w:before="100" w:line="240"/>
+              <w:ind w:left="100" w:right="100" w:firstLine="0" w:firstLineChars="0"/>
+            </w:pPr>
+            <w:r>
+              <w:rPr>
+                <w:rFonts w:ascii="Arial" w:hAnsi="Arial" w:eastAsia="Arial" w:cs="Arial"/>
+                <w:i w:val="false"/>
+                <w:b w:val="false"/>
+                <w:u w:val="none"/>
+                <w:sz w:val="22"/>
+                <w:szCs w:val="22"/>
+                <w:color w:val="000000"/>
+              </w:rPr>
+              <w:t xml:space="preserve">9</w:t>
+            </w:r>
+          </w:p>
+        </w:tc>
+        <w:tc>
+          <w:tcPr>
+            <w:tcBorders>
+              <w:bottom w:val="single" w:sz="12" w:space="0" w:color="666666"/>
+              <w:top w:val="none" w:sz="0" w:space="0" w:color="000000"/>
+              <w:left w:val="none" w:sz="0" w:space="0" w:color="000000"/>
+              <w:right w:val="none" w:sz="0" w:space="0" w:color="000000"/>
+            </w:tcBorders>
+            <w:shd w:val="clear" w:color="auto" w:fill="FFFFFF"/>
+            <w:tcMar>
+              <w:top w:w="0" w:type="dxa"/>
+              <w:bottom w:w="0" w:type="dxa"/>
+              <w:left w:w="0" w:type="dxa"/>
+              <w:right w:w="0" w:type="dxa"/>
+            </w:tcMar>
+            <w:vAlign w:val="center"/>
+          </w:tcPr>
+          <w:p>
+            <w:pPr>
+              <w:pStyle w:val="Normal"/>
+              <w:jc w:val="left"/>
+              <w:pBdr>
+                <w:bottom w:val="none" w:sz="0" w:space="0" w:color="000000"/>
+                <w:top w:val="none" w:sz="0" w:space="0" w:color="000000"/>
+                <w:left w:val="none" w:sz="0" w:space="0" w:color="000000"/>
+                <w:right w:val="none" w:sz="0" w:space="0" w:color="000000"/>
+              </w:pBdr>
+              <w:spacing w:after="100" w:before="100" w:line="240"/>
+              <w:ind w:left="100" w:right="100" w:firstLine="0" w:firstLineChars="0"/>
+            </w:pPr>
+            <w:r>
+              <w:rPr>
+                <w:rFonts w:ascii="Arial" w:hAnsi="Arial" w:eastAsia="Arial" w:cs="Arial"/>
+                <w:i w:val="false"/>
+                <w:b w:val="false"/>
+                <w:u w:val="none"/>
+                <w:sz w:val="22"/>
+                <w:szCs w:val="22"/>
+                <w:color w:val="000000"/>
+              </w:rPr>
+              <w:t xml:space="preserve">0.32</w:t>
+            </w:r>
+          </w:p>
+        </w:tc>
+      </w:tr>
+    </w:tbl>
+    <w:p>
+      <w:r>
+        <w:br w:type="page"/>
+      </w:r>
+    </w:p>
+    <w:p xmlns:w14="http://schemas.microsoft.com/office/word/2010/wordml">
+      <w:pPr>
+        <w:pStyle w:val="TableCaption"/>
+        <w:jc w:val="center"/>
+        <w:keepNext/>
+      </w:pPr>
+      <w:r>
+        <w:t xml:space="preserve">Table S3: Analysis of Deviance for preference and performance</w:t>
+      </w:r>
+    </w:p>
+    <w:tbl xmlns:w14="http://schemas.microsoft.com/office/word/2010/wordml">
+      <w:tblPr>
+        <w:tblLayout w:type="fixed"/>
+        <w:jc w:val="center"/>
+        <w:tblLook w:firstRow="1" w:lastRow="0" w:firstColumn="0" w:lastColumn="0" w:noHBand="0" w:noVBand="1"/>
+      </w:tblPr>
+      <w:tblGrid>
+        <w:gridCol w:w="2340"/>
+        <w:gridCol w:w="2340"/>
+        <w:gridCol w:w="2340"/>
+        <w:gridCol w:w="2340"/>
+      </w:tblGrid>
+      <w:tr>
+        <w:trPr>
+          <w:trHeight w:val="360" w:hRule="auto"/>
+          <w:tblHeader/>
+        </w:trPr>
+        header1
+        <w:tc>
+          <w:tcPr>
+            <w:tcBorders>
+              <w:bottom w:val="single" w:sz="12" w:space="0" w:color="666666"/>
+              <w:top w:val="single" w:sz="12" w:space="0" w:color="666666"/>
+              <w:left w:val="none" w:sz="0" w:space="0" w:color="000000"/>
+              <w:right w:val="none" w:sz="0" w:space="0" w:color="000000"/>
+            </w:tcBorders>
+            <w:shd w:val="clear" w:color="auto" w:fill="FFFFFF"/>
+            <w:tcMar>
+              <w:top w:w="0" w:type="dxa"/>
+              <w:bottom w:w="0" w:type="dxa"/>
+              <w:left w:w="0" w:type="dxa"/>
+              <w:right w:w="0" w:type="dxa"/>
+            </w:tcMar>
+            <w:vAlign w:val="center"/>
+          </w:tcPr>
+          <w:p>
+            <w:pPr>
+              <w:pStyle w:val="Normal"/>
+              <w:jc w:val="left"/>
+              <w:pBdr>
+                <w:bottom w:val="none" w:sz="0" w:space="0" w:color="000000"/>
+                <w:top w:val="none" w:sz="0" w:space="0" w:color="000000"/>
+                <w:left w:val="none" w:sz="0" w:space="0" w:color="000000"/>
+                <w:right w:val="none" w:sz="0" w:space="0" w:color="000000"/>
+              </w:pBdr>
+              <w:spacing w:after="100" w:before="100" w:line="240"/>
+              <w:ind w:left="100" w:right="100" w:firstLine="0" w:firstLineChars="0"/>
+            </w:pPr>
+            <w:r>
+              <w:rPr>
+                <w:rFonts w:ascii="Arial" w:hAnsi="Arial" w:eastAsia="Arial" w:cs="Arial"/>
+                <w:i w:val="false"/>
+                <w:b w:val="false"/>
+                <w:u w:val="none"/>
+                <w:sz w:val="22"/>
+                <w:szCs w:val="22"/>
+                <w:color w:val="000000"/>
+              </w:rPr>
+              <w:t xml:space="preserve">Parameter</w:t>
+            </w:r>
+          </w:p>
+        </w:tc>
+        <w:tc>
+          <w:tcPr>
+            <w:tcBorders>
+              <w:bottom w:val="single" w:sz="12" w:space="0" w:color="666666"/>
+              <w:top w:val="single" w:sz="12" w:space="0" w:color="666666"/>
+              <w:left w:val="none" w:sz="0" w:space="0" w:color="000000"/>
+              <w:right w:val="none" w:sz="0" w:space="0" w:color="000000"/>
+            </w:tcBorders>
+            <w:shd w:val="clear" w:color="auto" w:fill="FFFFFF"/>
+            <w:tcMar>
+              <w:top w:w="0" w:type="dxa"/>
+              <w:bottom w:w="0" w:type="dxa"/>
+              <w:left w:w="0" w:type="dxa"/>
+              <w:right w:w="0" w:type="dxa"/>
+            </w:tcMar>
+            <w:vAlign w:val="center"/>
+          </w:tcPr>
+          <w:p>
+            <w:pPr>
+              <w:pStyle w:val="Normal"/>
+              <w:jc w:val="left"/>
+              <w:pBdr>
+                <w:bottom w:val="none" w:sz="0" w:space="0" w:color="000000"/>
+                <w:top w:val="none" w:sz="0" w:space="0" w:color="000000"/>
+                <w:left w:val="none" w:sz="0" w:space="0" w:color="000000"/>
+                <w:right w:val="none" w:sz="0" w:space="0" w:color="000000"/>
+              </w:pBdr>
+              <w:spacing w:after="100" w:before="100" w:line="240"/>
+              <w:ind w:left="100" w:right="100" w:firstLine="0" w:firstLineChars="0"/>
+            </w:pPr>
+            <w:r>
+              <w:rPr>
+                <w:rFonts w:ascii="Arial" w:hAnsi="Arial" w:eastAsia="Arial" w:cs="Arial"/>
+                <w:i w:val="false"/>
+                <w:b w:val="false"/>
+                <w:u w:val="none"/>
+                <w:sz w:val="22"/>
+                <w:szCs w:val="22"/>
+                <w:color w:val="000000"/>
+              </w:rPr>
+              <w:t xml:space="preserve">𝛘</w:t>
+            </w:r>
+            <w:r>
+              <w:rPr>
+                <w:rFonts w:ascii="Arial" w:hAnsi="Arial" w:eastAsia="Arial" w:cs="Arial"/>
+                <w:i w:val="false"/>
+                <w:b w:val="false"/>
+                <w:u w:val="none"/>
+                <w:vertAlign w:val="superscript"/>
+                <w:sz w:val="22"/>
+                <w:szCs w:val="22"/>
+                <w:color w:val="000000"/>
+              </w:rPr>
+              <w:t xml:space="preserve">2</w:t>
+            </w:r>
+          </w:p>
+        </w:tc>
+        <w:tc>
+          <w:tcPr>
+            <w:tcBorders>
+              <w:bottom w:val="single" w:sz="12" w:space="0" w:color="666666"/>
+              <w:top w:val="single" w:sz="12" w:space="0" w:color="666666"/>
+              <w:left w:val="none" w:sz="0" w:space="0" w:color="000000"/>
+              <w:right w:val="none" w:sz="0" w:space="0" w:color="000000"/>
+            </w:tcBorders>
+            <w:shd w:val="clear" w:color="auto" w:fill="FFFFFF"/>
+            <w:tcMar>
+              <w:top w:w="0" w:type="dxa"/>
+              <w:bottom w:w="0" w:type="dxa"/>
+              <w:left w:w="0" w:type="dxa"/>
+              <w:right w:w="0" w:type="dxa"/>
+            </w:tcMar>
+            <w:vAlign w:val="center"/>
+          </w:tcPr>
+          <w:p>
+            <w:pPr>
+              <w:pStyle w:val="Normal"/>
+              <w:jc w:val="right"/>
+              <w:pBdr>
+                <w:bottom w:val="none" w:sz="0" w:space="0" w:color="000000"/>
+                <w:top w:val="none" w:sz="0" w:space="0" w:color="000000"/>
+                <w:left w:val="none" w:sz="0" w:space="0" w:color="000000"/>
+                <w:right w:val="none" w:sz="0" w:space="0" w:color="000000"/>
+              </w:pBdr>
+              <w:spacing w:after="100" w:before="100" w:line="240"/>
+              <w:ind w:left="100" w:right="100" w:firstLine="0" w:firstLineChars="0"/>
+            </w:pPr>
+            <w:r>
+              <w:rPr>
+                <w:rFonts w:ascii="Arial" w:hAnsi="Arial" w:eastAsia="Arial" w:cs="Arial"/>
+                <w:i w:val="false"/>
+                <w:b w:val="false"/>
+                <w:u w:val="none"/>
+                <w:sz w:val="22"/>
+                <w:szCs w:val="22"/>
+                <w:color w:val="000000"/>
+              </w:rPr>
+              <w:t xml:space="preserve">DF</w:t>
+            </w:r>
+          </w:p>
+        </w:tc>
+        <w:tc>
+          <w:tcPr>
+            <w:tcBorders>
+              <w:bottom w:val="single" w:sz="12" w:space="0" w:color="666666"/>
+              <w:top w:val="single" w:sz="12" w:space="0" w:color="666666"/>
+              <w:left w:val="none" w:sz="0" w:space="0" w:color="000000"/>
+              <w:right w:val="none" w:sz="0" w:space="0" w:color="000000"/>
+            </w:tcBorders>
+            <w:shd w:val="clear" w:color="auto" w:fill="FFFFFF"/>
+            <w:tcMar>
+              <w:top w:w="0" w:type="dxa"/>
+              <w:bottom w:w="0" w:type="dxa"/>
+              <w:left w:w="0" w:type="dxa"/>
+              <w:right w:w="0" w:type="dxa"/>
+            </w:tcMar>
+            <w:vAlign w:val="center"/>
+          </w:tcPr>
+          <w:p>
+            <w:pPr>
+              <w:pStyle w:val="Normal"/>
+              <w:jc w:val="left"/>
+              <w:pBdr>
+                <w:bottom w:val="none" w:sz="0" w:space="0" w:color="000000"/>
+                <w:top w:val="none" w:sz="0" w:space="0" w:color="000000"/>
+                <w:left w:val="none" w:sz="0" w:space="0" w:color="000000"/>
+                <w:right w:val="none" w:sz="0" w:space="0" w:color="000000"/>
+              </w:pBdr>
+              <w:spacing w:after="100" w:before="100" w:line="240"/>
+              <w:ind w:left="100" w:right="100" w:firstLine="0" w:firstLineChars="0"/>
+            </w:pPr>
+            <w:r>
+              <w:rPr>
+                <w:rFonts w:ascii="Arial" w:hAnsi="Arial" w:eastAsia="Arial" w:cs="Arial"/>
+                <w:i w:val="true"/>
+                <w:b w:val="false"/>
+                <w:u w:val="none"/>
+                <w:sz w:val="22"/>
+                <w:szCs w:val="22"/>
+                <w:color w:val="000000"/>
+              </w:rPr>
+              <w:t xml:space="preserve">p</w:t>
+            </w:r>
+          </w:p>
+        </w:tc>
+      </w:tr>
+      <w:tr>
+        <w:trPr>
+          <w:trHeight w:val="360" w:hRule="auto"/>
+        </w:trPr>
+        body1
+        <w:tc>
+          <w:tcPr>
+            <w:tcBorders>
+              <w:bottom w:val="none" w:sz="0" w:space="0" w:color="000000"/>
+              <w:top w:val="single" w:sz="12" w:space="0" w:color="666666"/>
+              <w:left w:val="none" w:sz="0" w:space="0" w:color="000000"/>
+              <w:right w:val="none" w:sz="0" w:space="0" w:color="000000"/>
+            </w:tcBorders>
+            <w:shd w:val="clear" w:color="auto" w:fill="FFFFFF"/>
+            <w:tcMar>
+              <w:top w:w="0" w:type="dxa"/>
+              <w:bottom w:w="0" w:type="dxa"/>
+              <w:left w:w="0" w:type="dxa"/>
+              <w:right w:w="0" w:type="dxa"/>
+            </w:tcMar>
+            <w:vAlign w:val="center"/>
+          </w:tcPr>
+          <w:p>
+            <w:pPr>
+              <w:pStyle w:val="Normal"/>
+              <w:jc w:val="left"/>
+              <w:pBdr>
+                <w:bottom w:val="none" w:sz="0" w:space="0" w:color="000000"/>
+                <w:top w:val="none" w:sz="0" w:space="0" w:color="000000"/>
+                <w:left w:val="none" w:sz="0" w:space="0" w:color="000000"/>
+                <w:right w:val="none" w:sz="0" w:space="0" w:color="000000"/>
+              </w:pBdr>
+              <w:spacing w:after="100" w:before="100" w:line="240"/>
+              <w:ind w:left="100" w:right="100" w:firstLine="0" w:firstLineChars="0"/>
+            </w:pPr>
+            <w:r>
+              <w:rPr>
+                <w:rFonts w:ascii="Arial" w:hAnsi="Arial" w:eastAsia="Arial" w:cs="Arial"/>
+                <w:i w:val="false"/>
+                <w:b w:val="false"/>
+                <w:u w:val="none"/>
+                <w:sz w:val="22"/>
+                <w:szCs w:val="22"/>
+                <w:color w:val="000000"/>
+              </w:rPr>
+              <w:t xml:space="preserve">Log_Count</w:t>
+            </w:r>
+          </w:p>
+        </w:tc>
+        <w:tc>
+          <w:tcPr>
+            <w:tcBorders>
+              <w:bottom w:val="none" w:sz="0" w:space="0" w:color="000000"/>
+              <w:top w:val="single" w:sz="12" w:space="0" w:color="666666"/>
+              <w:left w:val="none" w:sz="0" w:space="0" w:color="000000"/>
+              <w:right w:val="none" w:sz="0" w:space="0" w:color="000000"/>
+            </w:tcBorders>
+            <w:shd w:val="clear" w:color="auto" w:fill="FFFFFF"/>
+            <w:tcMar>
+              <w:top w:w="0" w:type="dxa"/>
+              <w:bottom w:w="0" w:type="dxa"/>
+              <w:left w:w="0" w:type="dxa"/>
+              <w:right w:w="0" w:type="dxa"/>
+            </w:tcMar>
+            <w:vAlign w:val="center"/>
+          </w:tcPr>
+          <w:p>
+            <w:pPr>
+              <w:pStyle w:val="Normal"/>
+              <w:jc w:val="left"/>
+              <w:pBdr>
+                <w:bottom w:val="none" w:sz="0" w:space="0" w:color="000000"/>
+                <w:top w:val="none" w:sz="0" w:space="0" w:color="000000"/>
+                <w:left w:val="none" w:sz="0" w:space="0" w:color="000000"/>
+                <w:right w:val="none" w:sz="0" w:space="0" w:color="000000"/>
+              </w:pBdr>
+              <w:spacing w:after="100" w:before="100" w:line="240"/>
+              <w:ind w:left="100" w:right="100" w:firstLine="0" w:firstLineChars="0"/>
+            </w:pPr>
+            <w:r>
+              <w:rPr>
+                <w:rFonts w:ascii="Arial" w:hAnsi="Arial" w:eastAsia="Arial" w:cs="Arial"/>
+                <w:i w:val="false"/>
+                <w:b w:val="false"/>
+                <w:u w:val="none"/>
+                <w:sz w:val="22"/>
+                <w:szCs w:val="22"/>
+                <w:color w:val="000000"/>
+              </w:rPr>
+              <w:t xml:space="preserve">21.71</w:t>
+            </w:r>
+          </w:p>
+        </w:tc>
+        <w:tc>
+          <w:tcPr>
+            <w:tcBorders>
+              <w:bottom w:val="none" w:sz="0" w:space="0" w:color="000000"/>
+              <w:top w:val="single" w:sz="12" w:space="0" w:color="666666"/>
+              <w:left w:val="none" w:sz="0" w:space="0" w:color="000000"/>
+              <w:right w:val="none" w:sz="0" w:space="0" w:color="000000"/>
+            </w:tcBorders>
+            <w:shd w:val="clear" w:color="auto" w:fill="FFFFFF"/>
+            <w:tcMar>
+              <w:top w:w="0" w:type="dxa"/>
+              <w:bottom w:w="0" w:type="dxa"/>
+              <w:left w:w="0" w:type="dxa"/>
+              <w:right w:w="0" w:type="dxa"/>
+            </w:tcMar>
+            <w:vAlign w:val="center"/>
+          </w:tcPr>
+          <w:p>
+            <w:pPr>
+              <w:pStyle w:val="Normal"/>
+              <w:jc w:val="right"/>
+              <w:pBdr>
+                <w:bottom w:val="none" w:sz="0" w:space="0" w:color="000000"/>
+                <w:top w:val="none" w:sz="0" w:space="0" w:color="000000"/>
+                <w:left w:val="none" w:sz="0" w:space="0" w:color="000000"/>
+                <w:right w:val="none" w:sz="0" w:space="0" w:color="000000"/>
+              </w:pBdr>
+              <w:spacing w:after="100" w:before="100" w:line="240"/>
+              <w:ind w:left="100" w:right="100" w:firstLine="0" w:firstLineChars="0"/>
+            </w:pPr>
+            <w:r>
+              <w:rPr>
+                <w:rFonts w:ascii="Arial" w:hAnsi="Arial" w:eastAsia="Arial" w:cs="Arial"/>
+                <w:i w:val="false"/>
+                <w:b w:val="false"/>
+                <w:u w:val="none"/>
+                <w:sz w:val="22"/>
+                <w:szCs w:val="22"/>
+                <w:color w:val="000000"/>
+              </w:rPr>
+              <w:t xml:space="preserve">1</w:t>
+            </w:r>
+          </w:p>
+        </w:tc>
+        <w:tc>
+          <w:tcPr>
+            <w:tcBorders>
+              <w:bottom w:val="none" w:sz="0" w:space="0" w:color="000000"/>
+              <w:top w:val="single" w:sz="12" w:space="0" w:color="666666"/>
+              <w:left w:val="none" w:sz="0" w:space="0" w:color="000000"/>
+              <w:right w:val="none" w:sz="0" w:space="0" w:color="000000"/>
+            </w:tcBorders>
+            <w:shd w:val="clear" w:color="auto" w:fill="FFFFFF"/>
+            <w:tcMar>
+              <w:top w:w="0" w:type="dxa"/>
+              <w:bottom w:w="0" w:type="dxa"/>
+              <w:left w:w="0" w:type="dxa"/>
+              <w:right w:w="0" w:type="dxa"/>
+            </w:tcMar>
+            <w:vAlign w:val="center"/>
+          </w:tcPr>
+          <w:p>
+            <w:pPr>
+              <w:pStyle w:val="Normal"/>
+              <w:jc w:val="left"/>
+              <w:pBdr>
+                <w:bottom w:val="none" w:sz="0" w:space="0" w:color="000000"/>
+                <w:top w:val="none" w:sz="0" w:space="0" w:color="000000"/>
+                <w:left w:val="none" w:sz="0" w:space="0" w:color="000000"/>
+                <w:right w:val="none" w:sz="0" w:space="0" w:color="000000"/>
+              </w:pBdr>
+              <w:spacing w:after="100" w:before="100" w:line="240"/>
+              <w:ind w:left="100" w:right="100" w:firstLine="0" w:firstLineChars="0"/>
+            </w:pPr>
+            <w:r>
+              <w:rPr>
+                <w:rFonts w:ascii="Arial" w:hAnsi="Arial" w:eastAsia="Arial" w:cs="Arial"/>
+                <w:i w:val="false"/>
+                <w:b w:val="true"/>
+                <w:u w:val="none"/>
+                <w:sz w:val="22"/>
+                <w:szCs w:val="22"/>
+                <w:color w:val="000000"/>
+              </w:rPr>
+              <w:t xml:space="preserve">&lt; 0.001</w:t>
             </w:r>
           </w:p>
         </w:tc>

</xml_diff>